<commit_message>
Ajout de la présentation et mise à jour de la documentation.
</commit_message>
<xml_diff>
--- a/Rapport_final.docx
+++ b/Rapport_final.docx
@@ -62,13 +62,9 @@
                     </w:rPr>
                     <w:alias w:val="Titre"/>
                     <w:id w:val="1934172987"/>
-                    <w:placeholder>
-                      <w:docPart w:val="3CAFAB1E33C44675B0AD2EF3BF9A6F9D"/>
-                    </w:placeholder>
                     <w:dataBinding w:prefixMappings="xmlns:ns0='http://schemas.openxmlformats.org/package/2006/metadata/core-properties' xmlns:ns1='http://purl.org/dc/elements/1.1/'" w:xpath="/ns0:coreProperties[1]/ns1:title[1]" w:storeItemID="{6C3C8BC8-F283-45AE-878A-BAB7291924A1}"/>
                     <w:text/>
                   </w:sdtPr>
-                  <w:sdtEndPr/>
                   <w:sdtContent>
                     <w:r>
                       <w:rPr>
@@ -100,13 +96,9 @@
                     </w:rPr>
                     <w:alias w:val="Sous-titre"/>
                     <w:id w:val="-899293849"/>
-                    <w:placeholder>
-                      <w:docPart w:val="D28A4F3DEA034AC7ABAD723F1AF711E8"/>
-                    </w:placeholder>
                     <w:dataBinding w:prefixMappings="xmlns:ns0='http://schemas.openxmlformats.org/package/2006/metadata/core-properties' xmlns:ns1='http://purl.org/dc/elements/1.1/'" w:xpath="/ns0:coreProperties[1]/ns1:subject[1]" w:storeItemID="{6C3C8BC8-F283-45AE-878A-BAB7291924A1}"/>
                     <w:text/>
                   </w:sdtPr>
-                  <w:sdtEndPr/>
                   <w:sdtContent>
                     <w:r>
                       <w:rPr>
@@ -406,7 +398,6 @@
                                     <w:calendar w:val="gregorian"/>
                                   </w:date>
                                 </w:sdtPr>
-                                <w:sdtEndPr/>
                                 <w:sdtContent>
                                   <w:p>
                                     <w:pPr>
@@ -461,7 +452,6 @@
                               <w:calendar w:val="gregorian"/>
                             </w:date>
                           </w:sdtPr>
-                          <w:sdtEndPr/>
                           <w:sdtContent>
                             <w:p>
                               <w:pPr>
@@ -658,7 +648,6 @@
           <w:docPartUnique/>
         </w:docPartObj>
       </w:sdtPr>
-      <w:sdtEndPr/>
       <w:sdtContent>
         <w:p>
           <w:pPr>
@@ -2611,7 +2600,15 @@
         <w:spacing w:after="0"/>
       </w:pPr>
       <w:r>
-        <w:t>Chaque mini-jeu est basé sur le protocole suivant : au début du jeu, le serveur envoie les données nécessaires (paramètres de la partie : la difficulté et un seed) aux clients ; durant le jeu, aucune communication n’est effectuée ; à la fin de la partie, chaque joueur envoie son score au serveur qui décidera du vainqueur de la manche.</w:t>
+        <w:t xml:space="preserve">Chaque mini-jeu est basé sur le protocole suivant : au début du jeu, le serveur envoie les données nécessaires (paramètres de la partie : la difficulté et un </w:t>
+      </w:r>
+      <w:proofErr w:type="spellStart"/>
+      <w:r>
+        <w:t>seed</w:t>
+      </w:r>
+      <w:proofErr w:type="spellEnd"/>
+      <w:r>
+        <w:t>) aux clients ; durant le jeu, aucune communication n’est effectuée ; à la fin de la partie, chaque joueur envoie son score au serveur qui décidera du vainqueur de la manche.</w:t>
       </w:r>
     </w:p>
     <w:p>
@@ -2654,17 +2651,27 @@
         <w:pStyle w:val="Titre3"/>
       </w:pPr>
       <w:bookmarkStart w:id="5" w:name="_Toc418690222"/>
+      <w:proofErr w:type="spellStart"/>
       <w:r>
         <w:t>LetterHero</w:t>
       </w:r>
       <w:bookmarkEnd w:id="5"/>
+      <w:proofErr w:type="spellEnd"/>
     </w:p>
     <w:p>
       <w:pPr>
         <w:spacing w:after="120"/>
       </w:pPr>
       <w:r>
-        <w:t xml:space="preserve">Ce mini-jeu est une adaptation de « GuitarHero », avec les touches du clavier, mais sans musique : une série de boutons défilent à l’écran de haut en bas (dans l’une des </w:t>
+        <w:t>Ce mini-jeu est une adaptation de « </w:t>
+      </w:r>
+      <w:proofErr w:type="spellStart"/>
+      <w:r>
+        <w:t>GuitarHero</w:t>
+      </w:r>
+      <w:proofErr w:type="spellEnd"/>
+      <w:r>
+        <w:t xml:space="preserve"> », avec les touches du clavier, mais sans musique : une série de boutons défilent à l’écran de haut en bas (dans l’une des </w:t>
       </w:r>
       <w:r>
         <w:t>trois</w:t>
@@ -2678,9 +2685,11 @@
         <w:pStyle w:val="Titre3"/>
       </w:pPr>
       <w:bookmarkStart w:id="6" w:name="_Toc421612615"/>
+      <w:proofErr w:type="spellStart"/>
       <w:r>
         <w:t>Slurpeur</w:t>
       </w:r>
+      <w:proofErr w:type="spellEnd"/>
     </w:p>
     <w:p/>
     <w:p>
@@ -2972,14 +2981,30 @@
         <w:rPr>
           <w:b/>
         </w:rPr>
-        <w:t xml:space="preserve">(LetterHero, Challenger, </w:t>
-      </w:r>
+        <w:t>(</w:t>
+      </w:r>
+      <w:proofErr w:type="spellStart"/>
+      <w:r>
+        <w:rPr>
+          <w:b/>
+        </w:rPr>
+        <w:t>LetterHero</w:t>
+      </w:r>
+      <w:proofErr w:type="spellEnd"/>
+      <w:r>
+        <w:rPr>
+          <w:b/>
+        </w:rPr>
+        <w:t xml:space="preserve">, Challenger, </w:t>
+      </w:r>
+      <w:proofErr w:type="spellStart"/>
       <w:r>
         <w:rPr>
           <w:b/>
         </w:rPr>
         <w:t>Slurpeur</w:t>
       </w:r>
+      <w:proofErr w:type="spellEnd"/>
       <w:r>
         <w:rPr>
           <w:b/>
@@ -2995,17 +3020,33 @@
         <w:pStyle w:val="Titre4"/>
       </w:pPr>
       <w:bookmarkStart w:id="13" w:name="_Toc418690231"/>
-      <w:r>
-        <w:t xml:space="preserve">LetterHero, Challenger, </w:t>
+      <w:proofErr w:type="spellStart"/>
+      <w:r>
+        <w:t>LetterHero</w:t>
+      </w:r>
+      <w:proofErr w:type="spellEnd"/>
+      <w:r>
+        <w:t xml:space="preserve">, Challenger, </w:t>
       </w:r>
       <w:bookmarkEnd w:id="13"/>
+      <w:proofErr w:type="spellStart"/>
       <w:r>
         <w:t>Slurpeur</w:t>
       </w:r>
-    </w:p>
-    <w:p>
-      <w:r>
-        <w:t>Eventuel jeu proposé.</w:t>
+      <w:proofErr w:type="spellEnd"/>
+    </w:p>
+    <w:p>
+      <w:r>
+        <w:t>Mini-jeux</w:t>
+      </w:r>
+      <w:r>
+        <w:t xml:space="preserve"> proposé</w:t>
+      </w:r>
+      <w:r>
+        <w:t>s</w:t>
+      </w:r>
+      <w:r>
+        <w:t>.</w:t>
       </w:r>
     </w:p>
     <w:p>
@@ -3252,7 +3293,15 @@
         <w:sym w:font="Wingdings" w:char="F0E0"/>
       </w:r>
       <w:r>
-        <w:t xml:space="preserve"> Connexion au serveur lors du lancement du jeu. Le client doit fournir l’adresse ip et port du serveur – (client &lt;-&gt; serveur) : TCP</w:t>
+        <w:t xml:space="preserve"> Connexion au serveur lors du lancement du jeu. Le client doit fournir l’adresse </w:t>
+      </w:r>
+      <w:proofErr w:type="spellStart"/>
+      <w:r>
+        <w:t>ip</w:t>
+      </w:r>
+      <w:proofErr w:type="spellEnd"/>
+      <w:r>
+        <w:t xml:space="preserve"> et port du serveur – (client &lt;-&gt; serveur) : TCP</w:t>
       </w:r>
     </w:p>
     <w:p>
@@ -3260,7 +3309,15 @@
         <w:pStyle w:val="Listepuces"/>
       </w:pPr>
       <w:r>
-        <w:t>Le client peut s’identifier (pseudo/mdp) – (client -&gt; serveur)</w:t>
+        <w:t>Le client peut s’identifier (pseudo/</w:t>
+      </w:r>
+      <w:proofErr w:type="spellStart"/>
+      <w:r>
+        <w:t>mdp</w:t>
+      </w:r>
+      <w:proofErr w:type="spellEnd"/>
+      <w:r>
+        <w:t>) – (client -&gt; serveur)</w:t>
       </w:r>
     </w:p>
     <w:p>
@@ -3268,7 +3325,15 @@
         <w:pStyle w:val="Listepuces"/>
       </w:pPr>
       <w:r>
-        <w:t>Le client peut créer un compte (pseudo/mdp) – (client -&gt; serveur)</w:t>
+        <w:t>Le client peut créer un compte (pseudo/</w:t>
+      </w:r>
+      <w:proofErr w:type="spellStart"/>
+      <w:r>
+        <w:t>mdp</w:t>
+      </w:r>
+      <w:proofErr w:type="spellEnd"/>
+      <w:r>
+        <w:t>) – (client -&gt; serveur)</w:t>
       </w:r>
     </w:p>
     <w:p>
@@ -3369,7 +3434,15 @@
         <w:pStyle w:val="Listepuces"/>
       </w:pPr>
       <w:r>
-        <w:t>Attendre validation des joueurs (avec timer) pour le lancer de dés – (client -&gt; serveur)</w:t>
+        <w:t xml:space="preserve">Attendre validation des joueurs (avec </w:t>
+      </w:r>
+      <w:proofErr w:type="spellStart"/>
+      <w:r>
+        <w:t>timer</w:t>
+      </w:r>
+      <w:proofErr w:type="spellEnd"/>
+      <w:r>
+        <w:t>) pour le lancer de dés – (client -&gt; serveur)</w:t>
       </w:r>
     </w:p>
     <w:p>
@@ -3393,7 +3466,15 @@
         <w:pStyle w:val="Listepuces"/>
       </w:pPr>
       <w:r>
-        <w:t>Attendre choix du joueur concernant le mini-jeu à lancer (avec timer) – (client -&gt; serveur)</w:t>
+        <w:t xml:space="preserve">Attendre choix du joueur concernant le mini-jeu à lancer (avec </w:t>
+      </w:r>
+      <w:proofErr w:type="spellStart"/>
+      <w:r>
+        <w:t>timer</w:t>
+      </w:r>
+      <w:proofErr w:type="spellEnd"/>
+      <w:r>
+        <w:t>) – (client -&gt; serveur)</w:t>
       </w:r>
     </w:p>
     <w:p>
@@ -3401,7 +3482,15 @@
         <w:pStyle w:val="Listepuces"/>
       </w:pPr>
       <w:r>
-        <w:t>Informer les joueurs du mini-jeu choisi ainsi que le seed à utiliser – (serveur -&gt; client)</w:t>
+        <w:t xml:space="preserve">Informer les joueurs du mini-jeu choisi ainsi que le </w:t>
+      </w:r>
+      <w:proofErr w:type="spellStart"/>
+      <w:r>
+        <w:t>seed</w:t>
+      </w:r>
+      <w:proofErr w:type="spellEnd"/>
+      <w:r>
+        <w:t xml:space="preserve"> à utiliser – (serveur -&gt; client)</w:t>
       </w:r>
     </w:p>
     <w:p>
@@ -3491,9 +3580,11 @@
       <w:pPr>
         <w:spacing w:after="0"/>
       </w:pPr>
+      <w:proofErr w:type="spellStart"/>
       <w:r>
         <w:t>ClientSocket</w:t>
       </w:r>
+      <w:proofErr w:type="spellEnd"/>
     </w:p>
     <w:p>
       <w:pPr>
@@ -3543,8 +3634,13 @@
         </w:numPr>
         <w:spacing w:after="0"/>
       </w:pPr>
-      <w:r>
-        <w:t>Lectuer/Ecriture sur le flux réseau.</w:t>
+      <w:proofErr w:type="spellStart"/>
+      <w:r>
+        <w:t>Lectuer</w:t>
+      </w:r>
+      <w:proofErr w:type="spellEnd"/>
+      <w:r>
+        <w:t>/Ecriture sur le flux réseau.</w:t>
       </w:r>
     </w:p>
     <w:p>
@@ -3556,9 +3652,11 @@
       <w:pPr>
         <w:spacing w:after="0"/>
       </w:pPr>
+      <w:proofErr w:type="spellStart"/>
       <w:r>
         <w:t>Extractor</w:t>
       </w:r>
+      <w:proofErr w:type="spellEnd"/>
     </w:p>
     <w:p>
       <w:pPr>
@@ -3583,7 +3681,15 @@
         <w:spacing w:after="0"/>
       </w:pPr>
       <w:r>
-        <w:t>Pour chaque cas, on utilise le JsonMapper pour créer un objet du type désiré.</w:t>
+        <w:t xml:space="preserve">Pour chaque cas, on utilise le </w:t>
+      </w:r>
+      <w:proofErr w:type="spellStart"/>
+      <w:r>
+        <w:t>JsonMapper</w:t>
+      </w:r>
+      <w:proofErr w:type="spellEnd"/>
+      <w:r>
+        <w:t xml:space="preserve"> pour créer un objet du type désiré.</w:t>
       </w:r>
     </w:p>
     <w:p>
@@ -3595,9 +3701,22 @@
       <w:pPr>
         <w:spacing w:after="0"/>
       </w:pPr>
+      <w:proofErr w:type="spellStart"/>
       <w:r>
         <w:lastRenderedPageBreak/>
-        <w:t>MessageHandler (autant de méthodes process que de requêtes/réponses possibles)</w:t>
+        <w:t>MessageHandler</w:t>
+      </w:r>
+      <w:proofErr w:type="spellEnd"/>
+      <w:r>
+        <w:t xml:space="preserve"> (autant de méthodes </w:t>
+      </w:r>
+      <w:proofErr w:type="spellStart"/>
+      <w:r>
+        <w:t>process</w:t>
+      </w:r>
+      <w:proofErr w:type="spellEnd"/>
+      <w:r>
+        <w:t xml:space="preserve"> que de requêtes/réponses possibles)</w:t>
       </w:r>
     </w:p>
     <w:p>
@@ -3610,7 +3729,23 @@
         <w:spacing w:after="0"/>
       </w:pPr>
       <w:r>
-        <w:t>Reçoit l’objet désérialisé par le JsonMapper.</w:t>
+        <w:t xml:space="preserve">Reçoit l’objet </w:t>
+      </w:r>
+      <w:proofErr w:type="spellStart"/>
+      <w:r>
+        <w:t>désérialisé</w:t>
+      </w:r>
+      <w:proofErr w:type="spellEnd"/>
+      <w:r>
+        <w:t xml:space="preserve"> par le </w:t>
+      </w:r>
+      <w:proofErr w:type="spellStart"/>
+      <w:r>
+        <w:t>JsonMapper</w:t>
+      </w:r>
+      <w:proofErr w:type="spellEnd"/>
+      <w:r>
+        <w:t>.</w:t>
       </w:r>
     </w:p>
     <w:p>
@@ -3623,7 +3758,15 @@
         <w:spacing w:after="0"/>
       </w:pPr>
       <w:r>
-        <w:t>Agit en conséquence (prépare la réponse, récupération des paramètres, réutilisation du JsonMapper, …).</w:t>
+        <w:t xml:space="preserve">Agit en conséquence (prépare la réponse, récupération des paramètres, réutilisation du </w:t>
+      </w:r>
+      <w:proofErr w:type="spellStart"/>
+      <w:r>
+        <w:t>JsonMapper</w:t>
+      </w:r>
+      <w:proofErr w:type="spellEnd"/>
+      <w:r>
+        <w:t>, …).</w:t>
       </w:r>
     </w:p>
     <w:p>
@@ -3636,7 +3779,28 @@
         <w:spacing w:after="0"/>
       </w:pPr>
       <w:r>
-        <w:t>Appelle la méthode process désirée qui appelle la méthode write() de Communication.</w:t>
+        <w:t xml:space="preserve">Appelle la méthode </w:t>
+      </w:r>
+      <w:proofErr w:type="spellStart"/>
+      <w:r>
+        <w:t>process</w:t>
+      </w:r>
+      <w:proofErr w:type="spellEnd"/>
+      <w:r>
+        <w:t xml:space="preserve"> désirée qui appelle la méthode </w:t>
+      </w:r>
+      <w:proofErr w:type="spellStart"/>
+      <w:proofErr w:type="gramStart"/>
+      <w:r>
+        <w:t>write</w:t>
+      </w:r>
+      <w:proofErr w:type="spellEnd"/>
+      <w:r>
+        <w:t>(</w:t>
+      </w:r>
+      <w:proofErr w:type="gramEnd"/>
+      <w:r>
+        <w:t>) de Communication.</w:t>
       </w:r>
     </w:p>
     <w:p>
@@ -3656,9 +3820,11 @@
       <w:pPr>
         <w:spacing w:after="0"/>
       </w:pPr>
+      <w:proofErr w:type="spellStart"/>
       <w:r>
         <w:t>ServerSocket</w:t>
       </w:r>
+      <w:proofErr w:type="spellEnd"/>
     </w:p>
     <w:p>
       <w:pPr>
@@ -3696,7 +3862,15 @@
         <w:spacing w:after="0"/>
       </w:pPr>
       <w:r>
-        <w:t>Lorsqu’un client se connecte, il crée un nouveau thread de type ClientManager dans lequel il passe le socket du client.</w:t>
+        <w:t xml:space="preserve">Lorsqu’un client se connecte, il crée un nouveau thread de type </w:t>
+      </w:r>
+      <w:proofErr w:type="spellStart"/>
+      <w:r>
+        <w:t>ClientManager</w:t>
+      </w:r>
+      <w:proofErr w:type="spellEnd"/>
+      <w:r>
+        <w:t xml:space="preserve"> dans lequel il passe le socket du client.</w:t>
       </w:r>
     </w:p>
     <w:p>
@@ -3708,8 +3882,13 @@
       <w:pPr>
         <w:spacing w:after="0"/>
       </w:pPr>
-      <w:r>
-        <w:t>ClientWorker (thread)</w:t>
+      <w:proofErr w:type="spellStart"/>
+      <w:r>
+        <w:t>ClientWorker</w:t>
+      </w:r>
+      <w:proofErr w:type="spellEnd"/>
+      <w:r>
+        <w:t xml:space="preserve"> (thread)</w:t>
       </w:r>
     </w:p>
     <w:p>
@@ -3747,9 +3926,11 @@
       <w:pPr>
         <w:spacing w:after="0"/>
       </w:pPr>
+      <w:proofErr w:type="spellStart"/>
       <w:r>
         <w:t>Extractor</w:t>
       </w:r>
+      <w:proofErr w:type="spellEnd"/>
     </w:p>
     <w:p>
       <w:pPr>
@@ -3774,7 +3955,15 @@
         <w:spacing w:after="0"/>
       </w:pPr>
       <w:r>
-        <w:t>Pour chaque cas, on utilise le JsonMapper pour créer un objet du type désiré.</w:t>
+        <w:t xml:space="preserve">Pour chaque cas, on utilise le </w:t>
+      </w:r>
+      <w:proofErr w:type="spellStart"/>
+      <w:r>
+        <w:t>JsonMapper</w:t>
+      </w:r>
+      <w:proofErr w:type="spellEnd"/>
+      <w:r>
+        <w:t xml:space="preserve"> pour créer un objet du type désiré.</w:t>
       </w:r>
     </w:p>
     <w:p>
@@ -3786,8 +3975,21 @@
       <w:pPr>
         <w:spacing w:after="0"/>
       </w:pPr>
-      <w:r>
-        <w:t>MessageHandler (autant de méthodes process que de requêtes/réponses possibles)</w:t>
+      <w:proofErr w:type="spellStart"/>
+      <w:r>
+        <w:t>MessageHandler</w:t>
+      </w:r>
+      <w:proofErr w:type="spellEnd"/>
+      <w:r>
+        <w:t xml:space="preserve"> (autant de méthodes </w:t>
+      </w:r>
+      <w:proofErr w:type="spellStart"/>
+      <w:r>
+        <w:t>process</w:t>
+      </w:r>
+      <w:proofErr w:type="spellEnd"/>
+      <w:r>
+        <w:t xml:space="preserve"> que de requêtes/réponses possibles)</w:t>
       </w:r>
     </w:p>
     <w:p>
@@ -3800,7 +4002,23 @@
         <w:spacing w:after="0"/>
       </w:pPr>
       <w:r>
-        <w:t>Reçoit l’objet désérialisé par le JsonMapper.</w:t>
+        <w:t xml:space="preserve">Reçoit l’objet </w:t>
+      </w:r>
+      <w:proofErr w:type="spellStart"/>
+      <w:r>
+        <w:t>désérialisé</w:t>
+      </w:r>
+      <w:proofErr w:type="spellEnd"/>
+      <w:r>
+        <w:t xml:space="preserve"> par le </w:t>
+      </w:r>
+      <w:proofErr w:type="spellStart"/>
+      <w:r>
+        <w:t>JsonMapper</w:t>
+      </w:r>
+      <w:proofErr w:type="spellEnd"/>
+      <w:r>
+        <w:t>.</w:t>
       </w:r>
     </w:p>
     <w:p>
@@ -3813,7 +4031,15 @@
         <w:spacing w:after="0"/>
       </w:pPr>
       <w:r>
-        <w:t>Agit en conséquence (prépare la réponse, récupération des paramètres, réutilisation du JsonMapper, …).</w:t>
+        <w:t xml:space="preserve">Agit en conséquence (prépare la réponse, récupération des paramètres, réutilisation du </w:t>
+      </w:r>
+      <w:proofErr w:type="spellStart"/>
+      <w:r>
+        <w:t>JsonMapper</w:t>
+      </w:r>
+      <w:proofErr w:type="spellEnd"/>
+      <w:r>
+        <w:t>, …).</w:t>
       </w:r>
     </w:p>
     <w:p>
@@ -3826,7 +4052,36 @@
         <w:spacing w:after="0"/>
       </w:pPr>
       <w:r>
-        <w:t>Appelle la méthode process désirée qui appelle la méthode write() de ClientManager.</w:t>
+        <w:t xml:space="preserve">Appelle la méthode </w:t>
+      </w:r>
+      <w:proofErr w:type="spellStart"/>
+      <w:r>
+        <w:t>process</w:t>
+      </w:r>
+      <w:proofErr w:type="spellEnd"/>
+      <w:r>
+        <w:t xml:space="preserve"> désirée qui appelle la méthode </w:t>
+      </w:r>
+      <w:proofErr w:type="spellStart"/>
+      <w:proofErr w:type="gramStart"/>
+      <w:r>
+        <w:t>write</w:t>
+      </w:r>
+      <w:proofErr w:type="spellEnd"/>
+      <w:r>
+        <w:t>(</w:t>
+      </w:r>
+      <w:proofErr w:type="gramEnd"/>
+      <w:r>
+        <w:t xml:space="preserve">) de </w:t>
+      </w:r>
+      <w:proofErr w:type="spellStart"/>
+      <w:r>
+        <w:t>ClientManager</w:t>
+      </w:r>
+      <w:proofErr w:type="spellEnd"/>
+      <w:r>
+        <w:t>.</w:t>
       </w:r>
     </w:p>
     <w:p/>
@@ -3944,6 +4199,19 @@
         <w:t>.</w:t>
       </w:r>
     </w:p>
+    <w:p>
+      <w:r>
+        <w:t xml:space="preserve">La synchronisation du code a été effectuée avec </w:t>
+      </w:r>
+      <w:proofErr w:type="spellStart"/>
+      <w:r>
+        <w:t>GitHub</w:t>
+      </w:r>
+      <w:proofErr w:type="spellEnd"/>
+      <w:r>
+        <w:t xml:space="preserve"> (voir « Gestion de projet &gt; Stratégie d’intégration du code »).</w:t>
+      </w:r>
+    </w:p>
     <w:p/>
     <w:p>
       <w:pPr>
@@ -3956,6 +4224,9 @@
       <w:bookmarkEnd w:id="24"/>
     </w:p>
     <w:p>
+      <w:pPr>
+        <w:spacing w:after="0"/>
+      </w:pPr>
       <w:r>
         <w:t xml:space="preserve">Comme dans tout projet, plusieurs problèmes ont été rencontrés : </w:t>
       </w:r>
@@ -3981,7 +4252,10 @@
         </w:numPr>
       </w:pPr>
       <w:r>
-        <w:t>Le temps à disposition était restreint (avec le travail des autres cours à côté…), il a donc fallu là-aussi s’organiser correctement.</w:t>
+        <w:t xml:space="preserve">Comme chacun s’est occupé d’une partie en particuliers, </w:t>
+      </w:r>
+      <w:r>
+        <w:t>nous avons dû faire les formations et mises à niveaux nécessaires (serveur, mini-jeux, etc.), afin que chacun soit au courant du fonctionnement de l’application.</w:t>
       </w:r>
     </w:p>
     <w:p>
@@ -3993,13 +4267,10 @@
         </w:numPr>
       </w:pPr>
       <w:r>
-        <w:t>Nous avons développé le client et le serveur en même temps, mais avec chacun sur une partie ; lors de la « fusion » des deux, de nombreux problèmes de comptabilité et d’incompréhension sont apparus. Ils ont été résolu</w:t>
-      </w:r>
-      <w:r>
-        <w:t>s</w:t>
-      </w:r>
-      <w:r>
-        <w:t xml:space="preserve"> après quelques discussions mouvementées, devant un verre de blanc.</w:t>
+        <w:t>Le temps à disposition était restreint (avec le travail des autres cours à côté…), il a donc fallu là-aussi s’organiser correctement.</w:t>
+      </w:r>
+      <w:r>
+        <w:t xml:space="preserve"> Il a fallu de plus trouver la motivation nécessaire pour mener à bien ce projet, malgré l’énorme travail que nous avions dans les autres cours.</w:t>
       </w:r>
     </w:p>
     <w:p>
@@ -4011,254 +4282,301 @@
         </w:numPr>
       </w:pPr>
       <w:r>
-        <w:t>L’intégration des mini-jeux au client était quelque peu délicate…</w:t>
-      </w:r>
-      <w:bookmarkStart w:id="25" w:name="_GoBack"/>
+        <w:t>Nous avons développé le client et le serveur en même temps, mais avec chacun sur une partie ; lors de la « fusion » des deux, de nombreux problèmes de comptabilité et d’incompréhension sont apparus. Ils ont été résolu</w:t>
+      </w:r>
+      <w:r>
+        <w:t>s</w:t>
+      </w:r>
+      <w:r>
+        <w:t xml:space="preserve"> après quelques discussions mouvementées, devant un verre de blanc.</w:t>
+      </w:r>
+    </w:p>
+    <w:p>
+      <w:pPr>
+        <w:pStyle w:val="Paragraphedeliste"/>
+        <w:numPr>
+          <w:ilvl w:val="0"/>
+          <w:numId w:val="10"/>
+        </w:numPr>
+      </w:pPr>
+      <w:r>
+        <w:t xml:space="preserve">L’intégration des mini-jeux au client était quelque peu </w:t>
+      </w:r>
+      <w:proofErr w:type="gramStart"/>
+      <w:r>
+        <w:t>délicate</w:t>
+      </w:r>
+      <w:proofErr w:type="gramEnd"/>
+      <w:r>
+        <w:t>…</w:t>
+      </w:r>
+      <w:r>
+        <w:t xml:space="preserve"> En effet, il a fallu faire en sorte que le client lance le bon mini-jeu au bon moment, à l’aide du polymorphisme notamment.</w:t>
+      </w:r>
+    </w:p>
+    <w:p>
+      <w:pPr>
+        <w:pStyle w:val="Paragraphedeliste"/>
+        <w:numPr>
+          <w:ilvl w:val="0"/>
+          <w:numId w:val="10"/>
+        </w:numPr>
+      </w:pPr>
+      <w:r>
+        <w:t xml:space="preserve">Certains fichiers ce sont effacés sur </w:t>
+      </w:r>
+      <w:proofErr w:type="spellStart"/>
+      <w:r>
+        <w:t>GitHub</w:t>
+      </w:r>
+      <w:proofErr w:type="spellEnd"/>
+      <w:r>
+        <w:t>, nous ne savons toujours pas pourquoi à ce jour. Il a donc fallu rattraper le retard engendré par ce problème.</w:t>
+      </w:r>
+    </w:p>
+    <w:p>
+      <w:pPr>
+        <w:pStyle w:val="Titre1"/>
+      </w:pPr>
+      <w:bookmarkStart w:id="25" w:name="_Toc421612627"/>
+      <w:r>
+        <w:t>Gestion du projet</w:t>
+      </w:r>
       <w:bookmarkEnd w:id="25"/>
     </w:p>
     <w:p>
       <w:pPr>
-        <w:pStyle w:val="Titre1"/>
-      </w:pPr>
-      <w:bookmarkStart w:id="26" w:name="_Toc421612627"/>
-      <w:r>
-        <w:t>Gestion du projet</w:t>
+        <w:pStyle w:val="Titre2"/>
+      </w:pPr>
+      <w:bookmarkStart w:id="26" w:name="_Toc421612628"/>
+      <w:r>
+        <w:t>Rôle des participants</w:t>
       </w:r>
       <w:bookmarkEnd w:id="26"/>
     </w:p>
     <w:p>
       <w:pPr>
+        <w:spacing w:after="0"/>
+        <w:rPr>
+          <w:b/>
+        </w:rPr>
+      </w:pPr>
+      <w:r>
+        <w:rPr>
+          <w:b/>
+        </w:rPr>
+        <w:t>« Client »</w:t>
+      </w:r>
+    </w:p>
+    <w:p>
+      <w:r>
+        <w:t>Eric Lefrançois</w:t>
+      </w:r>
+    </w:p>
+    <w:p>
+      <w:pPr>
+        <w:spacing w:after="0"/>
+        <w:rPr>
+          <w:b/>
+        </w:rPr>
+      </w:pPr>
+      <w:r>
+        <w:rPr>
+          <w:b/>
+        </w:rPr>
+        <w:t>Représentant des utilisateurs</w:t>
+      </w:r>
+    </w:p>
+    <w:p>
+      <w:r>
+        <w:t>Miguel Santamaria</w:t>
+      </w:r>
+    </w:p>
+    <w:p>
+      <w:pPr>
+        <w:spacing w:after="0"/>
+        <w:rPr>
+          <w:b/>
+        </w:rPr>
+      </w:pPr>
+      <w:r>
+        <w:rPr>
+          <w:b/>
+        </w:rPr>
+        <w:t>Chef de projet</w:t>
+      </w:r>
+    </w:p>
+    <w:p>
+      <w:r>
+        <w:t>Miguel Santamaria</w:t>
+      </w:r>
+    </w:p>
+    <w:p>
+      <w:pPr>
+        <w:spacing w:after="0"/>
+      </w:pPr>
+      <w:r>
+        <w:rPr>
+          <w:b/>
+        </w:rPr>
+        <w:t>Analystes</w:t>
+      </w:r>
+    </w:p>
+    <w:p>
+      <w:pPr>
+        <w:spacing w:after="0"/>
+      </w:pPr>
+      <w:r>
+        <w:lastRenderedPageBreak/>
+        <w:t>David Villa : interactions client-serveur.</w:t>
+      </w:r>
+    </w:p>
+    <w:p>
+      <w:pPr>
+        <w:spacing w:after="0"/>
+      </w:pPr>
+      <w:r>
+        <w:t>James Nolan : base de données.</w:t>
+      </w:r>
+    </w:p>
+    <w:p>
+      <w:pPr>
+        <w:spacing w:after="0"/>
+      </w:pPr>
+      <w:r>
+        <w:t>Jérôme Moret &amp; Miguel Santamaria : cas d’utilisations.</w:t>
+      </w:r>
+    </w:p>
+    <w:p>
+      <w:r>
+        <w:t>Mélanie Huck : modèles de domaines.</w:t>
+      </w:r>
+    </w:p>
+    <w:p>
+      <w:pPr>
+        <w:spacing w:after="0"/>
+        <w:rPr>
+          <w:b/>
+        </w:rPr>
+      </w:pPr>
+      <w:r>
+        <w:rPr>
+          <w:b/>
+        </w:rPr>
+        <w:t>Architecte, conceptrice en chef</w:t>
+      </w:r>
+    </w:p>
+    <w:p>
+      <w:r>
+        <w:t>Mélanie Huck</w:t>
+      </w:r>
+    </w:p>
+    <w:p>
+      <w:pPr>
+        <w:spacing w:after="0"/>
+        <w:rPr>
+          <w:b/>
+        </w:rPr>
+      </w:pPr>
+      <w:r>
+        <w:rPr>
+          <w:b/>
+        </w:rPr>
+        <w:t>Programmeurs</w:t>
+      </w:r>
+    </w:p>
+    <w:p>
+      <w:pPr>
+        <w:spacing w:after="0"/>
+      </w:pPr>
+      <w:r>
+        <w:t>Tout le monde, pour les mini-jeux.</w:t>
+      </w:r>
+    </w:p>
+    <w:p>
+      <w:pPr>
+        <w:spacing w:after="0"/>
+      </w:pPr>
+      <w:r>
+        <w:t>David Villa &amp; Jérôme Moret =&gt; plateau du jeu (client).</w:t>
+      </w:r>
+    </w:p>
+    <w:p>
+      <w:pPr>
+        <w:spacing w:after="0"/>
+      </w:pPr>
+      <w:r>
+        <w:t>James Nolan, Mélanie Huck &amp; Miguel Santamaria =&gt; serveur.</w:t>
+      </w:r>
+    </w:p>
+    <w:p>
+      <w:r>
+        <w:t>Mélanie Huck =&gt; base de données.</w:t>
+      </w:r>
+    </w:p>
+    <w:p>
+      <w:pPr>
+        <w:spacing w:after="0"/>
+      </w:pPr>
+      <w:r>
+        <w:rPr>
+          <w:b/>
+        </w:rPr>
+        <w:t>Responsable des tests</w:t>
+      </w:r>
+    </w:p>
+    <w:p>
+      <w:r>
+        <w:t>Mélanie Huck &amp; David Villa</w:t>
+      </w:r>
+    </w:p>
+    <w:p>
+      <w:pPr>
+        <w:spacing w:after="0"/>
+        <w:rPr>
+          <w:b/>
+        </w:rPr>
+      </w:pPr>
+      <w:r>
+        <w:rPr>
+          <w:b/>
+        </w:rPr>
+        <w:t>Responsable de la configuration</w:t>
+      </w:r>
+    </w:p>
+    <w:p>
+      <w:r>
+        <w:t>Jérôme Moret</w:t>
+      </w:r>
+    </w:p>
+    <w:p/>
+    <w:p>
+      <w:pPr>
         <w:pStyle w:val="Titre2"/>
       </w:pPr>
-      <w:bookmarkStart w:id="27" w:name="_Toc421612628"/>
-      <w:r>
-        <w:t>Rôle des participants</w:t>
-      </w:r>
+      <w:bookmarkStart w:id="27" w:name="_Toc421612629"/>
+      <w:r>
+        <w:t xml:space="preserve">Plan d’itération </w:t>
+      </w:r>
+      <w:bookmarkStart w:id="28" w:name="_Toc421612630"/>
       <w:bookmarkEnd w:id="27"/>
-    </w:p>
-    <w:p>
-      <w:pPr>
-        <w:spacing w:after="0"/>
-        <w:rPr>
-          <w:b/>
-        </w:rPr>
-      </w:pPr>
-      <w:r>
-        <w:rPr>
-          <w:b/>
-        </w:rPr>
-        <w:t>« Client »</w:t>
-      </w:r>
-    </w:p>
-    <w:p>
-      <w:r>
-        <w:t>Eric Lefrançois</w:t>
-      </w:r>
-    </w:p>
-    <w:p>
-      <w:pPr>
-        <w:spacing w:after="0"/>
-        <w:rPr>
-          <w:b/>
-        </w:rPr>
-      </w:pPr>
-      <w:r>
-        <w:rPr>
-          <w:b/>
-        </w:rPr>
-        <w:t>Représentant des utilisateurs</w:t>
-      </w:r>
-    </w:p>
-    <w:p>
-      <w:r>
-        <w:t>Miguel Santamaria</w:t>
-      </w:r>
-    </w:p>
-    <w:p>
-      <w:pPr>
-        <w:spacing w:after="0"/>
-        <w:rPr>
-          <w:b/>
-        </w:rPr>
-      </w:pPr>
-      <w:r>
-        <w:rPr>
-          <w:b/>
-        </w:rPr>
-        <w:t>Chef de projet</w:t>
-      </w:r>
-    </w:p>
-    <w:p>
-      <w:r>
-        <w:t>Miguel Santamaria</w:t>
-      </w:r>
-    </w:p>
-    <w:p>
-      <w:pPr>
-        <w:spacing w:after="0"/>
-      </w:pPr>
-      <w:r>
-        <w:rPr>
-          <w:b/>
-        </w:rPr>
-        <w:t>Analystes</w:t>
-      </w:r>
-    </w:p>
-    <w:p>
-      <w:pPr>
-        <w:spacing w:after="0"/>
-      </w:pPr>
-      <w:r>
-        <w:t>David Villa : interactions client-serveur.</w:t>
-      </w:r>
-    </w:p>
-    <w:p>
-      <w:pPr>
-        <w:spacing w:after="0"/>
-      </w:pPr>
-      <w:r>
-        <w:t>James Nolan : base de données.</w:t>
-      </w:r>
-    </w:p>
-    <w:p>
-      <w:pPr>
-        <w:spacing w:after="0"/>
-      </w:pPr>
-      <w:r>
-        <w:t>Jérôme Moret &amp; Miguel Santamaria : cas d’utilisations.</w:t>
-      </w:r>
-    </w:p>
-    <w:p>
-      <w:r>
-        <w:t>Mélanie Huck : modèles de domaines.</w:t>
-      </w:r>
-    </w:p>
-    <w:p>
-      <w:pPr>
-        <w:spacing w:after="0"/>
-        <w:rPr>
-          <w:b/>
-        </w:rPr>
-      </w:pPr>
-      <w:r>
-        <w:rPr>
-          <w:b/>
-        </w:rPr>
-        <w:t>Architecte, conceptrice en chef</w:t>
-      </w:r>
-    </w:p>
-    <w:p>
-      <w:r>
-        <w:t>Mélanie Huck</w:t>
-      </w:r>
-    </w:p>
-    <w:p>
-      <w:pPr>
-        <w:spacing w:after="0"/>
-        <w:rPr>
-          <w:b/>
-        </w:rPr>
-      </w:pPr>
-      <w:r>
-        <w:rPr>
-          <w:b/>
-        </w:rPr>
-        <w:t>Programmeurs</w:t>
-      </w:r>
-    </w:p>
-    <w:p>
-      <w:pPr>
-        <w:spacing w:after="0"/>
-      </w:pPr>
-      <w:r>
-        <w:t>Tout le monde, pour les mini-jeux.</w:t>
-      </w:r>
-    </w:p>
-    <w:p>
-      <w:pPr>
-        <w:spacing w:after="0"/>
-      </w:pPr>
-      <w:r>
-        <w:lastRenderedPageBreak/>
-        <w:t>David Villa &amp; Jérôme Moret =&gt; plateau du jeu (client).</w:t>
-      </w:r>
-    </w:p>
-    <w:p>
-      <w:pPr>
-        <w:spacing w:after="0"/>
-      </w:pPr>
-      <w:r>
-        <w:t>James Nolan, Mélanie Huck &amp; Miguel Santamaria =&gt; serveur.</w:t>
-      </w:r>
-    </w:p>
-    <w:p>
-      <w:r>
-        <w:t>Mélanie Huck =&gt; base de données.</w:t>
-      </w:r>
-    </w:p>
-    <w:p>
-      <w:pPr>
-        <w:spacing w:after="0"/>
-      </w:pPr>
-      <w:r>
-        <w:rPr>
-          <w:b/>
-        </w:rPr>
-        <w:t>Responsable des tests</w:t>
-      </w:r>
-    </w:p>
-    <w:p>
-      <w:r>
-        <w:t>Mélanie Huck &amp; David Villa</w:t>
-      </w:r>
-    </w:p>
-    <w:p>
-      <w:pPr>
-        <w:spacing w:after="0"/>
-        <w:rPr>
-          <w:b/>
-        </w:rPr>
-      </w:pPr>
-      <w:r>
-        <w:rPr>
-          <w:b/>
-        </w:rPr>
-        <w:t>Responsable de la configuration</w:t>
-      </w:r>
-    </w:p>
-    <w:p>
-      <w:r>
-        <w:t>Jérôme Moret</w:t>
-      </w:r>
-    </w:p>
-    <w:p/>
+      <w:r>
+        <w:t xml:space="preserve">/ </w:t>
+      </w:r>
+      <w:r>
+        <w:t>Suivi du projet</w:t>
+      </w:r>
+      <w:bookmarkEnd w:id="28"/>
+    </w:p>
     <w:p>
       <w:pPr>
         <w:pStyle w:val="Titre2"/>
       </w:pPr>
-      <w:bookmarkStart w:id="28" w:name="_Toc421612629"/>
-      <w:r>
-        <w:t xml:space="preserve">Plan d’itération </w:t>
-      </w:r>
-      <w:bookmarkStart w:id="29" w:name="_Toc421612630"/>
-      <w:bookmarkEnd w:id="28"/>
-      <w:r>
-        <w:t xml:space="preserve">/ </w:t>
-      </w:r>
-      <w:r>
-        <w:t>Suivi du projet</w:t>
+      <w:bookmarkStart w:id="29" w:name="_Toc418690239"/>
+      <w:r>
+        <w:t>Itération 1 (déjà accomplie)</w:t>
       </w:r>
       <w:bookmarkEnd w:id="29"/>
-    </w:p>
-    <w:p>
-      <w:pPr>
-        <w:pStyle w:val="Titre2"/>
-      </w:pPr>
-      <w:bookmarkStart w:id="30" w:name="_Toc418690239"/>
-      <w:r>
-        <w:t>Itération 1 (déjà accomplie)</w:t>
-      </w:r>
-      <w:bookmarkEnd w:id="30"/>
     </w:p>
     <w:p>
       <w:pPr>
@@ -4717,6 +5035,7 @@
           <w:sz w:val="22"/>
           <w:szCs w:val="22"/>
         </w:rPr>
+        <w:lastRenderedPageBreak/>
         <w:t xml:space="preserve">Après concertation avec le client, nous avons déduit les besoins du client ainsi que les technologies et infrastructure nécessaires. A savoir : </w:t>
       </w:r>
     </w:p>
@@ -4870,7 +5189,6 @@
           <w:sz w:val="22"/>
           <w:szCs w:val="22"/>
         </w:rPr>
-        <w:lastRenderedPageBreak/>
         <w:t>Nous avons donc donné une réponse favorable au client et accepté de développer ce projet.</w:t>
       </w:r>
     </w:p>
@@ -5045,7 +5363,25 @@
           <w:sz w:val="22"/>
           <w:szCs w:val="22"/>
         </w:rPr>
-        <w:t> : Pong.</w:t>
+        <w:t xml:space="preserve"> : </w:t>
+      </w:r>
+      <w:proofErr w:type="spellStart"/>
+      <w:r>
+        <w:rPr>
+          <w:rFonts w:asciiTheme="minorHAnsi" w:hAnsiTheme="minorHAnsi"/>
+          <w:sz w:val="22"/>
+          <w:szCs w:val="22"/>
+        </w:rPr>
+        <w:t>Pong</w:t>
+      </w:r>
+      <w:proofErr w:type="spellEnd"/>
+      <w:r>
+        <w:rPr>
+          <w:rFonts w:asciiTheme="minorHAnsi" w:hAnsiTheme="minorHAnsi"/>
+          <w:sz w:val="22"/>
+          <w:szCs w:val="22"/>
+        </w:rPr>
+        <w:t>.</w:t>
       </w:r>
     </w:p>
     <w:p>
@@ -5078,7 +5414,25 @@
           <w:sz w:val="22"/>
           <w:szCs w:val="22"/>
         </w:rPr>
-        <w:t> : LetterHero.</w:t>
+        <w:t xml:space="preserve"> : </w:t>
+      </w:r>
+      <w:proofErr w:type="spellStart"/>
+      <w:r>
+        <w:rPr>
+          <w:rFonts w:asciiTheme="minorHAnsi" w:hAnsiTheme="minorHAnsi"/>
+          <w:sz w:val="22"/>
+          <w:szCs w:val="22"/>
+        </w:rPr>
+        <w:t>LetterHero</w:t>
+      </w:r>
+      <w:proofErr w:type="spellEnd"/>
+      <w:r>
+        <w:rPr>
+          <w:rFonts w:asciiTheme="minorHAnsi" w:hAnsiTheme="minorHAnsi"/>
+          <w:sz w:val="22"/>
+          <w:szCs w:val="22"/>
+        </w:rPr>
+        <w:t>.</w:t>
       </w:r>
     </w:p>
     <w:p>
@@ -5177,7 +5531,25 @@
           <w:sz w:val="22"/>
           <w:szCs w:val="22"/>
         </w:rPr>
-        <w:t> : Pac-Man.</w:t>
+        <w:t xml:space="preserve"> : </w:t>
+      </w:r>
+      <w:proofErr w:type="spellStart"/>
+      <w:r>
+        <w:rPr>
+          <w:rFonts w:asciiTheme="minorHAnsi" w:hAnsiTheme="minorHAnsi"/>
+          <w:sz w:val="22"/>
+          <w:szCs w:val="22"/>
+        </w:rPr>
+        <w:t>Pac</w:t>
+      </w:r>
+      <w:proofErr w:type="spellEnd"/>
+      <w:r>
+        <w:rPr>
+          <w:rFonts w:asciiTheme="minorHAnsi" w:hAnsiTheme="minorHAnsi"/>
+          <w:sz w:val="22"/>
+          <w:szCs w:val="22"/>
+        </w:rPr>
+        <w:t>-Man.</w:t>
       </w:r>
     </w:p>
     <w:p/>
@@ -5185,11 +5557,11 @@
       <w:pPr>
         <w:pStyle w:val="Titre2"/>
       </w:pPr>
-      <w:bookmarkStart w:id="31" w:name="_Toc418690240"/>
+      <w:bookmarkStart w:id="30" w:name="_Toc418690240"/>
       <w:r>
         <w:t>Itération 2 (déjà accomplie)</w:t>
       </w:r>
-      <w:bookmarkEnd w:id="31"/>
+      <w:bookmarkEnd w:id="30"/>
     </w:p>
     <w:p>
       <w:pPr>
@@ -5622,6 +5994,7 @@
           <w:sz w:val="22"/>
           <w:szCs w:val="22"/>
         </w:rPr>
+        <w:lastRenderedPageBreak/>
         <w:t>Du</w:t>
       </w:r>
       <w:r>
@@ -5794,7 +6167,6 @@
           <w:szCs w:val="23"/>
           <w:u w:val="single"/>
         </w:rPr>
-        <w:lastRenderedPageBreak/>
         <w:t xml:space="preserve">1. </w:t>
       </w:r>
       <w:r>
@@ -6174,18 +6546,36 @@
           <w:sz w:val="22"/>
           <w:szCs w:val="22"/>
         </w:rPr>
-        <w:t>Nous nous sommes demandés plusieurs fois à quel point les différentes tâches devraient ou ne devraient pas être faites en commun (par exemple à la définition du plan d’itération, la phase de conception du fonctionnement général, etc…), et comment sont répartis les rôles. Est-ce que les développeurs participent tous à des activités d’analyse ? Si ce n’est pas le cas, que font-ils  durant ces activités ? Ceci dans le sens où ce n’est pas logique de commencer à programmer tandis que la conception n’est pas encore terminée.</w:t>
+        <w:t xml:space="preserve">Nous nous sommes demandés plusieurs fois à quel point les différentes tâches devraient ou ne devraient pas être faites en commun (par exemple à la définition du plan d’itération, la phase de conception du fonctionnement général, etc…), et comment sont répartis les rôles. Est-ce que les développeurs participent tous à des activités d’analyse ? Si ce n’est pas le cas, que </w:t>
+      </w:r>
+      <w:proofErr w:type="spellStart"/>
+      <w:r>
+        <w:rPr>
+          <w:rFonts w:asciiTheme="minorHAnsi" w:hAnsiTheme="minorHAnsi"/>
+          <w:sz w:val="22"/>
+          <w:szCs w:val="22"/>
+        </w:rPr>
+        <w:t>font-ils</w:t>
+      </w:r>
+      <w:proofErr w:type="spellEnd"/>
+      <w:r>
+        <w:rPr>
+          <w:rFonts w:asciiTheme="minorHAnsi" w:hAnsiTheme="minorHAnsi"/>
+          <w:sz w:val="22"/>
+          <w:szCs w:val="22"/>
+        </w:rPr>
+        <w:t xml:space="preserve">  durant ces activités ? Ceci dans le sens où ce n’est pas logique de commencer à programmer tandis que la conception n’est pas encore terminée.</w:t>
       </w:r>
     </w:p>
     <w:p>
       <w:pPr>
         <w:pStyle w:val="Titre2"/>
       </w:pPr>
-      <w:bookmarkStart w:id="32" w:name="_Toc418690241"/>
+      <w:bookmarkStart w:id="31" w:name="_Toc418690241"/>
       <w:r>
         <w:t>Itération 3</w:t>
       </w:r>
-      <w:bookmarkEnd w:id="32"/>
+      <w:bookmarkEnd w:id="31"/>
     </w:p>
     <w:p>
       <w:pPr>
@@ -6257,6 +6647,7 @@
         </w:numPr>
       </w:pPr>
       <w:r>
+        <w:lastRenderedPageBreak/>
         <w:t>Commandes permettant à un joueur de communiquer avec le serveur, et vice versa.</w:t>
       </w:r>
     </w:p>
@@ -6343,7 +6734,6 @@
     </w:p>
     <w:p>
       <w:r>
-        <w:lastRenderedPageBreak/>
         <w:t>1 semaine</w:t>
       </w:r>
     </w:p>
@@ -6489,7 +6879,15 @@
         <w:spacing w:after="120"/>
       </w:pPr>
       <w:r>
-        <w:t>Tout OK, pas de replanification à opérer.</w:t>
+        <w:t xml:space="preserve">Tout OK, pas de </w:t>
+      </w:r>
+      <w:proofErr w:type="spellStart"/>
+      <w:r>
+        <w:t>replanification</w:t>
+      </w:r>
+      <w:proofErr w:type="spellEnd"/>
+      <w:r>
+        <w:t xml:space="preserve"> à opérer.</w:t>
       </w:r>
     </w:p>
     <w:p>
@@ -6801,11 +7199,11 @@
       <w:pPr>
         <w:pStyle w:val="Titre2"/>
       </w:pPr>
-      <w:bookmarkStart w:id="33" w:name="_Toc418690242"/>
+      <w:bookmarkStart w:id="32" w:name="_Toc418690242"/>
       <w:r>
         <w:t>Itération 4</w:t>
       </w:r>
-      <w:bookmarkEnd w:id="33"/>
+      <w:bookmarkEnd w:id="32"/>
     </w:p>
     <w:p>
       <w:pPr>
@@ -7410,7 +7808,39 @@
           <w:color w:val="000000"/>
         </w:rPr>
         <w:lastRenderedPageBreak/>
-        <w:t xml:space="preserve">A côté de ce problème, je suis satisfait du travail que j'ai produit ainsi que l'implémentation de mon modele de visitor. Il s'agissait de la première fois que j'en mettais un en pratique et je suis content du résultat. </w:t>
+        <w:t xml:space="preserve">A côté de ce problème, je suis satisfait du travail que j'ai produit ainsi que l'implémentation de mon </w:t>
+      </w:r>
+      <w:proofErr w:type="spellStart"/>
+      <w:r>
+        <w:rPr>
+          <w:rFonts w:ascii="Calibri" w:hAnsi="Calibri" w:cs="Calibri"/>
+          <w:color w:val="000000"/>
+        </w:rPr>
+        <w:t>modele</w:t>
+      </w:r>
+      <w:proofErr w:type="spellEnd"/>
+      <w:r>
+        <w:rPr>
+          <w:rFonts w:ascii="Calibri" w:hAnsi="Calibri" w:cs="Calibri"/>
+          <w:color w:val="000000"/>
+        </w:rPr>
+        <w:t xml:space="preserve"> de </w:t>
+      </w:r>
+      <w:proofErr w:type="spellStart"/>
+      <w:r>
+        <w:rPr>
+          <w:rFonts w:ascii="Calibri" w:hAnsi="Calibri" w:cs="Calibri"/>
+          <w:color w:val="000000"/>
+        </w:rPr>
+        <w:t>visitor</w:t>
+      </w:r>
+      <w:proofErr w:type="spellEnd"/>
+      <w:r>
+        <w:rPr>
+          <w:rFonts w:ascii="Calibri" w:hAnsi="Calibri" w:cs="Calibri"/>
+          <w:color w:val="000000"/>
+        </w:rPr>
+        <w:t xml:space="preserve">. Il s'agissait de la première fois que j'en mettais un en pratique et je suis content du résultat. </w:t>
       </w:r>
     </w:p>
     <w:p>
@@ -7464,6 +7894,7 @@
           <w:color w:val="000000"/>
         </w:rPr>
       </w:pPr>
+      <w:proofErr w:type="spellStart"/>
       <w:r>
         <w:rPr>
           <w:rFonts w:ascii="Calibri" w:hAnsi="Calibri" w:cs="Calibri"/>
@@ -7473,6 +7904,7 @@
         </w:rPr>
         <w:t>Jerôme</w:t>
       </w:r>
+      <w:proofErr w:type="spellEnd"/>
     </w:p>
     <w:p>
       <w:pPr>
@@ -7494,11 +7926,11 @@
       <w:pPr>
         <w:pStyle w:val="Titre2"/>
       </w:pPr>
-      <w:bookmarkStart w:id="34" w:name="_Toc418690243"/>
+      <w:bookmarkStart w:id="33" w:name="_Toc418690243"/>
       <w:r>
         <w:t>Itération 5</w:t>
       </w:r>
-      <w:bookmarkEnd w:id="34"/>
+      <w:bookmarkEnd w:id="33"/>
     </w:p>
     <w:p>
       <w:pPr>
@@ -7775,12 +8207,251 @@
       </w:r>
     </w:p>
     <w:p>
-      <w:r>
-        <w:t>-</w:t>
-      </w:r>
-    </w:p>
-    <w:p>
-      <w:pPr>
+      <w:pPr>
+        <w:pStyle w:val="Default"/>
+        <w:spacing w:after="58"/>
+        <w:rPr>
+          <w:rFonts w:asciiTheme="minorHAnsi" w:hAnsiTheme="minorHAnsi"/>
+          <w:sz w:val="22"/>
+          <w:szCs w:val="22"/>
+        </w:rPr>
+      </w:pPr>
+      <w:r>
+        <w:rPr>
+          <w:rFonts w:asciiTheme="minorHAnsi" w:hAnsiTheme="minorHAnsi"/>
+          <w:sz w:val="22"/>
+          <w:szCs w:val="22"/>
+        </w:rPr>
+        <w:t>La base de données est créée et les données sont tirées directement pour les logins et les mini-jeux (niveau de difficulté). Le résultat aux mini-jeux n’est pas encore enregistré (jeux indépendants et pas encore intégrés au plateau).</w:t>
+      </w:r>
+    </w:p>
+    <w:p>
+      <w:pPr>
+        <w:pStyle w:val="Default"/>
+        <w:spacing w:after="58"/>
+        <w:rPr>
+          <w:rFonts w:asciiTheme="minorHAnsi" w:hAnsiTheme="minorHAnsi"/>
+          <w:sz w:val="22"/>
+          <w:szCs w:val="22"/>
+        </w:rPr>
+      </w:pPr>
+      <w:r>
+        <w:rPr>
+          <w:rFonts w:asciiTheme="minorHAnsi" w:hAnsiTheme="minorHAnsi"/>
+          <w:sz w:val="22"/>
+          <w:szCs w:val="22"/>
+        </w:rPr>
+        <w:t>Il existe 3 mini-jeux (</w:t>
+      </w:r>
+      <w:r>
+        <w:rPr>
+          <w:rFonts w:asciiTheme="minorHAnsi" w:hAnsiTheme="minorHAnsi"/>
+          <w:color w:val="FFC000"/>
+          <w:sz w:val="22"/>
+          <w:szCs w:val="22"/>
+          <w:highlight w:val="darkRed"/>
+        </w:rPr>
+        <w:t>dont un pas totalement terminé</w:t>
+      </w:r>
+      <w:r>
+        <w:rPr>
+          <w:rFonts w:asciiTheme="minorHAnsi" w:hAnsiTheme="minorHAnsi"/>
+          <w:color w:val="FFC000"/>
+          <w:sz w:val="22"/>
+          <w:szCs w:val="22"/>
+        </w:rPr>
+        <w:t xml:space="preserve"> </w:t>
+      </w:r>
+      <w:r>
+        <w:rPr>
+          <w:rFonts w:asciiTheme="minorHAnsi" w:hAnsiTheme="minorHAnsi"/>
+          <w:sz w:val="22"/>
+          <w:szCs w:val="22"/>
+        </w:rPr>
+        <w:t xml:space="preserve">à 2-3 bugs graphique et manque juste </w:t>
+      </w:r>
+      <w:proofErr w:type="spellStart"/>
+      <w:r>
+        <w:rPr>
+          <w:rFonts w:asciiTheme="minorHAnsi" w:hAnsiTheme="minorHAnsi"/>
+          <w:sz w:val="22"/>
+          <w:szCs w:val="22"/>
+        </w:rPr>
+        <w:t>timer</w:t>
+      </w:r>
+      <w:proofErr w:type="spellEnd"/>
+      <w:r>
+        <w:rPr>
+          <w:rFonts w:asciiTheme="minorHAnsi" w:hAnsiTheme="minorHAnsi"/>
+          <w:sz w:val="22"/>
+          <w:szCs w:val="22"/>
+        </w:rPr>
+        <w:t xml:space="preserve"> </w:t>
+      </w:r>
+      <w:r>
+        <w:rPr>
+          <w:rFonts w:asciiTheme="minorHAnsi" w:hAnsiTheme="minorHAnsi"/>
+          <w:sz w:val="22"/>
+          <w:szCs w:val="22"/>
+        </w:rPr>
+        <w:t>de fin). L’intégration des mini</w:t>
+      </w:r>
+      <w:r>
+        <w:rPr>
+          <w:rFonts w:asciiTheme="minorHAnsi" w:hAnsiTheme="minorHAnsi"/>
+          <w:sz w:val="22"/>
+          <w:szCs w:val="22"/>
+        </w:rPr>
+        <w:t xml:space="preserve">-jeux au plateau n’est pas encore faite. Tous les jeux se terminent à la fin d’un </w:t>
+      </w:r>
+      <w:proofErr w:type="spellStart"/>
+      <w:r>
+        <w:rPr>
+          <w:rFonts w:asciiTheme="minorHAnsi" w:hAnsiTheme="minorHAnsi"/>
+          <w:sz w:val="22"/>
+          <w:szCs w:val="22"/>
+        </w:rPr>
+        <w:t>timer</w:t>
+      </w:r>
+      <w:proofErr w:type="spellEnd"/>
+      <w:r>
+        <w:rPr>
+          <w:rFonts w:asciiTheme="minorHAnsi" w:hAnsiTheme="minorHAnsi"/>
+          <w:sz w:val="22"/>
+          <w:szCs w:val="22"/>
+        </w:rPr>
+        <w:t xml:space="preserve"> et donne un score (pas encore envoyer au serveur).</w:t>
+      </w:r>
+    </w:p>
+    <w:p>
+      <w:pPr>
+        <w:pStyle w:val="Default"/>
+        <w:spacing w:after="58"/>
+        <w:ind w:left="1065" w:hanging="360"/>
+        <w:rPr>
+          <w:rFonts w:asciiTheme="minorHAnsi" w:hAnsiTheme="minorHAnsi"/>
+          <w:color w:val="FFC000"/>
+          <w:sz w:val="22"/>
+          <w:szCs w:val="22"/>
+          <w:highlight w:val="darkRed"/>
+        </w:rPr>
+      </w:pPr>
+      <w:r>
+        <w:rPr>
+          <w:rFonts w:asciiTheme="minorHAnsi" w:hAnsiTheme="minorHAnsi"/>
+          <w:color w:val="FFC000"/>
+          <w:sz w:val="22"/>
+          <w:szCs w:val="22"/>
+          <w:highlight w:val="darkRed"/>
+        </w:rPr>
+        <w:t>1)</w:t>
+      </w:r>
+      <w:r>
+        <w:rPr>
+          <w:rFonts w:asciiTheme="minorHAnsi" w:hAnsiTheme="minorHAnsi"/>
+          <w:color w:val="FFC000"/>
+          <w:sz w:val="14"/>
+          <w:szCs w:val="14"/>
+          <w:highlight w:val="darkRed"/>
+        </w:rPr>
+        <w:t xml:space="preserve">      </w:t>
+      </w:r>
+      <w:r>
+        <w:rPr>
+          <w:rFonts w:asciiTheme="minorHAnsi" w:hAnsiTheme="minorHAnsi"/>
+          <w:color w:val="FFC000"/>
+          <w:sz w:val="22"/>
+          <w:szCs w:val="22"/>
+          <w:highlight w:val="darkRed"/>
+        </w:rPr>
+        <w:t>Mini jeu de clique sur un bonhomme qui se déplace aléatoirement (chaque clique réussi donne 10 pts).  Jeu à terminer</w:t>
+      </w:r>
+    </w:p>
+    <w:p>
+      <w:pPr>
+        <w:pStyle w:val="Default"/>
+        <w:spacing w:after="58"/>
+        <w:ind w:left="1065" w:hanging="360"/>
+        <w:rPr>
+          <w:rFonts w:asciiTheme="minorHAnsi" w:hAnsiTheme="minorHAnsi"/>
+          <w:sz w:val="22"/>
+          <w:szCs w:val="22"/>
+        </w:rPr>
+      </w:pPr>
+      <w:r>
+        <w:rPr>
+          <w:rFonts w:asciiTheme="minorHAnsi" w:hAnsiTheme="minorHAnsi"/>
+          <w:sz w:val="22"/>
+          <w:szCs w:val="22"/>
+        </w:rPr>
+        <w:t>2)</w:t>
+      </w:r>
+      <w:r>
+        <w:rPr>
+          <w:rFonts w:asciiTheme="minorHAnsi" w:hAnsiTheme="minorHAnsi"/>
+          <w:sz w:val="14"/>
+          <w:szCs w:val="14"/>
+        </w:rPr>
+        <w:t xml:space="preserve">      </w:t>
+      </w:r>
+      <w:r>
+        <w:rPr>
+          <w:rFonts w:asciiTheme="minorHAnsi" w:hAnsiTheme="minorHAnsi"/>
+          <w:sz w:val="22"/>
+          <w:szCs w:val="22"/>
+        </w:rPr>
+        <w:t>Challenger. Une planète, plusieurs satellites (qui augmentent à chaque tour voir double en cas d’échec). Le but est de toucher la planète sans se prendre un satellite avec la souris</w:t>
+      </w:r>
+    </w:p>
+    <w:p>
+      <w:pPr>
+        <w:pStyle w:val="Default"/>
+        <w:spacing w:after="200"/>
+        <w:ind w:left="1060" w:hanging="357"/>
+        <w:rPr>
+          <w:rFonts w:asciiTheme="minorHAnsi" w:hAnsiTheme="minorHAnsi"/>
+          <w:sz w:val="22"/>
+          <w:szCs w:val="22"/>
+        </w:rPr>
+      </w:pPr>
+      <w:r>
+        <w:rPr>
+          <w:rFonts w:asciiTheme="minorHAnsi" w:hAnsiTheme="minorHAnsi"/>
+          <w:sz w:val="22"/>
+          <w:szCs w:val="22"/>
+        </w:rPr>
+        <w:t>3)</w:t>
+      </w:r>
+      <w:r>
+        <w:rPr>
+          <w:rFonts w:asciiTheme="minorHAnsi" w:hAnsiTheme="minorHAnsi"/>
+          <w:sz w:val="14"/>
+          <w:szCs w:val="14"/>
+        </w:rPr>
+        <w:t xml:space="preserve">      </w:t>
+      </w:r>
+      <w:proofErr w:type="spellStart"/>
+      <w:r>
+        <w:rPr>
+          <w:rFonts w:asciiTheme="minorHAnsi" w:hAnsiTheme="minorHAnsi"/>
+          <w:sz w:val="22"/>
+          <w:szCs w:val="22"/>
+        </w:rPr>
+        <w:t>LetterHero</w:t>
+      </w:r>
+      <w:proofErr w:type="spellEnd"/>
+      <w:r>
+        <w:rPr>
+          <w:rFonts w:asciiTheme="minorHAnsi" w:hAnsiTheme="minorHAnsi"/>
+          <w:sz w:val="22"/>
+          <w:szCs w:val="22"/>
+        </w:rPr>
+        <w:t> : Sorte de guitare Héro avec lettres qui descendent à l’écran (3 lettres en même temps). Il faut taper la lettre au clavier quand la lettre passe dans une zone définie. Les lettres changent tout au long du jeu.</w:t>
+      </w:r>
+    </w:p>
+    <w:p>
+      <w:pPr>
+        <w:spacing w:after="120"/>
         <w:rPr>
           <w:b/>
           <w:u w:val="single"/>
@@ -7810,7 +8481,15 @@
     </w:p>
     <w:p>
       <w:r>
-        <w:t>Tout à fait, cette partie était beaucoup plus « fun » en ce qui me concerne, vu qu’il s’agissait du développement du mini-jeu LetterHero. Celui-ci m’a beaucoup appris, notamment en ce qui concerne Swing, avec lequel je n’étais pas forcément très à l’aise. Nous étions partis sur l’optique de faire des mini-jeux simplistes, afin d’avoir le temps nécessaire pour les faire, mais après m’être dit « Peu m’en chaut, il s’agit de quelque chose d’amusant qui m’apportera une bonne expérience ! », j’ai décidé de miser plus de moyens là-dedans.</w:t>
+        <w:t xml:space="preserve">Tout à fait, cette partie était beaucoup plus « fun » en ce qui me concerne, vu qu’il s’agissait du développement du mini-jeu </w:t>
+      </w:r>
+      <w:proofErr w:type="spellStart"/>
+      <w:r>
+        <w:t>LetterHero</w:t>
+      </w:r>
+      <w:proofErr w:type="spellEnd"/>
+      <w:r>
+        <w:t>. Celui-ci m’a beaucoup appris, notamment en ce qui concerne Swing, avec lequel je n’étais pas forcément très à l’aise. Nous étions partis sur l’optique de faire des mini-jeux simplistes, afin d’avoir le temps nécessaire pour les faire, mais après m’être dit « Peu m’en chaut, il s’agit de quelque chose d’amusant qui m’apportera une bonne expérience ! », j’ai décidé de miser plus de moyens là-dedans.</w:t>
       </w:r>
       <w:r>
         <w:br/>
@@ -7849,7 +8528,15 @@
     </w:p>
     <w:p>
       <w:r>
-        <w:t>Dans cette itération, mon rôle fût d’implémenter les interactions avec la base de données. J’ai dû rester de marbre et affronter JDBC et son API. API finalement assez simple, j’avais tout de même, au début, oublié d’installer le driver MySQL Connector, pièce maitresse dans la procédure de connexion à la base de données. Quelques détails ont été corrigés dans la base de données, ils sembleraient, en effet, tout à fait que James ait voulu être plus catholique que le pape lors de la conception de la base de données. Pendant tout ce temps la vérification du bon fonctionnement de ma partie a dû être effectuée à l’aide de la procédure de test console et pas graphique il a fallu mettre de l’eau dans son vin pour attendre ce moment tant attendu qui sera prêt à la prochaine itération : « L’interface graphique client ! ».</w:t>
+        <w:t xml:space="preserve">Dans cette itération, mon rôle fût d’implémenter les interactions avec la base de données. J’ai dû rester de marbre et affronter JDBC et son API. API finalement assez simple, j’avais tout de même, au début, oublié d’installer le driver MySQL </w:t>
+      </w:r>
+      <w:proofErr w:type="spellStart"/>
+      <w:r>
+        <w:t>Connector</w:t>
+      </w:r>
+      <w:proofErr w:type="spellEnd"/>
+      <w:r>
+        <w:t>, pièce maitresse dans la procédure de connexion à la base de données. Quelques détails ont été corrigés dans la base de données, ils sembleraient, en effet, tout à fait que James ait voulu être plus catholique que le pape lors de la conception de la base de données. Pendant tout ce temps la vérification du bon fonctionnement de ma partie a dû être effectuée à l’aide de la procédure de test console et pas graphique il a fallu mettre de l’eau dans son vin pour attendre ce moment tant attendu qui sera prêt à la prochaine itération : « L’interface graphique client ! ».</w:t>
       </w:r>
     </w:p>
     <w:p>
@@ -7863,12 +8550,29 @@
         <w:rPr>
           <w:b/>
         </w:rPr>
+        <w:lastRenderedPageBreak/>
         <w:t>Mélanie</w:t>
       </w:r>
     </w:p>
     <w:p>
       <w:r>
-        <w:t>Cette itération a été la plus amusante pour moi, étant donné que j'étais chargée de la création de l'un des mini jeux. J'ai passé quelques heures intenses à faire slurper mon slurpeur, et swinguer swing. Je n'ai donc pas eu beaucoup d'interactions à avoir avec mes collègues, à l'exception du fait de se mettre d'accord sur ce que le mini jeu reçoit du / revoit au serveur.</w:t>
+        <w:t xml:space="preserve">Cette itération a été la plus amusante pour moi, étant donné que j'étais chargée de la création de l'un des mini jeux. J'ai passé quelques heures intenses à faire </w:t>
+      </w:r>
+      <w:proofErr w:type="spellStart"/>
+      <w:r>
+        <w:t>slurper</w:t>
+      </w:r>
+      <w:proofErr w:type="spellEnd"/>
+      <w:r>
+        <w:t xml:space="preserve"> mon </w:t>
+      </w:r>
+      <w:proofErr w:type="spellStart"/>
+      <w:r>
+        <w:t>slurpeur</w:t>
+      </w:r>
+      <w:proofErr w:type="spellEnd"/>
+      <w:r>
+        <w:t>, et swinguer swing. Je n'ai donc pas eu beaucoup d'interactions à avoir avec mes collègues, à l'exception du fait de se mettre d'accord sur ce que le mini jeu reçoit du / revoit au serveur.</w:t>
       </w:r>
     </w:p>
     <w:p>
@@ -7899,11 +8603,16 @@
         <w:t>le</w:t>
       </w:r>
       <w:r>
-        <w:t xml:space="preserve"> tranquillement dans mon coin en me débâtant contre les layout</w:t>
+        <w:t xml:space="preserve"> tranquillement dans mon coin en me débâtant contre les </w:t>
+      </w:r>
+      <w:proofErr w:type="spellStart"/>
+      <w:r>
+        <w:t>layout</w:t>
       </w:r>
       <w:r>
         <w:t>s</w:t>
       </w:r>
+      <w:proofErr w:type="spellEnd"/>
       <w:r>
         <w:t xml:space="preserve"> de swing et leur auto-ajustement des tailles de panels.</w:t>
       </w:r>
@@ -7922,7 +8631,6 @@
         <w:pStyle w:val="Titre2"/>
       </w:pPr>
       <w:r>
-        <w:lastRenderedPageBreak/>
         <w:t>Itération 6</w:t>
       </w:r>
     </w:p>
@@ -8002,12 +8710,14 @@
         <w:pStyle w:val="Paragraphedeliste"/>
         <w:ind w:left="2496" w:hanging="360"/>
       </w:pPr>
+      <w:proofErr w:type="gramStart"/>
       <w:r>
         <w:rPr>
           <w:rFonts w:ascii="Courier New" w:hAnsi="Courier New" w:cs="Courier New"/>
         </w:rPr>
         <w:t>o</w:t>
       </w:r>
+      <w:proofErr w:type="gramEnd"/>
       <w:r>
         <w:rPr>
           <w:rFonts w:ascii="Times New Roman" w:hAnsi="Times New Roman"/>
@@ -8025,12 +8735,14 @@
         <w:pStyle w:val="Paragraphedeliste"/>
         <w:ind w:left="2496" w:hanging="360"/>
       </w:pPr>
+      <w:proofErr w:type="gramStart"/>
       <w:r>
         <w:rPr>
           <w:rFonts w:ascii="Courier New" w:hAnsi="Courier New" w:cs="Courier New"/>
         </w:rPr>
         <w:t>o</w:t>
       </w:r>
+      <w:proofErr w:type="gramEnd"/>
       <w:r>
         <w:rPr>
           <w:rFonts w:ascii="Times New Roman" w:hAnsi="Times New Roman"/>
@@ -8048,12 +8760,14 @@
         <w:pStyle w:val="Paragraphedeliste"/>
         <w:ind w:left="2496" w:hanging="360"/>
       </w:pPr>
+      <w:proofErr w:type="gramStart"/>
       <w:r>
         <w:rPr>
           <w:rFonts w:ascii="Courier New" w:hAnsi="Courier New" w:cs="Courier New"/>
         </w:rPr>
         <w:t>o</w:t>
       </w:r>
+      <w:proofErr w:type="gramEnd"/>
       <w:r>
         <w:rPr>
           <w:rFonts w:ascii="Times New Roman" w:hAnsi="Times New Roman"/>
@@ -8117,12 +8831,14 @@
         <w:pStyle w:val="Paragraphedeliste"/>
         <w:ind w:left="2496" w:hanging="360"/>
       </w:pPr>
+      <w:proofErr w:type="gramStart"/>
       <w:r>
         <w:rPr>
           <w:rFonts w:ascii="Courier New" w:hAnsi="Courier New" w:cs="Courier New"/>
         </w:rPr>
         <w:t>o</w:t>
       </w:r>
+      <w:proofErr w:type="gramEnd"/>
       <w:r>
         <w:rPr>
           <w:rFonts w:ascii="Times New Roman" w:hAnsi="Times New Roman"/>
@@ -8337,6 +9053,7 @@
           <w:szCs w:val="22"/>
         </w:rPr>
       </w:pPr>
+      <w:proofErr w:type="gramStart"/>
       <w:r>
         <w:rPr>
           <w:rFonts w:ascii="Courier New" w:hAnsi="Courier New" w:cs="Courier New"/>
@@ -8345,6 +9062,7 @@
         </w:rPr>
         <w:t>o</w:t>
       </w:r>
+      <w:proofErr w:type="gramEnd"/>
       <w:r>
         <w:rPr>
           <w:rFonts w:ascii="Times New Roman" w:hAnsi="Times New Roman"/>
@@ -8409,6 +9127,7 @@
           <w:szCs w:val="22"/>
         </w:rPr>
       </w:pPr>
+      <w:proofErr w:type="gramStart"/>
       <w:r>
         <w:rPr>
           <w:rFonts w:ascii="Courier New" w:hAnsi="Courier New" w:cs="Courier New"/>
@@ -8417,6 +9136,7 @@
         </w:rPr>
         <w:t>o</w:t>
       </w:r>
+      <w:proofErr w:type="gramEnd"/>
       <w:r>
         <w:rPr>
           <w:rFonts w:ascii="Times New Roman" w:hAnsi="Times New Roman"/>
@@ -8445,6 +9165,7 @@
           <w:szCs w:val="22"/>
         </w:rPr>
       </w:pPr>
+      <w:proofErr w:type="gramStart"/>
       <w:r>
         <w:rPr>
           <w:rFonts w:ascii="Courier New" w:hAnsi="Courier New" w:cs="Courier New"/>
@@ -8453,6 +9174,7 @@
         </w:rPr>
         <w:t>o</w:t>
       </w:r>
+      <w:proofErr w:type="gramEnd"/>
       <w:r>
         <w:rPr>
           <w:rFonts w:ascii="Times New Roman" w:hAnsi="Times New Roman"/>
@@ -8481,6 +9203,7 @@
           <w:szCs w:val="22"/>
         </w:rPr>
       </w:pPr>
+      <w:proofErr w:type="gramStart"/>
       <w:r>
         <w:rPr>
           <w:rFonts w:ascii="Courier New" w:hAnsi="Courier New" w:cs="Courier New"/>
@@ -8489,6 +9212,7 @@
         </w:rPr>
         <w:t>o</w:t>
       </w:r>
+      <w:proofErr w:type="gramEnd"/>
       <w:r>
         <w:rPr>
           <w:rFonts w:ascii="Times New Roman" w:hAnsi="Times New Roman"/>
@@ -8663,107 +9387,395 @@
           <w:b/>
           <w:u w:val="single"/>
         </w:rPr>
+        <w:t>Bilan de l’itération</w:t>
+      </w:r>
+    </w:p>
+    <w:p>
+      <w:r>
+        <w:rPr>
+          <w:iCs/>
+        </w:rPr>
+        <w:t>Applicatif quasi fonctionnel, il reste la partie client à finaliser, ce qui ne devrait pas causer de problème</w:t>
+      </w:r>
+      <w:r>
+        <w:rPr>
+          <w:iCs/>
+        </w:rPr>
+        <w:t>.</w:t>
+      </w:r>
+    </w:p>
+    <w:p>
+      <w:pPr>
+        <w:spacing w:after="120"/>
+        <w:rPr>
+          <w:b/>
+          <w:u w:val="single"/>
+        </w:rPr>
+      </w:pPr>
+      <w:r>
+        <w:rPr>
+          <w:b/>
+          <w:u w:val="single"/>
+        </w:rPr>
+        <w:t>Bilans personnels</w:t>
+      </w:r>
+    </w:p>
+    <w:p>
+      <w:pPr>
+        <w:spacing w:after="0"/>
+        <w:rPr>
+          <w:b/>
+        </w:rPr>
+      </w:pPr>
+      <w:r>
+        <w:rPr>
+          <w:b/>
+        </w:rPr>
+        <w:t>Miguel</w:t>
+      </w:r>
+    </w:p>
+    <w:p>
+      <w:r>
+        <w:t>Tout à fait, comme mentionné dans le bilan de l’itération, cette dernière s’est déroulée sans encombre particulière. Etant donné qu’elle durait 2 semaines, nous avons évité de refaire les erreurs que nous avions commises lors de l’itération 4), à savoir de s’y prendre au dernier moment. Nous devrions réussir à finaliser le projet ainsi que la documentation sans trop de problèmes d’ici mercredi prochain.</w:t>
+      </w:r>
+    </w:p>
+    <w:p/>
+    <w:p>
+      <w:pPr>
+        <w:pStyle w:val="Titre2"/>
+      </w:pPr>
+      <w:bookmarkStart w:id="34" w:name="_Toc421612631"/>
+      <w:r>
+        <w:t>Stratégie de tests</w:t>
+      </w:r>
+      <w:bookmarkEnd w:id="34"/>
+    </w:p>
+    <w:p>
+      <w:pPr>
+        <w:pStyle w:val="Titre3"/>
+      </w:pPr>
+      <w:r>
+        <w:t>Tests fonctionnels</w:t>
+      </w:r>
+    </w:p>
+    <w:p>
+      <w:r>
+        <w:t>Les tests dits fonctionnels ont été effectués au fur et à mesure des itérations. De ce fait, chaque nouvelle fonctionnalité a été testée à la fin de son développement, ceci pour éviter que des bugs s’enchaînent au fil de l’avancement du projet.</w:t>
+      </w:r>
+    </w:p>
+    <w:p>
+      <w:r>
+        <w:t>Ces tests ont été effectués particulièrement par David et Jérôme.</w:t>
+      </w:r>
+    </w:p>
+    <w:p>
+      <w:pPr>
+        <w:pStyle w:val="Titre3"/>
+      </w:pPr>
+      <w:r>
+        <w:t>Tests finaux</w:t>
+      </w:r>
+    </w:p>
+    <w:p>
+      <w:r>
+        <w:t xml:space="preserve">D’une fois que notre application a été terminée, nous l’avons </w:t>
+      </w:r>
+      <w:proofErr w:type="spellStart"/>
+      <w:r>
+        <w:t>retestée</w:t>
+      </w:r>
+      <w:proofErr w:type="spellEnd"/>
+      <w:r>
+        <w:t xml:space="preserve"> en profondeur, afin de détecter les éventuels bugs encore présents, ou ceux qui seraient apparus en imbriquant les différentes itérations. Il est en effet possible qu’un nouveau bug apparaisse à la toute fin du développement, entraînant un enchaînement en cascade de nouveaux bugs.</w:t>
+      </w:r>
+    </w:p>
+    <w:p>
+      <w:r>
+        <w:t>Ces tests ont été effectués par Mélanie.</w:t>
+      </w:r>
+    </w:p>
+    <w:p/>
+    <w:p>
+      <w:pPr>
+        <w:pStyle w:val="Titre2"/>
+      </w:pPr>
+      <w:bookmarkStart w:id="35" w:name="_Toc421612632"/>
+      <w:r>
+        <w:t>Stratégie d’intégration du code</w:t>
+      </w:r>
+      <w:bookmarkEnd w:id="35"/>
+    </w:p>
+    <w:p>
+      <w:r>
+        <w:t xml:space="preserve">Pour synchroniser notre code et l’intégrer au projet, nous avons utilisé la technologie </w:t>
+      </w:r>
+      <w:r>
+        <w:t xml:space="preserve">git, avec l’outil </w:t>
+      </w:r>
+      <w:proofErr w:type="spellStart"/>
+      <w:r>
+        <w:t>GitHub</w:t>
+      </w:r>
+      <w:proofErr w:type="spellEnd"/>
+      <w:r>
+        <w:t xml:space="preserve">. Nous avons en effet un répertoire </w:t>
+      </w:r>
+      <w:proofErr w:type="spellStart"/>
+      <w:r>
+        <w:t>GitHub</w:t>
+      </w:r>
+      <w:proofErr w:type="spellEnd"/>
+      <w:r>
+        <w:t xml:space="preserve"> sur lequel chaque membre du projet est </w:t>
+      </w:r>
+      <w:r>
         <w:lastRenderedPageBreak/>
-        <w:t>Bilan de l’itération</w:t>
-      </w:r>
-    </w:p>
-    <w:p>
-      <w:r>
-        <w:t>-</w:t>
+        <w:t xml:space="preserve">collaborateur. Nous pouvions ainsi synchroniser facilement nos travaux, </w:t>
+      </w:r>
+      <w:r>
+        <w:t>et</w:t>
+      </w:r>
+      <w:r>
+        <w:t xml:space="preserve"> gagner un temps précieux.</w:t>
+      </w:r>
+    </w:p>
+    <w:p>
+      <w:r>
+        <w:t>Lorsq</w:t>
+      </w:r>
+      <w:r>
+        <w:t>u’un membre a implémenté une fonction et l’a testée, il l’ajoute au répertoire git puis en informe les autres membres, qui récupèrent la nouvelle version et s’assure qu’elle fonctionne avec leurs ajouts/modifications.</w:t>
       </w:r>
     </w:p>
     <w:p/>
     <w:p>
       <w:pPr>
+        <w:pStyle w:val="Titre1"/>
+      </w:pPr>
+      <w:bookmarkStart w:id="36" w:name="_Toc421612633"/>
+      <w:r>
+        <w:t>Etat des lieux</w:t>
+      </w:r>
+      <w:bookmarkEnd w:id="36"/>
+    </w:p>
+    <w:p>
+      <w:pPr>
         <w:pStyle w:val="Titre2"/>
       </w:pPr>
-      <w:bookmarkStart w:id="35" w:name="_Toc421612631"/>
-      <w:r>
-        <w:t>Stratégie de tests</w:t>
-      </w:r>
-      <w:bookmarkEnd w:id="35"/>
+      <w:bookmarkStart w:id="37" w:name="_Toc421612634"/>
+      <w:r>
+        <w:t>Qu’est-ce qui fonctionne ?</w:t>
+      </w:r>
+      <w:bookmarkEnd w:id="37"/>
     </w:p>
     <w:p/>
     <w:p>
       <w:pPr>
         <w:pStyle w:val="Titre2"/>
       </w:pPr>
-      <w:bookmarkStart w:id="36" w:name="_Toc421612632"/>
-      <w:r>
-        <w:t>Stratégie d’intégration du code</w:t>
-      </w:r>
-      <w:bookmarkEnd w:id="36"/>
+      <w:bookmarkStart w:id="38" w:name="_Toc421612635"/>
+      <w:r>
+        <w:t>Qu’est-ce qu’il reste à développer ?</w:t>
+      </w:r>
+      <w:bookmarkEnd w:id="38"/>
     </w:p>
     <w:p/>
     <w:p>
       <w:pPr>
         <w:pStyle w:val="Titre1"/>
       </w:pPr>
-      <w:bookmarkStart w:id="37" w:name="_Toc421612633"/>
-      <w:r>
-        <w:t>Etat des lieux</w:t>
-      </w:r>
-      <w:bookmarkEnd w:id="37"/>
-    </w:p>
+      <w:bookmarkStart w:id="39" w:name="_Toc421612636"/>
+      <w:proofErr w:type="spellStart"/>
+      <w:r>
+        <w:t>Auto-critique</w:t>
+      </w:r>
+      <w:bookmarkEnd w:id="39"/>
+      <w:proofErr w:type="spellEnd"/>
+    </w:p>
+    <w:p>
+      <w:r>
+        <w:t xml:space="preserve">Plutôt que de faire une </w:t>
+      </w:r>
+      <w:proofErr w:type="spellStart"/>
+      <w:r>
+        <w:t>auto-critique</w:t>
+      </w:r>
+      <w:proofErr w:type="spellEnd"/>
+      <w:r>
+        <w:t xml:space="preserve"> générale du projet, nous avons décidé d’en faire une par personne, afin de découvrir ce qui s’est fait ressentir tout au long du projet, ainsi que le ressenti final de chaque membre.</w:t>
+      </w:r>
+    </w:p>
+    <w:p>
+      <w:pPr>
+        <w:spacing w:after="0"/>
+      </w:pPr>
+      <w:bookmarkStart w:id="40" w:name="_GoBack"/>
+      <w:r>
+        <w:rPr>
+          <w:b/>
+        </w:rPr>
+        <w:t>Miguel</w:t>
+      </w:r>
+    </w:p>
+    <w:p>
+      <w:proofErr w:type="gramStart"/>
+      <w:r>
+        <w:t>L’</w:t>
+      </w:r>
+      <w:r>
+        <w:t xml:space="preserve"> </w:t>
+      </w:r>
+      <w:proofErr w:type="spellStart"/>
+      <w:r>
+        <w:t>auto</w:t>
+      </w:r>
+      <w:proofErr w:type="gramEnd"/>
+      <w:r>
+        <w:t>-critique</w:t>
+      </w:r>
+      <w:proofErr w:type="spellEnd"/>
+      <w:r>
+        <w:t xml:space="preserve"> </w:t>
+      </w:r>
+      <w:r>
+        <w:t xml:space="preserve">qui suit est </w:t>
+      </w:r>
+      <w:r>
+        <w:t>axée plutôt sur la gestion de projet, étant donné que j’ai été volontaire dans le rôle de chef de projet</w:t>
+      </w:r>
+      <w:r>
+        <w:t>.</w:t>
+      </w:r>
+      <w:r>
+        <w:br/>
+        <w:t>Tout à fait, en règle général</w:t>
+      </w:r>
+      <w:r>
+        <w:t>e</w:t>
+      </w:r>
+      <w:r>
+        <w:t xml:space="preserve"> je pense que ce projet a pu être mené à bien tout au long du semestre. Nous avons en effet fourni un travail plutôt bon, en ayant réussi à nous partager les tâches de </w:t>
+      </w:r>
+      <w:r>
+        <w:t>manière équitable et homogène</w:t>
+      </w:r>
+      <w:r>
+        <w:t>, et en implémentant la quasi-totalité de ce que nous avions planifié</w:t>
+      </w:r>
+      <w:r>
+        <w:t xml:space="preserve">. </w:t>
+      </w:r>
+      <w:r>
+        <w:t>Chaque membre de ce groupe de projet a</w:t>
+      </w:r>
+      <w:r>
+        <w:t xml:space="preserve"> joué </w:t>
+      </w:r>
+      <w:r>
+        <w:t>le</w:t>
+      </w:r>
+      <w:r>
+        <w:t xml:space="preserve"> (mini-)jeu, en faisant ce qui lui était demandé </w:t>
+      </w:r>
+      <w:r>
+        <w:t>selon</w:t>
+      </w:r>
+      <w:r>
+        <w:t xml:space="preserve"> le planning imparti</w:t>
+      </w:r>
+      <w:r>
+        <w:t>,</w:t>
+      </w:r>
+      <w:r>
+        <w:t xml:space="preserve"> sans prendre de réel retard ;</w:t>
+      </w:r>
+      <w:r>
+        <w:t xml:space="preserve"> cela s’avère finalement être un véritable exploit, éta</w:t>
+      </w:r>
+      <w:r>
+        <w:t>nt donné la charge de</w:t>
+      </w:r>
+      <w:r>
+        <w:t xml:space="preserve"> travail surhumain</w:t>
+      </w:r>
+      <w:r>
+        <w:t>e</w:t>
+      </w:r>
+      <w:r>
+        <w:t xml:space="preserve"> que ce semestre nous a « offert »</w:t>
+      </w:r>
+      <w:r>
+        <w:t>.</w:t>
+      </w:r>
+      <w:r>
+        <w:br/>
+      </w:r>
+      <w:r>
+        <w:t>Nous</w:t>
+      </w:r>
+      <w:r>
+        <w:t xml:space="preserve"> avons </w:t>
+      </w:r>
+      <w:r>
+        <w:t xml:space="preserve">bien-sûr </w:t>
+      </w:r>
+      <w:r>
+        <w:t>rencontré</w:t>
+      </w:r>
+      <w:r>
+        <w:t xml:space="preserve"> quelques problèmes organisationnels et techniques, comme dans tout projet</w:t>
+      </w:r>
+      <w:r>
+        <w:t xml:space="preserve"> digne de ce nom</w:t>
+      </w:r>
+      <w:r>
+        <w:t xml:space="preserve">, mais nous avons toujours su </w:t>
+      </w:r>
+      <w:r>
+        <w:t>rester authentiques en les gérant</w:t>
+      </w:r>
+      <w:r>
+        <w:t xml:space="preserve"> correctement</w:t>
+      </w:r>
+      <w:r>
+        <w:t xml:space="preserve"> en interne, sans que</w:t>
+      </w:r>
+      <w:r>
+        <w:t xml:space="preserve"> cela se ressente sur le reste.</w:t>
+      </w:r>
+      <w:r>
+        <w:br/>
+        <w:t>Finalement, un projet tel que celui-ci nous apporte une bonne expérience, notamment pour notre futur parcours professionnel ; j’ai également apprécié mon rôle de chef de projet, car il a su me responsabiliser et m’a appris à gérer correctement une équipe.</w:t>
+      </w:r>
+    </w:p>
+    <w:bookmarkEnd w:id="40"/>
+    <w:p/>
     <w:p>
       <w:pPr>
         <w:pStyle w:val="Titre2"/>
       </w:pPr>
-      <w:bookmarkStart w:id="38" w:name="_Toc421612634"/>
-      <w:r>
-        <w:t>Qu’est-ce qui fonctionne ?</w:t>
-      </w:r>
-      <w:bookmarkEnd w:id="38"/>
+      <w:bookmarkStart w:id="41" w:name="_Toc421612637"/>
+      <w:r>
+        <w:t>Amélioration</w:t>
+      </w:r>
+      <w:bookmarkEnd w:id="41"/>
     </w:p>
     <w:p/>
     <w:p>
       <w:pPr>
-        <w:pStyle w:val="Titre2"/>
-      </w:pPr>
-      <w:bookmarkStart w:id="39" w:name="_Toc421612635"/>
-      <w:r>
-        <w:t>Qu’est-ce qu’il reste à développer ?</w:t>
-      </w:r>
-      <w:bookmarkEnd w:id="39"/>
-    </w:p>
-    <w:p/>
-    <w:p>
-      <w:pPr>
         <w:pStyle w:val="Titre1"/>
       </w:pPr>
-      <w:bookmarkStart w:id="40" w:name="_Toc421612636"/>
-      <w:r>
-        <w:t>Auto-critique</w:t>
-      </w:r>
-      <w:bookmarkEnd w:id="40"/>
-    </w:p>
-    <w:p>
-      <w:r>
-        <w:t>[auto-kritik]</w:t>
-      </w:r>
-    </w:p>
-    <w:p>
-      <w:pPr>
-        <w:pStyle w:val="Titre2"/>
-      </w:pPr>
-      <w:bookmarkStart w:id="41" w:name="_Toc421612637"/>
-      <w:r>
-        <w:t>Amélioration</w:t>
-      </w:r>
-      <w:bookmarkEnd w:id="41"/>
-    </w:p>
-    <w:p/>
-    <w:p>
-      <w:pPr>
-        <w:pStyle w:val="Titre1"/>
-      </w:pPr>
       <w:bookmarkStart w:id="42" w:name="_Toc421612638"/>
       <w:r>
         <w:t>Conclusion</w:t>
       </w:r>
       <w:bookmarkEnd w:id="42"/>
     </w:p>
-    <w:p/>
+    <w:p>
+      <w:r>
+        <w:t>Nous évaluons notre travail comme étant plutôt bon, bien que forcément pas parfait.</w:t>
+      </w:r>
+    </w:p>
     <w:sectPr>
       <w:pgSz w:w="11906" w:h="16838"/>
       <w:pgMar w:top="1417" w:right="1417" w:bottom="1417" w:left="1417" w:header="708" w:footer="708" w:gutter="0"/>
@@ -11045,573 +12057,6 @@
 </w:styles>
 </file>
 
-<file path=word/glossary/document.xml><?xml version="1.0" encoding="utf-8"?>
-<w:glossaryDocument xmlns:wpc="http://schemas.microsoft.com/office/word/2010/wordprocessingCanvas" xmlns:mc="http://schemas.openxmlformats.org/markup-compatibility/2006" xmlns:o="urn:schemas-microsoft-com:office:office" xmlns:r="http://schemas.openxmlformats.org/officeDocument/2006/relationships" xmlns:m="http://schemas.openxmlformats.org/officeDocument/2006/math" xmlns:v="urn:schemas-microsoft-com:vml" xmlns:wp14="http://schemas.microsoft.com/office/word/2010/wordprocessingDrawing" xmlns:wp="http://schemas.openxmlformats.org/drawingml/2006/wordprocessingDrawing" xmlns:w10="urn:schemas-microsoft-com:office:word" xmlns:w="http://schemas.openxmlformats.org/wordprocessingml/2006/main" xmlns:w14="http://schemas.microsoft.com/office/word/2010/wordml" xmlns:wpg="http://schemas.microsoft.com/office/word/2010/wordprocessingGroup" xmlns:wpi="http://schemas.microsoft.com/office/word/2010/wordprocessingInk" xmlns:wne="http://schemas.microsoft.com/office/word/2006/wordml" xmlns:wps="http://schemas.microsoft.com/office/word/2010/wordprocessingShape" mc:Ignorable="w14 wp14">
-  <w:docParts>
-    <w:docPart>
-      <w:docPartPr>
-        <w:name w:val="3CAFAB1E33C44675B0AD2EF3BF9A6F9D"/>
-        <w:category>
-          <w:name w:val="Général"/>
-          <w:gallery w:val="placeholder"/>
-        </w:category>
-        <w:types>
-          <w:type w:val="bbPlcHdr"/>
-        </w:types>
-        <w:behaviors>
-          <w:behavior w:val="content"/>
-        </w:behaviors>
-        <w:guid w:val="{F1E006DB-5E7B-4AA2-9B1C-761D0243608B}"/>
-      </w:docPartPr>
-      <w:docPartBody>
-        <w:p>
-          <w:pPr>
-            <w:pStyle w:val="3CAFAB1E33C44675B0AD2EF3BF9A6F9D"/>
-          </w:pPr>
-          <w:r>
-            <w:rPr>
-              <w:rFonts w:asciiTheme="majorHAnsi" w:hAnsiTheme="majorHAnsi"/>
-              <w:sz w:val="80"/>
-              <w:szCs w:val="80"/>
-              <w:lang w:val="fr-FR"/>
-            </w:rPr>
-            <w:t>[Titre du document]</w:t>
-          </w:r>
-        </w:p>
-      </w:docPartBody>
-    </w:docPart>
-  </w:docParts>
-</w:glossaryDocument>
-</file>
-
-<file path=word/glossary/fontTable.xml><?xml version="1.0" encoding="utf-8"?>
-<w:fonts xmlns:mc="http://schemas.openxmlformats.org/markup-compatibility/2006" xmlns:r="http://schemas.openxmlformats.org/officeDocument/2006/relationships" xmlns:w="http://schemas.openxmlformats.org/wordprocessingml/2006/main" xmlns:w14="http://schemas.microsoft.com/office/word/2010/wordml" mc:Ignorable="w14">
-  <w:font w:name="Symbol">
-    <w:panose1 w:val="05050102010706020507"/>
-    <w:charset w:val="02"/>
-    <w:family w:val="roman"/>
-    <w:pitch w:val="variable"/>
-    <w:sig w:usb0="00000000" w:usb1="10000000" w:usb2="00000000" w:usb3="00000000" w:csb0="80000000" w:csb1="00000000"/>
-  </w:font>
-  <w:font w:name="Times New Roman">
-    <w:panose1 w:val="02020603050405020304"/>
-    <w:charset w:val="00"/>
-    <w:family w:val="roman"/>
-    <w:pitch w:val="variable"/>
-    <w:sig w:usb0="E0002AFF" w:usb1="C0007841" w:usb2="00000009" w:usb3="00000000" w:csb0="000001FF" w:csb1="00000000"/>
-  </w:font>
-  <w:font w:name="Calibri">
-    <w:panose1 w:val="020F0502020204030204"/>
-    <w:charset w:val="00"/>
-    <w:family w:val="swiss"/>
-    <w:pitch w:val="variable"/>
-    <w:sig w:usb0="E00002FF" w:usb1="4000ACFF" w:usb2="00000001" w:usb3="00000000" w:csb0="0000019F" w:csb1="00000000"/>
-  </w:font>
-  <w:font w:name="Courier New">
-    <w:panose1 w:val="02070309020205020404"/>
-    <w:charset w:val="00"/>
-    <w:family w:val="modern"/>
-    <w:pitch w:val="fixed"/>
-    <w:sig w:usb0="E0002AFF" w:usb1="C0007843" w:usb2="00000009" w:usb3="00000000" w:csb0="000001FF" w:csb1="00000000"/>
-  </w:font>
-  <w:font w:name="Wingdings">
-    <w:panose1 w:val="05000000000000000000"/>
-    <w:charset w:val="02"/>
-    <w:family w:val="auto"/>
-    <w:pitch w:val="variable"/>
-    <w:sig w:usb0="00000000" w:usb1="10000000" w:usb2="00000000" w:usb3="00000000" w:csb0="80000000" w:csb1="00000000"/>
-  </w:font>
-  <w:font w:name="Cambria">
-    <w:panose1 w:val="02040503050406030204"/>
-    <w:charset w:val="00"/>
-    <w:family w:val="roman"/>
-    <w:pitch w:val="variable"/>
-    <w:sig w:usb0="E00002FF" w:usb1="400004FF" w:usb2="00000000" w:usb3="00000000" w:csb0="0000019F" w:csb1="00000000"/>
-  </w:font>
-  <w:font w:name="Tahoma">
-    <w:panose1 w:val="020B0604030504040204"/>
-    <w:charset w:val="00"/>
-    <w:family w:val="swiss"/>
-    <w:pitch w:val="variable"/>
-    <w:sig w:usb0="E1002EFF" w:usb1="C000605B" w:usb2="00000029" w:usb3="00000000" w:csb0="000101FF" w:csb1="00000000"/>
-  </w:font>
-</w:fonts>
-</file>
-
-<file path=word/glossary/settings.xml><?xml version="1.0" encoding="utf-8"?>
-<w:settings xmlns:mc="http://schemas.openxmlformats.org/markup-compatibility/2006" xmlns:o="urn:schemas-microsoft-com:office:office" xmlns:r="http://schemas.openxmlformats.org/officeDocument/2006/relationships" xmlns:m="http://schemas.openxmlformats.org/officeDocument/2006/math" xmlns:v="urn:schemas-microsoft-com:vml" xmlns:w10="urn:schemas-microsoft-com:office:word" xmlns:w="http://schemas.openxmlformats.org/wordprocessingml/2006/main" xmlns:w14="http://schemas.microsoft.com/office/word/2010/wordml" xmlns:sl="http://schemas.openxmlformats.org/schemaLibrary/2006/main" mc:Ignorable="w14">
-  <w:view w:val="normal"/>
-  <w:defaultTabStop w:val="708"/>
-  <w:hyphenationZone w:val="425"/>
-  <w:characterSpacingControl w:val="doNotCompress"/>
-  <w:compat>
-    <w:useFELayout/>
-    <w:compatSetting w:name="compatibilityMode" w:uri="http://schemas.microsoft.com/office/word" w:val="14"/>
-    <w:compatSetting w:name="overrideTableStyleFontSizeAndJustification" w:uri="http://schemas.microsoft.com/office/word" w:val="1"/>
-    <w:compatSetting w:name="enableOpenTypeFeatures" w:uri="http://schemas.microsoft.com/office/word" w:val="1"/>
-    <w:compatSetting w:name="doNotFlipMirrorIndents" w:uri="http://schemas.microsoft.com/office/word" w:val="1"/>
-  </w:compat>
-  <w:rsids>
-    <w:rsidRoot w:val="005D0213"/>
-    <w:rsid w:val="005D0213"/>
-    <w:rsid w:val="00660069"/>
-    <w:rsid w:val="006834CB"/>
-  </w:rsids>
-  <m:mathPr>
-    <m:mathFont m:val="Cambria Math"/>
-    <m:brkBin m:val="before"/>
-    <m:brkBinSub m:val="--"/>
-    <m:smallFrac m:val="0"/>
-    <m:dispDef/>
-    <m:lMargin m:val="0"/>
-    <m:rMargin m:val="0"/>
-    <m:defJc m:val="centerGroup"/>
-    <m:wrapIndent m:val="1440"/>
-    <m:intLim m:val="subSup"/>
-    <m:naryLim m:val="undOvr"/>
-  </m:mathPr>
-  <w:themeFontLang w:val="fr-CH"/>
-  <w:clrSchemeMapping w:bg1="light1" w:t1="dark1" w:bg2="light2" w:t2="dark2" w:accent1="accent1" w:accent2="accent2" w:accent3="accent3" w:accent4="accent4" w:accent5="accent5" w:accent6="accent6" w:hyperlink="hyperlink" w:followedHyperlink="followedHyperlink"/>
-  <w:decimalSymbol w:val="."/>
-  <w:listSeparator w:val=";"/>
-</w:settings>
-</file>
-
-<file path=word/glossary/styles.xml><?xml version="1.0" encoding="utf-8"?>
-<w:styles xmlns:mc="http://schemas.openxmlformats.org/markup-compatibility/2006" xmlns:r="http://schemas.openxmlformats.org/officeDocument/2006/relationships" xmlns:w="http://schemas.openxmlformats.org/wordprocessingml/2006/main" xmlns:w14="http://schemas.microsoft.com/office/word/2010/wordml" mc:Ignorable="w14">
-  <w:docDefaults>
-    <w:rPrDefault>
-      <w:rPr>
-        <w:rFonts w:asciiTheme="minorHAnsi" w:eastAsiaTheme="minorEastAsia" w:hAnsiTheme="minorHAnsi" w:cstheme="minorBidi"/>
-        <w:sz w:val="22"/>
-        <w:szCs w:val="22"/>
-        <w:lang w:val="fr-CH" w:eastAsia="fr-CH" w:bidi="ar-SA"/>
-      </w:rPr>
-    </w:rPrDefault>
-    <w:pPrDefault>
-      <w:pPr>
-        <w:spacing w:after="200" w:line="276" w:lineRule="auto"/>
-      </w:pPr>
-    </w:pPrDefault>
-  </w:docDefaults>
-  <w:latentStyles w:defLockedState="0" w:defUIPriority="99" w:defSemiHidden="1" w:defUnhideWhenUsed="1" w:defQFormat="0" w:count="267">
-    <w:lsdException w:name="Normal" w:semiHidden="0" w:uiPriority="0" w:unhideWhenUsed="0" w:qFormat="1"/>
-    <w:lsdException w:name="heading 1" w:semiHidden="0" w:uiPriority="9" w:unhideWhenUsed="0" w:qFormat="1"/>
-    <w:lsdException w:name="heading 2" w:uiPriority="9" w:qFormat="1"/>
-    <w:lsdException w:name="heading 3" w:uiPriority="9" w:qFormat="1"/>
-    <w:lsdException w:name="heading 4" w:uiPriority="9" w:qFormat="1"/>
-    <w:lsdException w:name="heading 5" w:uiPriority="9" w:qFormat="1"/>
-    <w:lsdException w:name="heading 6" w:uiPriority="9" w:qFormat="1"/>
-    <w:lsdException w:name="heading 7" w:uiPriority="9" w:qFormat="1"/>
-    <w:lsdException w:name="heading 8" w:uiPriority="9" w:qFormat="1"/>
-    <w:lsdException w:name="heading 9" w:uiPriority="9" w:qFormat="1"/>
-    <w:lsdException w:name="toc 1" w:uiPriority="39"/>
-    <w:lsdException w:name="toc 2" w:uiPriority="39"/>
-    <w:lsdException w:name="toc 3" w:uiPriority="39"/>
-    <w:lsdException w:name="toc 4" w:uiPriority="39"/>
-    <w:lsdException w:name="toc 5" w:uiPriority="39"/>
-    <w:lsdException w:name="toc 6" w:uiPriority="39"/>
-    <w:lsdException w:name="toc 7" w:uiPriority="39"/>
-    <w:lsdException w:name="toc 8" w:uiPriority="39"/>
-    <w:lsdException w:name="toc 9" w:uiPriority="39"/>
-    <w:lsdException w:name="caption" w:uiPriority="35" w:qFormat="1"/>
-    <w:lsdException w:name="Title" w:semiHidden="0" w:uiPriority="10" w:unhideWhenUsed="0" w:qFormat="1"/>
-    <w:lsdException w:name="Default Paragraph Font" w:uiPriority="1"/>
-    <w:lsdException w:name="Subtitle" w:semiHidden="0" w:uiPriority="11" w:unhideWhenUsed="0" w:qFormat="1"/>
-    <w:lsdException w:name="Strong" w:semiHidden="0" w:uiPriority="22" w:unhideWhenUsed="0" w:qFormat="1"/>
-    <w:lsdException w:name="Emphasis" w:semiHidden="0" w:uiPriority="20" w:unhideWhenUsed="0" w:qFormat="1"/>
-    <w:lsdException w:name="Table Grid" w:semiHidden="0" w:uiPriority="59" w:unhideWhenUsed="0"/>
-    <w:lsdException w:name="Placeholder Text" w:unhideWhenUsed="0"/>
-    <w:lsdException w:name="No Spacing" w:semiHidden="0" w:uiPriority="1" w:unhideWhenUsed="0" w:qFormat="1"/>
-    <w:lsdException w:name="Light Shading" w:semiHidden="0" w:uiPriority="60" w:unhideWhenUsed="0"/>
-    <w:lsdException w:name="Light List" w:semiHidden="0" w:uiPriority="61" w:unhideWhenUsed="0"/>
-    <w:lsdException w:name="Light Grid" w:semiHidden="0" w:uiPriority="62" w:unhideWhenUsed="0"/>
-    <w:lsdException w:name="Medium Shading 1" w:semiHidden="0" w:uiPriority="63" w:unhideWhenUsed="0"/>
-    <w:lsdException w:name="Medium Shading 2" w:semiHidden="0" w:uiPriority="64" w:unhideWhenUsed="0"/>
-    <w:lsdException w:name="Medium List 1" w:semiHidden="0" w:uiPriority="65" w:unhideWhenUsed="0"/>
-    <w:lsdException w:name="Medium List 2" w:semiHidden="0" w:uiPriority="66" w:unhideWhenUsed="0"/>
-    <w:lsdException w:name="Medium Grid 1" w:semiHidden="0" w:uiPriority="67" w:unhideWhenUsed="0"/>
-    <w:lsdException w:name="Medium Grid 2" w:semiHidden="0" w:uiPriority="68" w:unhideWhenUsed="0"/>
-    <w:lsdException w:name="Medium Grid 3" w:semiHidden="0" w:uiPriority="69" w:unhideWhenUsed="0"/>
-    <w:lsdException w:name="Dark List" w:semiHidden="0" w:uiPriority="70" w:unhideWhenUsed="0"/>
-    <w:lsdException w:name="Colorful Shading" w:semiHidden="0" w:uiPriority="71" w:unhideWhenUsed="0"/>
-    <w:lsdException w:name="Colorful List" w:semiHidden="0" w:uiPriority="72" w:unhideWhenUsed="0"/>
-    <w:lsdException w:name="Colorful Grid" w:semiHidden="0" w:uiPriority="73" w:unhideWhenUsed="0"/>
-    <w:lsdException w:name="Light Shading Accent 1" w:semiHidden="0" w:uiPriority="60" w:unhideWhenUsed="0"/>
-    <w:lsdException w:name="Light List Accent 1" w:semiHidden="0" w:uiPriority="61" w:unhideWhenUsed="0"/>
-    <w:lsdException w:name="Light Grid Accent 1" w:semiHidden="0" w:uiPriority="62" w:unhideWhenUsed="0"/>
-    <w:lsdException w:name="Medium Shading 1 Accent 1" w:semiHidden="0" w:uiPriority="63" w:unhideWhenUsed="0"/>
-    <w:lsdException w:name="Medium Shading 2 Accent 1" w:semiHidden="0" w:uiPriority="64" w:unhideWhenUsed="0"/>
-    <w:lsdException w:name="Medium List 1 Accent 1" w:semiHidden="0" w:uiPriority="65" w:unhideWhenUsed="0"/>
-    <w:lsdException w:name="Revision" w:unhideWhenUsed="0"/>
-    <w:lsdException w:name="List Paragraph" w:semiHidden="0" w:uiPriority="34" w:unhideWhenUsed="0" w:qFormat="1"/>
-    <w:lsdException w:name="Quote" w:semiHidden="0" w:uiPriority="29" w:unhideWhenUsed="0" w:qFormat="1"/>
-    <w:lsdException w:name="Intense Quote" w:semiHidden="0" w:uiPriority="30" w:unhideWhenUsed="0" w:qFormat="1"/>
-    <w:lsdException w:name="Medium List 2 Accent 1" w:semiHidden="0" w:uiPriority="66" w:unhideWhenUsed="0"/>
-    <w:lsdException w:name="Medium Grid 1 Accent 1" w:semiHidden="0" w:uiPriority="67" w:unhideWhenUsed="0"/>
-    <w:lsdException w:name="Medium Grid 2 Accent 1" w:semiHidden="0" w:uiPriority="68" w:unhideWhenUsed="0"/>
-    <w:lsdException w:name="Medium Grid 3 Accent 1" w:semiHidden="0" w:uiPriority="69" w:unhideWhenUsed="0"/>
-    <w:lsdException w:name="Dark List Accent 1" w:semiHidden="0" w:uiPriority="70" w:unhideWhenUsed="0"/>
-    <w:lsdException w:name="Colorful Shading Accent 1" w:semiHidden="0" w:uiPriority="71" w:unhideWhenUsed="0"/>
-    <w:lsdException w:name="Colorful List Accent 1" w:semiHidden="0" w:uiPriority="72" w:unhideWhenUsed="0"/>
-    <w:lsdException w:name="Colorful Grid Accent 1" w:semiHidden="0" w:uiPriority="73" w:unhideWhenUsed="0"/>
-    <w:lsdException w:name="Light Shading Accent 2" w:semiHidden="0" w:uiPriority="60" w:unhideWhenUsed="0"/>
-    <w:lsdException w:name="Light List Accent 2" w:semiHidden="0" w:uiPriority="61" w:unhideWhenUsed="0"/>
-    <w:lsdException w:name="Light Grid Accent 2" w:semiHidden="0" w:uiPriority="62" w:unhideWhenUsed="0"/>
-    <w:lsdException w:name="Medium Shading 1 Accent 2" w:semiHidden="0" w:uiPriority="63" w:unhideWhenUsed="0"/>
-    <w:lsdException w:name="Medium Shading 2 Accent 2" w:semiHidden="0" w:uiPriority="64" w:unhideWhenUsed="0"/>
-    <w:lsdException w:name="Medium List 1 Accent 2" w:semiHidden="0" w:uiPriority="65" w:unhideWhenUsed="0"/>
-    <w:lsdException w:name="Medium List 2 Accent 2" w:semiHidden="0" w:uiPriority="66" w:unhideWhenUsed="0"/>
-    <w:lsdException w:name="Medium Grid 1 Accent 2" w:semiHidden="0" w:uiPriority="67" w:unhideWhenUsed="0"/>
-    <w:lsdException w:name="Medium Grid 2 Accent 2" w:semiHidden="0" w:uiPriority="68" w:unhideWhenUsed="0"/>
-    <w:lsdException w:name="Medium Grid 3 Accent 2" w:semiHidden="0" w:uiPriority="69" w:unhideWhenUsed="0"/>
-    <w:lsdException w:name="Dark List Accent 2" w:semiHidden="0" w:uiPriority="70" w:unhideWhenUsed="0"/>
-    <w:lsdException w:name="Colorful Shading Accent 2" w:semiHidden="0" w:uiPriority="71" w:unhideWhenUsed="0"/>
-    <w:lsdException w:name="Colorful List Accent 2" w:semiHidden="0" w:uiPriority="72" w:unhideWhenUsed="0"/>
-    <w:lsdException w:name="Colorful Grid Accent 2" w:semiHidden="0" w:uiPriority="73" w:unhideWhenUsed="0"/>
-    <w:lsdException w:name="Light Shading Accent 3" w:semiHidden="0" w:uiPriority="60" w:unhideWhenUsed="0"/>
-    <w:lsdException w:name="Light List Accent 3" w:semiHidden="0" w:uiPriority="61" w:unhideWhenUsed="0"/>
-    <w:lsdException w:name="Light Grid Accent 3" w:semiHidden="0" w:uiPriority="62" w:unhideWhenUsed="0"/>
-    <w:lsdException w:name="Medium Shading 1 Accent 3" w:semiHidden="0" w:uiPriority="63" w:unhideWhenUsed="0"/>
-    <w:lsdException w:name="Medium Shading 2 Accent 3" w:semiHidden="0" w:uiPriority="64" w:unhideWhenUsed="0"/>
-    <w:lsdException w:name="Medium List 1 Accent 3" w:semiHidden="0" w:uiPriority="65" w:unhideWhenUsed="0"/>
-    <w:lsdException w:name="Medium List 2 Accent 3" w:semiHidden="0" w:uiPriority="66" w:unhideWhenUsed="0"/>
-    <w:lsdException w:name="Medium Grid 1 Accent 3" w:semiHidden="0" w:uiPriority="67" w:unhideWhenUsed="0"/>
-    <w:lsdException w:name="Medium Grid 2 Accent 3" w:semiHidden="0" w:uiPriority="68" w:unhideWhenUsed="0"/>
-    <w:lsdException w:name="Medium Grid 3 Accent 3" w:semiHidden="0" w:uiPriority="69" w:unhideWhenUsed="0"/>
-    <w:lsdException w:name="Dark List Accent 3" w:semiHidden="0" w:uiPriority="70" w:unhideWhenUsed="0"/>
-    <w:lsdException w:name="Colorful Shading Accent 3" w:semiHidden="0" w:uiPriority="71" w:unhideWhenUsed="0"/>
-    <w:lsdException w:name="Colorful List Accent 3" w:semiHidden="0" w:uiPriority="72" w:unhideWhenUsed="0"/>
-    <w:lsdException w:name="Colorful Grid Accent 3" w:semiHidden="0" w:uiPriority="73" w:unhideWhenUsed="0"/>
-    <w:lsdException w:name="Light Shading Accent 4" w:semiHidden="0" w:uiPriority="60" w:unhideWhenUsed="0"/>
-    <w:lsdException w:name="Light List Accent 4" w:semiHidden="0" w:uiPriority="61" w:unhideWhenUsed="0"/>
-    <w:lsdException w:name="Light Grid Accent 4" w:semiHidden="0" w:uiPriority="62" w:unhideWhenUsed="0"/>
-    <w:lsdException w:name="Medium Shading 1 Accent 4" w:semiHidden="0" w:uiPriority="63" w:unhideWhenUsed="0"/>
-    <w:lsdException w:name="Medium Shading 2 Accent 4" w:semiHidden="0" w:uiPriority="64" w:unhideWhenUsed="0"/>
-    <w:lsdException w:name="Medium List 1 Accent 4" w:semiHidden="0" w:uiPriority="65" w:unhideWhenUsed="0"/>
-    <w:lsdException w:name="Medium List 2 Accent 4" w:semiHidden="0" w:uiPriority="66" w:unhideWhenUsed="0"/>
-    <w:lsdException w:name="Medium Grid 1 Accent 4" w:semiHidden="0" w:uiPriority="67" w:unhideWhenUsed="0"/>
-    <w:lsdException w:name="Medium Grid 2 Accent 4" w:semiHidden="0" w:uiPriority="68" w:unhideWhenUsed="0"/>
-    <w:lsdException w:name="Medium Grid 3 Accent 4" w:semiHidden="0" w:uiPriority="69" w:unhideWhenUsed="0"/>
-    <w:lsdException w:name="Dark List Accent 4" w:semiHidden="0" w:uiPriority="70" w:unhideWhenUsed="0"/>
-    <w:lsdException w:name="Colorful Shading Accent 4" w:semiHidden="0" w:uiPriority="71" w:unhideWhenUsed="0"/>
-    <w:lsdException w:name="Colorful List Accent 4" w:semiHidden="0" w:uiPriority="72" w:unhideWhenUsed="0"/>
-    <w:lsdException w:name="Colorful Grid Accent 4" w:semiHidden="0" w:uiPriority="73" w:unhideWhenUsed="0"/>
-    <w:lsdException w:name="Light Shading Accent 5" w:semiHidden="0" w:uiPriority="60" w:unhideWhenUsed="0"/>
-    <w:lsdException w:name="Light List Accent 5" w:semiHidden="0" w:uiPriority="61" w:unhideWhenUsed="0"/>
-    <w:lsdException w:name="Light Grid Accent 5" w:semiHidden="0" w:uiPriority="62" w:unhideWhenUsed="0"/>
-    <w:lsdException w:name="Medium Shading 1 Accent 5" w:semiHidden="0" w:uiPriority="63" w:unhideWhenUsed="0"/>
-    <w:lsdException w:name="Medium Shading 2 Accent 5" w:semiHidden="0" w:uiPriority="64" w:unhideWhenUsed="0"/>
-    <w:lsdException w:name="Medium List 1 Accent 5" w:semiHidden="0" w:uiPriority="65" w:unhideWhenUsed="0"/>
-    <w:lsdException w:name="Medium List 2 Accent 5" w:semiHidden="0" w:uiPriority="66" w:unhideWhenUsed="0"/>
-    <w:lsdException w:name="Medium Grid 1 Accent 5" w:semiHidden="0" w:uiPriority="67" w:unhideWhenUsed="0"/>
-    <w:lsdException w:name="Medium Grid 2 Accent 5" w:semiHidden="0" w:uiPriority="68" w:unhideWhenUsed="0"/>
-    <w:lsdException w:name="Medium Grid 3 Accent 5" w:semiHidden="0" w:uiPriority="69" w:unhideWhenUsed="0"/>
-    <w:lsdException w:name="Dark List Accent 5" w:semiHidden="0" w:uiPriority="70" w:unhideWhenUsed="0"/>
-    <w:lsdException w:name="Colorful Shading Accent 5" w:semiHidden="0" w:uiPriority="71" w:unhideWhenUsed="0"/>
-    <w:lsdException w:name="Colorful List Accent 5" w:semiHidden="0" w:uiPriority="72" w:unhideWhenUsed="0"/>
-    <w:lsdException w:name="Colorful Grid Accent 5" w:semiHidden="0" w:uiPriority="73" w:unhideWhenUsed="0"/>
-    <w:lsdException w:name="Light Shading Accent 6" w:semiHidden="0" w:uiPriority="60" w:unhideWhenUsed="0"/>
-    <w:lsdException w:name="Light List Accent 6" w:semiHidden="0" w:uiPriority="61" w:unhideWhenUsed="0"/>
-    <w:lsdException w:name="Light Grid Accent 6" w:semiHidden="0" w:uiPriority="62" w:unhideWhenUsed="0"/>
-    <w:lsdException w:name="Medium Shading 1 Accent 6" w:semiHidden="0" w:uiPriority="63" w:unhideWhenUsed="0"/>
-    <w:lsdException w:name="Medium Shading 2 Accent 6" w:semiHidden="0" w:uiPriority="64" w:unhideWhenUsed="0"/>
-    <w:lsdException w:name="Medium List 1 Accent 6" w:semiHidden="0" w:uiPriority="65" w:unhideWhenUsed="0"/>
-    <w:lsdException w:name="Medium List 2 Accent 6" w:semiHidden="0" w:uiPriority="66" w:unhideWhenUsed="0"/>
-    <w:lsdException w:name="Medium Grid 1 Accent 6" w:semiHidden="0" w:uiPriority="67" w:unhideWhenUsed="0"/>
-    <w:lsdException w:name="Medium Grid 2 Accent 6" w:semiHidden="0" w:uiPriority="68" w:unhideWhenUsed="0"/>
-    <w:lsdException w:name="Medium Grid 3 Accent 6" w:semiHidden="0" w:uiPriority="69" w:unhideWhenUsed="0"/>
-    <w:lsdException w:name="Dark List Accent 6" w:semiHidden="0" w:uiPriority="70" w:unhideWhenUsed="0"/>
-    <w:lsdException w:name="Colorful Shading Accent 6" w:semiHidden="0" w:uiPriority="71" w:unhideWhenUsed="0"/>
-    <w:lsdException w:name="Colorful List Accent 6" w:semiHidden="0" w:uiPriority="72" w:unhideWhenUsed="0"/>
-    <w:lsdException w:name="Colorful Grid Accent 6" w:semiHidden="0" w:uiPriority="73" w:unhideWhenUsed="0"/>
-    <w:lsdException w:name="Subtle Emphasis" w:semiHidden="0" w:uiPriority="19" w:unhideWhenUsed="0" w:qFormat="1"/>
-    <w:lsdException w:name="Intense Emphasis" w:semiHidden="0" w:uiPriority="21" w:unhideWhenUsed="0" w:qFormat="1"/>
-    <w:lsdException w:name="Subtle Reference" w:semiHidden="0" w:uiPriority="31" w:unhideWhenUsed="0" w:qFormat="1"/>
-    <w:lsdException w:name="Intense Reference" w:semiHidden="0" w:uiPriority="32" w:unhideWhenUsed="0" w:qFormat="1"/>
-    <w:lsdException w:name="Book Title" w:semiHidden="0" w:uiPriority="33" w:unhideWhenUsed="0" w:qFormat="1"/>
-    <w:lsdException w:name="Bibliography" w:uiPriority="37"/>
-    <w:lsdException w:name="TOC Heading" w:uiPriority="39" w:qFormat="1"/>
-  </w:latentStyles>
-  <w:style w:type="paragraph" w:default="1" w:styleId="Normal">
-    <w:name w:val="Normal"/>
-    <w:qFormat/>
-  </w:style>
-  <w:style w:type="character" w:default="1" w:styleId="Policepardfaut">
-    <w:name w:val="Default Paragraph Font"/>
-    <w:uiPriority w:val="1"/>
-    <w:semiHidden/>
-    <w:unhideWhenUsed/>
-  </w:style>
-  <w:style w:type="table" w:default="1" w:styleId="TableauNormal">
-    <w:name w:val="Normal Table"/>
-    <w:uiPriority w:val="99"/>
-    <w:semiHidden/>
-    <w:unhideWhenUsed/>
-    <w:tblPr>
-      <w:tblInd w:w="0" w:type="dxa"/>
-      <w:tblCellMar>
-        <w:top w:w="0" w:type="dxa"/>
-        <w:left w:w="108" w:type="dxa"/>
-        <w:bottom w:w="0" w:type="dxa"/>
-        <w:right w:w="108" w:type="dxa"/>
-      </w:tblCellMar>
-    </w:tblPr>
-  </w:style>
-  <w:style w:type="numbering" w:default="1" w:styleId="Aucuneliste">
-    <w:name w:val="No List"/>
-    <w:uiPriority w:val="99"/>
-    <w:semiHidden/>
-    <w:unhideWhenUsed/>
-  </w:style>
-  <w:style w:type="paragraph" w:customStyle="1" w:styleId="3CAFAB1E33C44675B0AD2EF3BF9A6F9D">
-    <w:name w:val="3CAFAB1E33C44675B0AD2EF3BF9A6F9D"/>
-    <w:rsid w:val="005D0213"/>
-  </w:style>
-  <w:style w:type="paragraph" w:customStyle="1" w:styleId="D28A4F3DEA034AC7ABAD723F1AF711E8">
-    <w:name w:val="D28A4F3DEA034AC7ABAD723F1AF711E8"/>
-    <w:rsid w:val="005D0213"/>
-  </w:style>
-  <w:style w:type="paragraph" w:customStyle="1" w:styleId="ABFC3C7C14A14D659AEAFD9C122F7635">
-    <w:name w:val="ABFC3C7C14A14D659AEAFD9C122F7635"/>
-    <w:rsid w:val="005D0213"/>
-  </w:style>
-  <w:style w:type="paragraph" w:customStyle="1" w:styleId="4A68B04B2A7F46AD9E8A81A4E9A133CD">
-    <w:name w:val="4A68B04B2A7F46AD9E8A81A4E9A133CD"/>
-    <w:rsid w:val="005D0213"/>
-  </w:style>
-  <w:style w:type="paragraph" w:customStyle="1" w:styleId="C10C672ED69444759518D6F8624422B5">
-    <w:name w:val="C10C672ED69444759518D6F8624422B5"/>
-    <w:rsid w:val="005D0213"/>
-  </w:style>
-  <w:style w:type="paragraph" w:customStyle="1" w:styleId="79F4354BADCF4731842296194476BDCC">
-    <w:name w:val="79F4354BADCF4731842296194476BDCC"/>
-    <w:rsid w:val="005D0213"/>
-  </w:style>
-</w:styles>
-</file>
-
-<file path=word/glossary/stylesWithEffects.xml><?xml version="1.0" encoding="utf-8"?>
-<w:styles xmlns:wpc="http://schemas.microsoft.com/office/word/2010/wordprocessingCanvas" xmlns:mc="http://schemas.openxmlformats.org/markup-compatibility/2006" xmlns:o="urn:schemas-microsoft-com:office:office" xmlns:r="http://schemas.openxmlformats.org/officeDocument/2006/relationships" xmlns:m="http://schemas.openxmlformats.org/officeDocument/2006/math" xmlns:v="urn:schemas-microsoft-com:vml" xmlns:wp14="http://schemas.microsoft.com/office/word/2010/wordprocessingDrawing" xmlns:wp="http://schemas.openxmlformats.org/drawingml/2006/wordprocessingDrawing" xmlns:w10="urn:schemas-microsoft-com:office:word" xmlns:w="http://schemas.openxmlformats.org/wordprocessingml/2006/main" xmlns:w14="http://schemas.microsoft.com/office/word/2010/wordml" xmlns:wpg="http://schemas.microsoft.com/office/word/2010/wordprocessingGroup" xmlns:wpi="http://schemas.microsoft.com/office/word/2010/wordprocessingInk" xmlns:wne="http://schemas.microsoft.com/office/word/2006/wordml" xmlns:wps="http://schemas.microsoft.com/office/word/2010/wordprocessingShape" mc:Ignorable="w14 wp14">
-  <w:docDefaults>
-    <w:rPrDefault>
-      <w:rPr>
-        <w:rFonts w:asciiTheme="minorHAnsi" w:eastAsiaTheme="minorEastAsia" w:hAnsiTheme="minorHAnsi" w:cstheme="minorBidi"/>
-        <w:sz w:val="22"/>
-        <w:szCs w:val="22"/>
-        <w:lang w:val="fr-CH" w:eastAsia="fr-CH" w:bidi="ar-SA"/>
-      </w:rPr>
-    </w:rPrDefault>
-    <w:pPrDefault>
-      <w:pPr>
-        <w:spacing w:after="200" w:line="276" w:lineRule="auto"/>
-      </w:pPr>
-    </w:pPrDefault>
-  </w:docDefaults>
-  <w:latentStyles w:defLockedState="0" w:defUIPriority="99" w:defSemiHidden="1" w:defUnhideWhenUsed="1" w:defQFormat="0" w:count="267">
-    <w:lsdException w:name="Normal" w:semiHidden="0" w:uiPriority="0" w:unhideWhenUsed="0" w:qFormat="1"/>
-    <w:lsdException w:name="heading 1" w:semiHidden="0" w:uiPriority="9" w:unhideWhenUsed="0" w:qFormat="1"/>
-    <w:lsdException w:name="heading 2" w:uiPriority="9" w:qFormat="1"/>
-    <w:lsdException w:name="heading 3" w:uiPriority="9" w:qFormat="1"/>
-    <w:lsdException w:name="heading 4" w:uiPriority="9" w:qFormat="1"/>
-    <w:lsdException w:name="heading 5" w:uiPriority="9" w:qFormat="1"/>
-    <w:lsdException w:name="heading 6" w:uiPriority="9" w:qFormat="1"/>
-    <w:lsdException w:name="heading 7" w:uiPriority="9" w:qFormat="1"/>
-    <w:lsdException w:name="heading 8" w:uiPriority="9" w:qFormat="1"/>
-    <w:lsdException w:name="heading 9" w:uiPriority="9" w:qFormat="1"/>
-    <w:lsdException w:name="toc 1" w:uiPriority="39"/>
-    <w:lsdException w:name="toc 2" w:uiPriority="39"/>
-    <w:lsdException w:name="toc 3" w:uiPriority="39"/>
-    <w:lsdException w:name="toc 4" w:uiPriority="39"/>
-    <w:lsdException w:name="toc 5" w:uiPriority="39"/>
-    <w:lsdException w:name="toc 6" w:uiPriority="39"/>
-    <w:lsdException w:name="toc 7" w:uiPriority="39"/>
-    <w:lsdException w:name="toc 8" w:uiPriority="39"/>
-    <w:lsdException w:name="toc 9" w:uiPriority="39"/>
-    <w:lsdException w:name="caption" w:uiPriority="35" w:qFormat="1"/>
-    <w:lsdException w:name="Title" w:semiHidden="0" w:uiPriority="10" w:unhideWhenUsed="0" w:qFormat="1"/>
-    <w:lsdException w:name="Default Paragraph Font" w:uiPriority="1"/>
-    <w:lsdException w:name="Subtitle" w:semiHidden="0" w:uiPriority="11" w:unhideWhenUsed="0" w:qFormat="1"/>
-    <w:lsdException w:name="Strong" w:semiHidden="0" w:uiPriority="22" w:unhideWhenUsed="0" w:qFormat="1"/>
-    <w:lsdException w:name="Emphasis" w:semiHidden="0" w:uiPriority="20" w:unhideWhenUsed="0" w:qFormat="1"/>
-    <w:lsdException w:name="Table Grid" w:semiHidden="0" w:uiPriority="59" w:unhideWhenUsed="0"/>
-    <w:lsdException w:name="Placeholder Text" w:unhideWhenUsed="0"/>
-    <w:lsdException w:name="No Spacing" w:semiHidden="0" w:uiPriority="1" w:unhideWhenUsed="0" w:qFormat="1"/>
-    <w:lsdException w:name="Light Shading" w:semiHidden="0" w:uiPriority="60" w:unhideWhenUsed="0"/>
-    <w:lsdException w:name="Light List" w:semiHidden="0" w:uiPriority="61" w:unhideWhenUsed="0"/>
-    <w:lsdException w:name="Light Grid" w:semiHidden="0" w:uiPriority="62" w:unhideWhenUsed="0"/>
-    <w:lsdException w:name="Medium Shading 1" w:semiHidden="0" w:uiPriority="63" w:unhideWhenUsed="0"/>
-    <w:lsdException w:name="Medium Shading 2" w:semiHidden="0" w:uiPriority="64" w:unhideWhenUsed="0"/>
-    <w:lsdException w:name="Medium List 1" w:semiHidden="0" w:uiPriority="65" w:unhideWhenUsed="0"/>
-    <w:lsdException w:name="Medium List 2" w:semiHidden="0" w:uiPriority="66" w:unhideWhenUsed="0"/>
-    <w:lsdException w:name="Medium Grid 1" w:semiHidden="0" w:uiPriority="67" w:unhideWhenUsed="0"/>
-    <w:lsdException w:name="Medium Grid 2" w:semiHidden="0" w:uiPriority="68" w:unhideWhenUsed="0"/>
-    <w:lsdException w:name="Medium Grid 3" w:semiHidden="0" w:uiPriority="69" w:unhideWhenUsed="0"/>
-    <w:lsdException w:name="Dark List" w:semiHidden="0" w:uiPriority="70" w:unhideWhenUsed="0"/>
-    <w:lsdException w:name="Colorful Shading" w:semiHidden="0" w:uiPriority="71" w:unhideWhenUsed="0"/>
-    <w:lsdException w:name="Colorful List" w:semiHidden="0" w:uiPriority="72" w:unhideWhenUsed="0"/>
-    <w:lsdException w:name="Colorful Grid" w:semiHidden="0" w:uiPriority="73" w:unhideWhenUsed="0"/>
-    <w:lsdException w:name="Light Shading Accent 1" w:semiHidden="0" w:uiPriority="60" w:unhideWhenUsed="0"/>
-    <w:lsdException w:name="Light List Accent 1" w:semiHidden="0" w:uiPriority="61" w:unhideWhenUsed="0"/>
-    <w:lsdException w:name="Light Grid Accent 1" w:semiHidden="0" w:uiPriority="62" w:unhideWhenUsed="0"/>
-    <w:lsdException w:name="Medium Shading 1 Accent 1" w:semiHidden="0" w:uiPriority="63" w:unhideWhenUsed="0"/>
-    <w:lsdException w:name="Medium Shading 2 Accent 1" w:semiHidden="0" w:uiPriority="64" w:unhideWhenUsed="0"/>
-    <w:lsdException w:name="Medium List 1 Accent 1" w:semiHidden="0" w:uiPriority="65" w:unhideWhenUsed="0"/>
-    <w:lsdException w:name="Revision" w:unhideWhenUsed="0"/>
-    <w:lsdException w:name="List Paragraph" w:semiHidden="0" w:uiPriority="34" w:unhideWhenUsed="0" w:qFormat="1"/>
-    <w:lsdException w:name="Quote" w:semiHidden="0" w:uiPriority="29" w:unhideWhenUsed="0" w:qFormat="1"/>
-    <w:lsdException w:name="Intense Quote" w:semiHidden="0" w:uiPriority="30" w:unhideWhenUsed="0" w:qFormat="1"/>
-    <w:lsdException w:name="Medium List 2 Accent 1" w:semiHidden="0" w:uiPriority="66" w:unhideWhenUsed="0"/>
-    <w:lsdException w:name="Medium Grid 1 Accent 1" w:semiHidden="0" w:uiPriority="67" w:unhideWhenUsed="0"/>
-    <w:lsdException w:name="Medium Grid 2 Accent 1" w:semiHidden="0" w:uiPriority="68" w:unhideWhenUsed="0"/>
-    <w:lsdException w:name="Medium Grid 3 Accent 1" w:semiHidden="0" w:uiPriority="69" w:unhideWhenUsed="0"/>
-    <w:lsdException w:name="Dark List Accent 1" w:semiHidden="0" w:uiPriority="70" w:unhideWhenUsed="0"/>
-    <w:lsdException w:name="Colorful Shading Accent 1" w:semiHidden="0" w:uiPriority="71" w:unhideWhenUsed="0"/>
-    <w:lsdException w:name="Colorful List Accent 1" w:semiHidden="0" w:uiPriority="72" w:unhideWhenUsed="0"/>
-    <w:lsdException w:name="Colorful Grid Accent 1" w:semiHidden="0" w:uiPriority="73" w:unhideWhenUsed="0"/>
-    <w:lsdException w:name="Light Shading Accent 2" w:semiHidden="0" w:uiPriority="60" w:unhideWhenUsed="0"/>
-    <w:lsdException w:name="Light List Accent 2" w:semiHidden="0" w:uiPriority="61" w:unhideWhenUsed="0"/>
-    <w:lsdException w:name="Light Grid Accent 2" w:semiHidden="0" w:uiPriority="62" w:unhideWhenUsed="0"/>
-    <w:lsdException w:name="Medium Shading 1 Accent 2" w:semiHidden="0" w:uiPriority="63" w:unhideWhenUsed="0"/>
-    <w:lsdException w:name="Medium Shading 2 Accent 2" w:semiHidden="0" w:uiPriority="64" w:unhideWhenUsed="0"/>
-    <w:lsdException w:name="Medium List 1 Accent 2" w:semiHidden="0" w:uiPriority="65" w:unhideWhenUsed="0"/>
-    <w:lsdException w:name="Medium List 2 Accent 2" w:semiHidden="0" w:uiPriority="66" w:unhideWhenUsed="0"/>
-    <w:lsdException w:name="Medium Grid 1 Accent 2" w:semiHidden="0" w:uiPriority="67" w:unhideWhenUsed="0"/>
-    <w:lsdException w:name="Medium Grid 2 Accent 2" w:semiHidden="0" w:uiPriority="68" w:unhideWhenUsed="0"/>
-    <w:lsdException w:name="Medium Grid 3 Accent 2" w:semiHidden="0" w:uiPriority="69" w:unhideWhenUsed="0"/>
-    <w:lsdException w:name="Dark List Accent 2" w:semiHidden="0" w:uiPriority="70" w:unhideWhenUsed="0"/>
-    <w:lsdException w:name="Colorful Shading Accent 2" w:semiHidden="0" w:uiPriority="71" w:unhideWhenUsed="0"/>
-    <w:lsdException w:name="Colorful List Accent 2" w:semiHidden="0" w:uiPriority="72" w:unhideWhenUsed="0"/>
-    <w:lsdException w:name="Colorful Grid Accent 2" w:semiHidden="0" w:uiPriority="73" w:unhideWhenUsed="0"/>
-    <w:lsdException w:name="Light Shading Accent 3" w:semiHidden="0" w:uiPriority="60" w:unhideWhenUsed="0"/>
-    <w:lsdException w:name="Light List Accent 3" w:semiHidden="0" w:uiPriority="61" w:unhideWhenUsed="0"/>
-    <w:lsdException w:name="Light Grid Accent 3" w:semiHidden="0" w:uiPriority="62" w:unhideWhenUsed="0"/>
-    <w:lsdException w:name="Medium Shading 1 Accent 3" w:semiHidden="0" w:uiPriority="63" w:unhideWhenUsed="0"/>
-    <w:lsdException w:name="Medium Shading 2 Accent 3" w:semiHidden="0" w:uiPriority="64" w:unhideWhenUsed="0"/>
-    <w:lsdException w:name="Medium List 1 Accent 3" w:semiHidden="0" w:uiPriority="65" w:unhideWhenUsed="0"/>
-    <w:lsdException w:name="Medium List 2 Accent 3" w:semiHidden="0" w:uiPriority="66" w:unhideWhenUsed="0"/>
-    <w:lsdException w:name="Medium Grid 1 Accent 3" w:semiHidden="0" w:uiPriority="67" w:unhideWhenUsed="0"/>
-    <w:lsdException w:name="Medium Grid 2 Accent 3" w:semiHidden="0" w:uiPriority="68" w:unhideWhenUsed="0"/>
-    <w:lsdException w:name="Medium Grid 3 Accent 3" w:semiHidden="0" w:uiPriority="69" w:unhideWhenUsed="0"/>
-    <w:lsdException w:name="Dark List Accent 3" w:semiHidden="0" w:uiPriority="70" w:unhideWhenUsed="0"/>
-    <w:lsdException w:name="Colorful Shading Accent 3" w:semiHidden="0" w:uiPriority="71" w:unhideWhenUsed="0"/>
-    <w:lsdException w:name="Colorful List Accent 3" w:semiHidden="0" w:uiPriority="72" w:unhideWhenUsed="0"/>
-    <w:lsdException w:name="Colorful Grid Accent 3" w:semiHidden="0" w:uiPriority="73" w:unhideWhenUsed="0"/>
-    <w:lsdException w:name="Light Shading Accent 4" w:semiHidden="0" w:uiPriority="60" w:unhideWhenUsed="0"/>
-    <w:lsdException w:name="Light List Accent 4" w:semiHidden="0" w:uiPriority="61" w:unhideWhenUsed="0"/>
-    <w:lsdException w:name="Light Grid Accent 4" w:semiHidden="0" w:uiPriority="62" w:unhideWhenUsed="0"/>
-    <w:lsdException w:name="Medium Shading 1 Accent 4" w:semiHidden="0" w:uiPriority="63" w:unhideWhenUsed="0"/>
-    <w:lsdException w:name="Medium Shading 2 Accent 4" w:semiHidden="0" w:uiPriority="64" w:unhideWhenUsed="0"/>
-    <w:lsdException w:name="Medium List 1 Accent 4" w:semiHidden="0" w:uiPriority="65" w:unhideWhenUsed="0"/>
-    <w:lsdException w:name="Medium List 2 Accent 4" w:semiHidden="0" w:uiPriority="66" w:unhideWhenUsed="0"/>
-    <w:lsdException w:name="Medium Grid 1 Accent 4" w:semiHidden="0" w:uiPriority="67" w:unhideWhenUsed="0"/>
-    <w:lsdException w:name="Medium Grid 2 Accent 4" w:semiHidden="0" w:uiPriority="68" w:unhideWhenUsed="0"/>
-    <w:lsdException w:name="Medium Grid 3 Accent 4" w:semiHidden="0" w:uiPriority="69" w:unhideWhenUsed="0"/>
-    <w:lsdException w:name="Dark List Accent 4" w:semiHidden="0" w:uiPriority="70" w:unhideWhenUsed="0"/>
-    <w:lsdException w:name="Colorful Shading Accent 4" w:semiHidden="0" w:uiPriority="71" w:unhideWhenUsed="0"/>
-    <w:lsdException w:name="Colorful List Accent 4" w:semiHidden="0" w:uiPriority="72" w:unhideWhenUsed="0"/>
-    <w:lsdException w:name="Colorful Grid Accent 4" w:semiHidden="0" w:uiPriority="73" w:unhideWhenUsed="0"/>
-    <w:lsdException w:name="Light Shading Accent 5" w:semiHidden="0" w:uiPriority="60" w:unhideWhenUsed="0"/>
-    <w:lsdException w:name="Light List Accent 5" w:semiHidden="0" w:uiPriority="61" w:unhideWhenUsed="0"/>
-    <w:lsdException w:name="Light Grid Accent 5" w:semiHidden="0" w:uiPriority="62" w:unhideWhenUsed="0"/>
-    <w:lsdException w:name="Medium Shading 1 Accent 5" w:semiHidden="0" w:uiPriority="63" w:unhideWhenUsed="0"/>
-    <w:lsdException w:name="Medium Shading 2 Accent 5" w:semiHidden="0" w:uiPriority="64" w:unhideWhenUsed="0"/>
-    <w:lsdException w:name="Medium List 1 Accent 5" w:semiHidden="0" w:uiPriority="65" w:unhideWhenUsed="0"/>
-    <w:lsdException w:name="Medium List 2 Accent 5" w:semiHidden="0" w:uiPriority="66" w:unhideWhenUsed="0"/>
-    <w:lsdException w:name="Medium Grid 1 Accent 5" w:semiHidden="0" w:uiPriority="67" w:unhideWhenUsed="0"/>
-    <w:lsdException w:name="Medium Grid 2 Accent 5" w:semiHidden="0" w:uiPriority="68" w:unhideWhenUsed="0"/>
-    <w:lsdException w:name="Medium Grid 3 Accent 5" w:semiHidden="0" w:uiPriority="69" w:unhideWhenUsed="0"/>
-    <w:lsdException w:name="Dark List Accent 5" w:semiHidden="0" w:uiPriority="70" w:unhideWhenUsed="0"/>
-    <w:lsdException w:name="Colorful Shading Accent 5" w:semiHidden="0" w:uiPriority="71" w:unhideWhenUsed="0"/>
-    <w:lsdException w:name="Colorful List Accent 5" w:semiHidden="0" w:uiPriority="72" w:unhideWhenUsed="0"/>
-    <w:lsdException w:name="Colorful Grid Accent 5" w:semiHidden="0" w:uiPriority="73" w:unhideWhenUsed="0"/>
-    <w:lsdException w:name="Light Shading Accent 6" w:semiHidden="0" w:uiPriority="60" w:unhideWhenUsed="0"/>
-    <w:lsdException w:name="Light List Accent 6" w:semiHidden="0" w:uiPriority="61" w:unhideWhenUsed="0"/>
-    <w:lsdException w:name="Light Grid Accent 6" w:semiHidden="0" w:uiPriority="62" w:unhideWhenUsed="0"/>
-    <w:lsdException w:name="Medium Shading 1 Accent 6" w:semiHidden="0" w:uiPriority="63" w:unhideWhenUsed="0"/>
-    <w:lsdException w:name="Medium Shading 2 Accent 6" w:semiHidden="0" w:uiPriority="64" w:unhideWhenUsed="0"/>
-    <w:lsdException w:name="Medium List 1 Accent 6" w:semiHidden="0" w:uiPriority="65" w:unhideWhenUsed="0"/>
-    <w:lsdException w:name="Medium List 2 Accent 6" w:semiHidden="0" w:uiPriority="66" w:unhideWhenUsed="0"/>
-    <w:lsdException w:name="Medium Grid 1 Accent 6" w:semiHidden="0" w:uiPriority="67" w:unhideWhenUsed="0"/>
-    <w:lsdException w:name="Medium Grid 2 Accent 6" w:semiHidden="0" w:uiPriority="68" w:unhideWhenUsed="0"/>
-    <w:lsdException w:name="Medium Grid 3 Accent 6" w:semiHidden="0" w:uiPriority="69" w:unhideWhenUsed="0"/>
-    <w:lsdException w:name="Dark List Accent 6" w:semiHidden="0" w:uiPriority="70" w:unhideWhenUsed="0"/>
-    <w:lsdException w:name="Colorful Shading Accent 6" w:semiHidden="0" w:uiPriority="71" w:unhideWhenUsed="0"/>
-    <w:lsdException w:name="Colorful List Accent 6" w:semiHidden="0" w:uiPriority="72" w:unhideWhenUsed="0"/>
-    <w:lsdException w:name="Colorful Grid Accent 6" w:semiHidden="0" w:uiPriority="73" w:unhideWhenUsed="0"/>
-    <w:lsdException w:name="Subtle Emphasis" w:semiHidden="0" w:uiPriority="19" w:unhideWhenUsed="0" w:qFormat="1"/>
-    <w:lsdException w:name="Intense Emphasis" w:semiHidden="0" w:uiPriority="21" w:unhideWhenUsed="0" w:qFormat="1"/>
-    <w:lsdException w:name="Subtle Reference" w:semiHidden="0" w:uiPriority="31" w:unhideWhenUsed="0" w:qFormat="1"/>
-    <w:lsdException w:name="Intense Reference" w:semiHidden="0" w:uiPriority="32" w:unhideWhenUsed="0" w:qFormat="1"/>
-    <w:lsdException w:name="Book Title" w:semiHidden="0" w:uiPriority="33" w:unhideWhenUsed="0" w:qFormat="1"/>
-    <w:lsdException w:name="Bibliography" w:uiPriority="37"/>
-    <w:lsdException w:name="TOC Heading" w:uiPriority="39" w:qFormat="1"/>
-  </w:latentStyles>
-  <w:style w:type="paragraph" w:default="1" w:styleId="Normal">
-    <w:name w:val="Normal"/>
-    <w:qFormat/>
-  </w:style>
-  <w:style w:type="character" w:default="1" w:styleId="Policepardfaut">
-    <w:name w:val="Default Paragraph Font"/>
-    <w:uiPriority w:val="1"/>
-    <w:semiHidden/>
-    <w:unhideWhenUsed/>
-  </w:style>
-  <w:style w:type="table" w:default="1" w:styleId="TableauNormal">
-    <w:name w:val="Normal Table"/>
-    <w:uiPriority w:val="99"/>
-    <w:semiHidden/>
-    <w:unhideWhenUsed/>
-    <w:tblPr>
-      <w:tblInd w:w="0" w:type="dxa"/>
-      <w:tblCellMar>
-        <w:top w:w="0" w:type="dxa"/>
-        <w:left w:w="108" w:type="dxa"/>
-        <w:bottom w:w="0" w:type="dxa"/>
-        <w:right w:w="108" w:type="dxa"/>
-      </w:tblCellMar>
-    </w:tblPr>
-  </w:style>
-  <w:style w:type="numbering" w:default="1" w:styleId="Aucuneliste">
-    <w:name w:val="No List"/>
-    <w:uiPriority w:val="99"/>
-    <w:semiHidden/>
-    <w:unhideWhenUsed/>
-  </w:style>
-  <w:style w:type="paragraph" w:customStyle="1" w:styleId="3CAFAB1E33C44675B0AD2EF3BF9A6F9D">
-    <w:name w:val="3CAFAB1E33C44675B0AD2EF3BF9A6F9D"/>
-    <w:rsid w:val="005D0213"/>
-  </w:style>
-  <w:style w:type="paragraph" w:customStyle="1" w:styleId="D28A4F3DEA034AC7ABAD723F1AF711E8">
-    <w:name w:val="D28A4F3DEA034AC7ABAD723F1AF711E8"/>
-    <w:rsid w:val="005D0213"/>
-  </w:style>
-  <w:style w:type="paragraph" w:customStyle="1" w:styleId="ABFC3C7C14A14D659AEAFD9C122F7635">
-    <w:name w:val="ABFC3C7C14A14D659AEAFD9C122F7635"/>
-    <w:rsid w:val="005D0213"/>
-  </w:style>
-  <w:style w:type="paragraph" w:customStyle="1" w:styleId="4A68B04B2A7F46AD9E8A81A4E9A133CD">
-    <w:name w:val="4A68B04B2A7F46AD9E8A81A4E9A133CD"/>
-    <w:rsid w:val="005D0213"/>
-  </w:style>
-  <w:style w:type="paragraph" w:customStyle="1" w:styleId="C10C672ED69444759518D6F8624422B5">
-    <w:name w:val="C10C672ED69444759518D6F8624422B5"/>
-    <w:rsid w:val="005D0213"/>
-  </w:style>
-  <w:style w:type="paragraph" w:customStyle="1" w:styleId="79F4354BADCF4731842296194476BDCC">
-    <w:name w:val="79F4354BADCF4731842296194476BDCC"/>
-    <w:rsid w:val="005D0213"/>
-  </w:style>
-</w:styles>
-</file>
-
-<file path=word/glossary/webSettings.xml><?xml version="1.0" encoding="utf-8"?>
-<w:webSettings xmlns:mc="http://schemas.openxmlformats.org/markup-compatibility/2006" xmlns:r="http://schemas.openxmlformats.org/officeDocument/2006/relationships" xmlns:w="http://schemas.openxmlformats.org/wordprocessingml/2006/main" xmlns:w14="http://schemas.microsoft.com/office/word/2010/wordml" mc:Ignorable="w14">
-  <w:optimizeForBrowser/>
-  <w:allowPNG/>
-</w:webSettings>
-</file>
-
 <file path=word/theme/theme1.xml><?xml version="1.0" encoding="utf-8"?>
 <a:theme xmlns:a="http://schemas.openxmlformats.org/drawingml/2006/main" name="Thème Office">
   <a:themeElements>
@@ -11921,7 +12366,7 @@
 </file>
 
 <file path=customXml/itemProps2.xml><?xml version="1.0" encoding="utf-8"?>
-<ds:datastoreItem xmlns:ds="http://schemas.openxmlformats.org/officeDocument/2006/customXml" ds:itemID="{9BE658C3-7408-43B7-850C-D1B3B9883FCA}">
+<ds:datastoreItem xmlns:ds="http://schemas.openxmlformats.org/officeDocument/2006/customXml" ds:itemID="{81ABAC47-1B5A-4E6D-83CC-14B49B046945}">
   <ds:schemaRefs>
     <ds:schemaRef ds:uri="http://schemas.openxmlformats.org/officeDocument/2006/bibliography"/>
   </ds:schemaRefs>

</xml_diff>

<commit_message>
ajout des diagrammes de classes au rapport
</commit_message>
<xml_diff>
--- a/Rapport_final.docx
+++ b/Rapport_final.docx
@@ -1,6 +1,6 @@
 
 <file path=word/document.xml><?xml version="1.0" encoding="utf-8"?>
-<w:document xmlns:wpc="http://schemas.microsoft.com/office/word/2010/wordprocessingCanvas" xmlns:mc="http://schemas.openxmlformats.org/markup-compatibility/2006" xmlns:o="urn:schemas-microsoft-com:office:office" xmlns:r="http://schemas.openxmlformats.org/officeDocument/2006/relationships" xmlns:m="http://schemas.openxmlformats.org/officeDocument/2006/math" xmlns:v="urn:schemas-microsoft-com:vml" xmlns:wp14="http://schemas.microsoft.com/office/word/2010/wordprocessingDrawing" xmlns:wp="http://schemas.openxmlformats.org/drawingml/2006/wordprocessingDrawing" xmlns:w10="urn:schemas-microsoft-com:office:word" xmlns:w="http://schemas.openxmlformats.org/wordprocessingml/2006/main" xmlns:w14="http://schemas.microsoft.com/office/word/2010/wordml" xmlns:wpg="http://schemas.microsoft.com/office/word/2010/wordprocessingGroup" xmlns:wpi="http://schemas.microsoft.com/office/word/2010/wordprocessingInk" xmlns:wne="http://schemas.microsoft.com/office/word/2006/wordml" xmlns:wps="http://schemas.microsoft.com/office/word/2010/wordprocessingShape" mc:Ignorable="w14 wp14">
+<w:document xmlns:wpc="http://schemas.microsoft.com/office/word/2010/wordprocessingCanvas" xmlns:mc="http://schemas.openxmlformats.org/markup-compatibility/2006" xmlns:o="urn:schemas-microsoft-com:office:office" xmlns:r="http://schemas.openxmlformats.org/officeDocument/2006/relationships" xmlns:m="http://schemas.openxmlformats.org/officeDocument/2006/math" xmlns:v="urn:schemas-microsoft-com:vml" xmlns:wp14="http://schemas.microsoft.com/office/word/2010/wordprocessingDrawing" xmlns:wp="http://schemas.openxmlformats.org/drawingml/2006/wordprocessingDrawing" xmlns:w10="urn:schemas-microsoft-com:office:word" xmlns:w="http://schemas.openxmlformats.org/wordprocessingml/2006/main" xmlns:w14="http://schemas.microsoft.com/office/word/2010/wordml" xmlns:w15="http://schemas.microsoft.com/office/word/2012/wordml" xmlns:wpg="http://schemas.microsoft.com/office/word/2010/wordprocessingGroup" xmlns:wpi="http://schemas.microsoft.com/office/word/2010/wordprocessingInk" xmlns:wne="http://schemas.microsoft.com/office/word/2006/wordml" xmlns:wps="http://schemas.microsoft.com/office/word/2010/wordprocessingShape" mc:Ignorable="w14 w15 wp14">
   <w:body>
     <w:p>
       <w:r>
@@ -271,7 +271,7 @@
                               <a:avLst/>
                             </a:prstGeom>
                             <a:blipFill dpi="0" rotWithShape="1">
-                              <a:blip r:embed="rId8">
+                              <a:blip r:embed="rId7">
                                 <a:duotone>
                                   <a:schemeClr val="lt1">
                                     <a:shade val="20000"/>
@@ -329,9 +329,9 @@
               </mc:Choice>
               <mc:Fallback>
                 <w:pict>
-                  <v:rect id="Rectangle 52" o:spid="_x0000_s1026" style="position:absolute;margin-left:0;margin-top:0;width:612pt;height:11in;z-index:-251655168;visibility:visible;mso-wrap-style:square;mso-width-percent:1000;mso-height-percent:1000;mso-wrap-distance-left:9pt;mso-wrap-distance-top:0;mso-wrap-distance-right:9pt;mso-wrap-distance-bottom:0;mso-position-horizontal:center;mso-position-horizontal-relative:page;mso-position-vertical:center;mso-position-vertical-relative:page;mso-width-percent:1000;mso-height-percent:1000;mso-width-relative:page;mso-height-relative:page;v-text-anchor:middle" o:gfxdata="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" stroked="f" strokeweight="2pt">
-                    <v:fill r:id="rId9" o:title="" recolor="t" rotate="t" type="frame"/>
-                    <v:imagedata recolortarget="#3f3f3f [801]"/>
+                  <v:rect w14:anchorId="6706D3C1" id="Rectangle 52" o:spid="_x0000_s1026" style="position:absolute;margin-left:0;margin-top:0;width:612pt;height:11in;z-index:-251655168;visibility:visible;mso-wrap-style:square;mso-width-percent:1000;mso-height-percent:1000;mso-wrap-distance-left:9pt;mso-wrap-distance-top:0;mso-wrap-distance-right:9pt;mso-wrap-distance-bottom:0;mso-position-horizontal:center;mso-position-horizontal-relative:page;mso-position-vertical:center;mso-position-vertical-relative:page;mso-width-percent:1000;mso-height-percent:1000;mso-width-relative:page;mso-height-relative:page;v-text-anchor:middle" o:gfxdata="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" stroked="f" strokeweight="2pt">
+                    <v:fill r:id="rId8" o:title="" recolor="t" rotate="t" type="frame"/>
+                    <v:imagedata recolortarget="#333 [641]"/>
                     <w10:wrap anchorx="page" anchory="page"/>
                   </v:rect>
                 </w:pict>
@@ -435,7 +435,7 @@
               </mc:Choice>
               <mc:Fallback>
                 <w:pict>
-                  <v:shapetype id="_x0000_t202" coordsize="21600,21600" o:spt="202" path="m,l,21600r21600,l21600,xe">
+                  <v:shapetype w14:anchorId="4F26EC98" id="_x0000_t202" coordsize="21600,21600" o:spt="202" path="m,l,21600r21600,l21600,xe">
                     <v:stroke joinstyle="miter"/>
                     <v:path gradientshapeok="t" o:connecttype="rect"/>
                   </v:shapetype>
@@ -543,7 +543,7 @@
               </mc:Choice>
               <mc:Fallback>
                 <w:pict>
-                  <v:rect id="Rectangle 54" o:spid="_x0000_s1026" style="position:absolute;margin-left:0;margin-top:0;width:468pt;height:162pt;z-index:251660288;visibility:visible;mso-wrap-style:square;mso-width-percent:1000;mso-height-percent:250;mso-wrap-distance-left:9pt;mso-wrap-distance-top:0;mso-wrap-distance-right:9pt;mso-wrap-distance-bottom:0;mso-position-horizontal:center;mso-position-horizontal-relative:page;mso-position-vertical:top;mso-position-vertical-relative:page;mso-width-percent:1000;mso-height-percent:250;mso-width-relative:margin;mso-height-relative:margin;v-text-anchor:middle" o:gfxdata="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" fillcolor="#4f81bd [3204]" stroked="f" strokeweight="2pt">
+                  <v:rect w14:anchorId="6E5BAE9C" id="Rectangle 54" o:spid="_x0000_s1026" style="position:absolute;margin-left:0;margin-top:0;width:468pt;height:162pt;z-index:251660288;visibility:visible;mso-wrap-style:square;mso-width-percent:1000;mso-height-percent:250;mso-wrap-distance-left:9pt;mso-wrap-distance-top:0;mso-wrap-distance-right:9pt;mso-wrap-distance-bottom:0;mso-position-horizontal:center;mso-position-horizontal-relative:page;mso-position-vertical:top;mso-position-vertical-relative:page;mso-width-percent:1000;mso-height-percent:250;mso-width-relative:margin;mso-height-relative:margin;v-text-anchor:middle" o:gfxdata="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" fillcolor="#4f81bd [3204]" stroked="f" strokeweight="2pt">
                     <w10:wrap anchorx="page" anchory="page"/>
                   </v:rect>
                 </w:pict>
@@ -618,7 +618,7 @@
               </mc:Choice>
               <mc:Fallback>
                 <w:pict>
-                  <v:rect id="Rectangle 55" o:spid="_x0000_s1026" style="position:absolute;margin-left:0;margin-top:0;width:468pt;height:2.85pt;z-index:251662336;visibility:visible;mso-wrap-style:square;mso-width-percent:1000;mso-height-percent:0;mso-wrap-distance-left:9pt;mso-wrap-distance-top:0;mso-wrap-distance-right:9pt;mso-wrap-distance-bottom:0;mso-position-horizontal:center;mso-position-horizontal-relative:margin;mso-position-vertical:bottom;mso-position-vertical-relative:margin;mso-width-percent:1000;mso-height-percent:0;mso-width-relative:margin;mso-height-relative:margin;v-text-anchor:middle" o:gfxdata="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" fillcolor="#4f81bd [3204]" stroked="f" strokeweight="2pt">
+                  <v:rect w14:anchorId="70A22B51" id="Rectangle 55" o:spid="_x0000_s1026" style="position:absolute;margin-left:0;margin-top:0;width:468pt;height:2.85pt;z-index:251662336;visibility:visible;mso-wrap-style:square;mso-width-percent:1000;mso-height-percent:0;mso-wrap-distance-left:9pt;mso-wrap-distance-top:0;mso-wrap-distance-right:9pt;mso-wrap-distance-bottom:0;mso-position-horizontal:center;mso-position-horizontal-relative:margin;mso-position-vertical:bottom;mso-position-vertical-relative:margin;mso-width-percent:1000;mso-height-percent:0;mso-width-relative:margin;mso-height-relative:margin;v-text-anchor:middle" o:gfxdata="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" fillcolor="#4f81bd [3204]" stroked="f" strokeweight="2pt">
                     <w10:wrap anchorx="margin" anchory="margin"/>
                   </v:rect>
                 </w:pict>
@@ -2600,15 +2600,7 @@
         <w:spacing w:after="0"/>
       </w:pPr>
       <w:r>
-        <w:t xml:space="preserve">Chaque mini-jeu est basé sur le protocole suivant : au début du jeu, le serveur envoie les données nécessaires (paramètres de la partie : la difficulté et un </w:t>
-      </w:r>
-      <w:proofErr w:type="spellStart"/>
-      <w:r>
-        <w:t>seed</w:t>
-      </w:r>
-      <w:proofErr w:type="spellEnd"/>
-      <w:r>
-        <w:t>) aux clients ; durant le jeu, aucune communication n’est effectuée ; à la fin de la partie, chaque joueur envoie son score au serveur qui décidera du vainqueur de la manche.</w:t>
+        <w:t>Chaque mini-jeu est basé sur le protocole suivant : au début du jeu, le serveur envoie les données nécessaires (paramètres de la partie : la difficulté et un seed) aux clients ; durant le jeu, aucune communication n’est effectuée ; à la fin de la partie, chaque joueur envoie son score au serveur qui décidera du vainqueur de la manche.</w:t>
       </w:r>
     </w:p>
     <w:p>
@@ -2651,27 +2643,17 @@
         <w:pStyle w:val="Titre3"/>
       </w:pPr>
       <w:bookmarkStart w:id="5" w:name="_Toc418690222"/>
-      <w:proofErr w:type="spellStart"/>
       <w:r>
         <w:t>LetterHero</w:t>
       </w:r>
       <w:bookmarkEnd w:id="5"/>
-      <w:proofErr w:type="spellEnd"/>
     </w:p>
     <w:p>
       <w:pPr>
         <w:spacing w:after="120"/>
       </w:pPr>
       <w:r>
-        <w:t>Ce mini-jeu est une adaptation de « </w:t>
-      </w:r>
-      <w:proofErr w:type="spellStart"/>
-      <w:r>
-        <w:t>GuitarHero</w:t>
-      </w:r>
-      <w:proofErr w:type="spellEnd"/>
-      <w:r>
-        <w:t xml:space="preserve"> », avec les touches du clavier, mais sans musique : une série de boutons défilent à l’écran de haut en bas (dans l’une des </w:t>
+        <w:t xml:space="preserve">Ce mini-jeu est une adaptation de « GuitarHero », avec les touches du clavier, mais sans musique : une série de boutons défilent à l’écran de haut en bas (dans l’une des </w:t>
       </w:r>
       <w:r>
         <w:t>trois</w:t>
@@ -2685,11 +2667,9 @@
         <w:pStyle w:val="Titre3"/>
       </w:pPr>
       <w:bookmarkStart w:id="6" w:name="_Toc421612615"/>
-      <w:proofErr w:type="spellStart"/>
       <w:r>
         <w:t>Slurpeur</w:t>
       </w:r>
-      <w:proofErr w:type="spellEnd"/>
     </w:p>
     <w:p/>
     <w:p>
@@ -2713,6 +2693,55 @@
             <wp:extent cx="5695315" cy="8229600"/>
             <wp:effectExtent l="0" t="0" r="635" b="0"/>
             <wp:docPr id="6" name="Image 6"/>
+            <wp:cNvGraphicFramePr>
+              <a:graphicFrameLocks xmlns:a="http://schemas.openxmlformats.org/drawingml/2006/main" noChangeAspect="1"/>
+            </wp:cNvGraphicFramePr>
+            <a:graphic xmlns:a="http://schemas.openxmlformats.org/drawingml/2006/main">
+              <a:graphicData uri="http://schemas.openxmlformats.org/drawingml/2006/picture">
+                <pic:pic xmlns:pic="http://schemas.openxmlformats.org/drawingml/2006/picture">
+                  <pic:nvPicPr>
+                    <pic:cNvPr id="0" name=""/>
+                    <pic:cNvPicPr/>
+                  </pic:nvPicPr>
+                  <pic:blipFill>
+                    <a:blip r:embed="rId9"/>
+                    <a:stretch>
+                      <a:fillRect/>
+                    </a:stretch>
+                  </pic:blipFill>
+                  <pic:spPr>
+                    <a:xfrm>
+                      <a:off x="0" y="0"/>
+                      <a:ext cx="5695315" cy="8229600"/>
+                    </a:xfrm>
+                    <a:prstGeom prst="rect">
+                      <a:avLst/>
+                    </a:prstGeom>
+                  </pic:spPr>
+                </pic:pic>
+              </a:graphicData>
+            </a:graphic>
+          </wp:inline>
+        </w:drawing>
+      </w:r>
+    </w:p>
+    <w:p>
+      <w:r>
+        <w:br w:type="page"/>
+      </w:r>
+    </w:p>
+    <w:p>
+      <w:r>
+        <w:rPr>
+          <w:noProof/>
+          <w:lang w:eastAsia="fr-CH"/>
+        </w:rPr>
+        <w:lastRenderedPageBreak/>
+        <w:drawing>
+          <wp:inline distT="0" distB="0" distL="0" distR="0" wp14:anchorId="697E33E8" wp14:editId="1D071FF9">
+            <wp:extent cx="5760720" cy="7668035"/>
+            <wp:effectExtent l="0" t="0" r="0" b="9525"/>
+            <wp:docPr id="7" name="Image 7"/>
             <wp:cNvGraphicFramePr>
               <a:graphicFrameLocks xmlns:a="http://schemas.openxmlformats.org/drawingml/2006/main" noChangeAspect="1"/>
             </wp:cNvGraphicFramePr>
@@ -2732,55 +2761,6 @@
                   <pic:spPr>
                     <a:xfrm>
                       <a:off x="0" y="0"/>
-                      <a:ext cx="5695315" cy="8229600"/>
-                    </a:xfrm>
-                    <a:prstGeom prst="rect">
-                      <a:avLst/>
-                    </a:prstGeom>
-                  </pic:spPr>
-                </pic:pic>
-              </a:graphicData>
-            </a:graphic>
-          </wp:inline>
-        </w:drawing>
-      </w:r>
-    </w:p>
-    <w:p>
-      <w:r>
-        <w:br w:type="page"/>
-      </w:r>
-    </w:p>
-    <w:p>
-      <w:r>
-        <w:rPr>
-          <w:noProof/>
-          <w:lang w:eastAsia="fr-CH"/>
-        </w:rPr>
-        <w:lastRenderedPageBreak/>
-        <w:drawing>
-          <wp:inline distT="0" distB="0" distL="0" distR="0" wp14:anchorId="697E33E8" wp14:editId="1D071FF9">
-            <wp:extent cx="5760720" cy="7668035"/>
-            <wp:effectExtent l="0" t="0" r="0" b="9525"/>
-            <wp:docPr id="7" name="Image 7"/>
-            <wp:cNvGraphicFramePr>
-              <a:graphicFrameLocks xmlns:a="http://schemas.openxmlformats.org/drawingml/2006/main" noChangeAspect="1"/>
-            </wp:cNvGraphicFramePr>
-            <a:graphic xmlns:a="http://schemas.openxmlformats.org/drawingml/2006/main">
-              <a:graphicData uri="http://schemas.openxmlformats.org/drawingml/2006/picture">
-                <pic:pic xmlns:pic="http://schemas.openxmlformats.org/drawingml/2006/picture">
-                  <pic:nvPicPr>
-                    <pic:cNvPr id="0" name=""/>
-                    <pic:cNvPicPr/>
-                  </pic:nvPicPr>
-                  <pic:blipFill>
-                    <a:blip r:embed="rId11"/>
-                    <a:stretch>
-                      <a:fillRect/>
-                    </a:stretch>
-                  </pic:blipFill>
-                  <pic:spPr>
-                    <a:xfrm>
-                      <a:off x="0" y="0"/>
                       <a:ext cx="5760720" cy="7668035"/>
                     </a:xfrm>
                     <a:prstGeom prst="rect">
@@ -2832,7 +2812,7 @@
                     <pic:cNvPicPr/>
                   </pic:nvPicPr>
                   <pic:blipFill>
-                    <a:blip r:embed="rId12"/>
+                    <a:blip r:embed="rId11"/>
                     <a:stretch>
                       <a:fillRect/>
                     </a:stretch>
@@ -2981,30 +2961,14 @@
         <w:rPr>
           <w:b/>
         </w:rPr>
-        <w:t>(</w:t>
-      </w:r>
-      <w:proofErr w:type="spellStart"/>
-      <w:r>
-        <w:rPr>
-          <w:b/>
-        </w:rPr>
-        <w:t>LetterHero</w:t>
-      </w:r>
-      <w:proofErr w:type="spellEnd"/>
-      <w:r>
-        <w:rPr>
-          <w:b/>
-        </w:rPr>
-        <w:t xml:space="preserve">, Challenger, </w:t>
-      </w:r>
-      <w:proofErr w:type="spellStart"/>
+        <w:t xml:space="preserve">(LetterHero, Challenger, </w:t>
+      </w:r>
       <w:r>
         <w:rPr>
           <w:b/>
         </w:rPr>
         <w:t>Slurpeur</w:t>
       </w:r>
-      <w:proofErr w:type="spellEnd"/>
       <w:r>
         <w:rPr>
           <w:b/>
@@ -3020,20 +2984,13 @@
         <w:pStyle w:val="Titre4"/>
       </w:pPr>
       <w:bookmarkStart w:id="13" w:name="_Toc418690231"/>
-      <w:proofErr w:type="spellStart"/>
-      <w:r>
-        <w:t>LetterHero</w:t>
-      </w:r>
-      <w:proofErr w:type="spellEnd"/>
-      <w:r>
-        <w:t xml:space="preserve">, Challenger, </w:t>
+      <w:r>
+        <w:t xml:space="preserve">LetterHero, Challenger, </w:t>
       </w:r>
       <w:bookmarkEnd w:id="13"/>
-      <w:proofErr w:type="spellStart"/>
       <w:r>
         <w:t>Slurpeur</w:t>
       </w:r>
-      <w:proofErr w:type="spellEnd"/>
     </w:p>
     <w:p>
       <w:r>
@@ -3130,7 +3087,7 @@
                     </pic:cNvPicPr>
                   </pic:nvPicPr>
                   <pic:blipFill>
-                    <a:blip r:embed="rId13">
+                    <a:blip r:embed="rId12">
                       <a:extLst>
                         <a:ext uri="{28A0092B-C50C-407E-A947-70E740481C1C}">
                           <a14:useLocalDpi xmlns:a14="http://schemas.microsoft.com/office/drawing/2010/main" val="0"/>
@@ -3197,7 +3154,7 @@
                     </pic:cNvPicPr>
                   </pic:nvPicPr>
                   <pic:blipFill>
-                    <a:blip r:embed="rId14">
+                    <a:blip r:embed="rId13">
                       <a:extLst>
                         <a:ext uri="{28A0092B-C50C-407E-A947-70E740481C1C}">
                           <a14:useLocalDpi xmlns:a14="http://schemas.microsoft.com/office/drawing/2010/main" val="0"/>
@@ -3293,15 +3250,7 @@
         <w:sym w:font="Wingdings" w:char="F0E0"/>
       </w:r>
       <w:r>
-        <w:t xml:space="preserve"> Connexion au serveur lors du lancement du jeu. Le client doit fournir l’adresse </w:t>
-      </w:r>
-      <w:proofErr w:type="spellStart"/>
-      <w:r>
-        <w:t>ip</w:t>
-      </w:r>
-      <w:proofErr w:type="spellEnd"/>
-      <w:r>
-        <w:t xml:space="preserve"> et port du serveur – (client &lt;-&gt; serveur) : TCP</w:t>
+        <w:t xml:space="preserve"> Connexion au serveur lors du lancement du jeu. Le client doit fournir l’adresse ip et port du serveur – (client &lt;-&gt; serveur) : TCP</w:t>
       </w:r>
     </w:p>
     <w:p>
@@ -3309,15 +3258,7 @@
         <w:pStyle w:val="Listepuces"/>
       </w:pPr>
       <w:r>
-        <w:t>Le client peut s’identifier (pseudo/</w:t>
-      </w:r>
-      <w:proofErr w:type="spellStart"/>
-      <w:r>
-        <w:t>mdp</w:t>
-      </w:r>
-      <w:proofErr w:type="spellEnd"/>
-      <w:r>
-        <w:t>) – (client -&gt; serveur)</w:t>
+        <w:t>Le client peut s’identifier (pseudo/mdp) – (client -&gt; serveur)</w:t>
       </w:r>
     </w:p>
     <w:p>
@@ -3325,15 +3266,7 @@
         <w:pStyle w:val="Listepuces"/>
       </w:pPr>
       <w:r>
-        <w:t>Le client peut créer un compte (pseudo/</w:t>
-      </w:r>
-      <w:proofErr w:type="spellStart"/>
-      <w:r>
-        <w:t>mdp</w:t>
-      </w:r>
-      <w:proofErr w:type="spellEnd"/>
-      <w:r>
-        <w:t>) – (client -&gt; serveur)</w:t>
+        <w:t>Le client peut créer un compte (pseudo/mdp) – (client -&gt; serveur)</w:t>
       </w:r>
     </w:p>
     <w:p>
@@ -3434,15 +3367,7 @@
         <w:pStyle w:val="Listepuces"/>
       </w:pPr>
       <w:r>
-        <w:t xml:space="preserve">Attendre validation des joueurs (avec </w:t>
-      </w:r>
-      <w:proofErr w:type="spellStart"/>
-      <w:r>
-        <w:t>timer</w:t>
-      </w:r>
-      <w:proofErr w:type="spellEnd"/>
-      <w:r>
-        <w:t>) pour le lancer de dés – (client -&gt; serveur)</w:t>
+        <w:t>Attendre validation des joueurs (avec timer) pour le lancer de dés – (client -&gt; serveur)</w:t>
       </w:r>
     </w:p>
     <w:p>
@@ -3466,15 +3391,7 @@
         <w:pStyle w:val="Listepuces"/>
       </w:pPr>
       <w:r>
-        <w:t xml:space="preserve">Attendre choix du joueur concernant le mini-jeu à lancer (avec </w:t>
-      </w:r>
-      <w:proofErr w:type="spellStart"/>
-      <w:r>
-        <w:t>timer</w:t>
-      </w:r>
-      <w:proofErr w:type="spellEnd"/>
-      <w:r>
-        <w:t>) – (client -&gt; serveur)</w:t>
+        <w:t>Attendre choix du joueur concernant le mini-jeu à lancer (avec timer) – (client -&gt; serveur)</w:t>
       </w:r>
     </w:p>
     <w:p>
@@ -3482,15 +3399,7 @@
         <w:pStyle w:val="Listepuces"/>
       </w:pPr>
       <w:r>
-        <w:t xml:space="preserve">Informer les joueurs du mini-jeu choisi ainsi que le </w:t>
-      </w:r>
-      <w:proofErr w:type="spellStart"/>
-      <w:r>
-        <w:t>seed</w:t>
-      </w:r>
-      <w:proofErr w:type="spellEnd"/>
-      <w:r>
-        <w:t xml:space="preserve"> à utiliser – (serveur -&gt; client)</w:t>
+        <w:t>Informer les joueurs du mini-jeu choisi ainsi que le seed à utiliser – (serveur -&gt; client)</w:t>
       </w:r>
     </w:p>
     <w:p>
@@ -3564,6 +3473,7 @@
       </w:pPr>
       <w:bookmarkStart w:id="21" w:name="_Toc421612621"/>
       <w:r>
+        <w:lastRenderedPageBreak/>
         <w:t>Diagramme de classe</w:t>
       </w:r>
       <w:bookmarkEnd w:id="21"/>
@@ -3580,11 +3490,389 @@
       <w:pPr>
         <w:spacing w:after="0"/>
       </w:pPr>
-      <w:proofErr w:type="spellStart"/>
-      <w:r>
-        <w:t>ClientSocket</w:t>
-      </w:r>
-      <w:proofErr w:type="spellEnd"/>
+      <w:r>
+        <w:pict>
+          <v:shapetype id="_x0000_t75" coordsize="21600,21600" o:spt="75" o:preferrelative="t" path="m@4@5l@4@11@9@11@9@5xe" filled="f" stroked="f">
+            <v:stroke joinstyle="miter"/>
+            <v:formulas>
+              <v:f eqn="if lineDrawn pixelLineWidth 0"/>
+              <v:f eqn="sum @0 1 0"/>
+              <v:f eqn="sum 0 0 @1"/>
+              <v:f eqn="prod @2 1 2"/>
+              <v:f eqn="prod @3 21600 pixelWidth"/>
+              <v:f eqn="prod @3 21600 pixelHeight"/>
+              <v:f eqn="sum @0 0 1"/>
+              <v:f eqn="prod @6 1 2"/>
+              <v:f eqn="prod @7 21600 pixelWidth"/>
+              <v:f eqn="sum @8 21600 0"/>
+              <v:f eqn="prod @7 21600 pixelHeight"/>
+              <v:f eqn="sum @10 21600 0"/>
+            </v:formulas>
+            <v:path o:extrusionok="f" gradientshapeok="t" o:connecttype="rect"/>
+            <o:lock v:ext="edit" aspectratio="t"/>
+          </v:shapetype>
+          <v:shape id="_x0000_i1025" type="#_x0000_t75" style="width:347.4pt;height:651.6pt">
+            <v:imagedata r:id="rId14" o:title="client"/>
+          </v:shape>
+        </w:pict>
+      </w:r>
+    </w:p>
+    <w:p>
+      <w:pPr>
+        <w:spacing w:after="0"/>
+      </w:pPr>
+      <w:r>
+        <w:lastRenderedPageBreak/>
+        <w:t>Le client est divisé en 6 packages :</w:t>
+      </w:r>
+    </w:p>
+    <w:p>
+      <w:pPr>
+        <w:pStyle w:val="Paragraphedeliste"/>
+        <w:numPr>
+          <w:ilvl w:val="0"/>
+          <w:numId w:val="12"/>
+        </w:numPr>
+        <w:spacing w:after="0"/>
+      </w:pPr>
+      <w:r>
+        <w:rPr>
+          <w:b/>
+        </w:rPr>
+        <w:t>application</w:t>
+      </w:r>
+      <w:r>
+        <w:t xml:space="preserve">, contient les classes permettant le fonctionnement de base du serveur. Une classe centrale </w:t>
+      </w:r>
+      <w:r>
+        <w:rPr>
+          <w:i/>
+        </w:rPr>
+        <w:t>App</w:t>
+      </w:r>
+      <w:r>
+        <w:t xml:space="preserve"> permet de transmettre les informations à tous les composants. Une classe </w:t>
+      </w:r>
+      <w:r>
+        <w:rPr>
+          <w:i/>
+        </w:rPr>
+        <w:t>Game</w:t>
+      </w:r>
+      <w:r>
+        <w:t xml:space="preserve"> représente une partie en cours. Cette classe contient toutes les informations propres à la partie.</w:t>
+      </w:r>
+    </w:p>
+    <w:p>
+      <w:pPr>
+        <w:pStyle w:val="Paragraphedeliste"/>
+        <w:numPr>
+          <w:ilvl w:val="0"/>
+          <w:numId w:val="12"/>
+        </w:numPr>
+        <w:spacing w:after="0"/>
+      </w:pPr>
+      <w:r>
+        <w:rPr>
+          <w:b/>
+        </w:rPr>
+        <w:t>communication</w:t>
+      </w:r>
+      <w:r>
+        <w:t xml:space="preserve">, contient toutes les classes utiles à la communication vers et depuis le serveur. Elle contient notamment la description du protocol (classe </w:t>
+      </w:r>
+      <w:r>
+        <w:rPr>
+          <w:i/>
+        </w:rPr>
+        <w:t>Protocol</w:t>
+      </w:r>
+      <w:r>
+        <w:t xml:space="preserve">), un gestionnaire de connexion (classe </w:t>
+      </w:r>
+      <w:r>
+        <w:rPr>
+          <w:i/>
+        </w:rPr>
+        <w:t>Connection</w:t>
+      </w:r>
+      <w:r>
+        <w:t>) qui rassemble tous les mécanismes de connexion vers le serveur, et des classes utilitaires permettant d’interpréter (</w:t>
+      </w:r>
+      <w:r>
+        <w:rPr>
+          <w:i/>
+        </w:rPr>
+        <w:t xml:space="preserve">MessageReader), </w:t>
+      </w:r>
+      <w:r>
+        <w:t>d’encoder (</w:t>
+      </w:r>
+      <w:r>
+        <w:rPr>
+          <w:i/>
+        </w:rPr>
+        <w:t>MessageHandler)</w:t>
+      </w:r>
+      <w:r>
+        <w:t xml:space="preserve"> et des messages pour le serveur. Une classe utilitaire </w:t>
+      </w:r>
+      <w:r>
+        <w:rPr>
+          <w:i/>
+        </w:rPr>
+        <w:t>JsonObjectMapper</w:t>
+      </w:r>
+      <w:r>
+        <w:t xml:space="preserve"> aide ces dernières classes dans leur travail.</w:t>
+      </w:r>
+    </w:p>
+    <w:p>
+      <w:pPr>
+        <w:pStyle w:val="Paragraphedeliste"/>
+        <w:numPr>
+          <w:ilvl w:val="0"/>
+          <w:numId w:val="12"/>
+        </w:numPr>
+        <w:spacing w:after="0"/>
+      </w:pPr>
+      <w:r>
+        <w:rPr>
+          <w:b/>
+        </w:rPr>
+        <w:t>gui</w:t>
+      </w:r>
+      <w:r>
+        <w:t xml:space="preserve">, contient toutes les vues de l’application. </w:t>
+      </w:r>
+      <w:r>
+        <w:t xml:space="preserve">Elle s’interface souvent sur la classe </w:t>
+      </w:r>
+      <w:r>
+        <w:rPr>
+          <w:i/>
+        </w:rPr>
+        <w:t>App</w:t>
+      </w:r>
+      <w:r>
+        <w:t>, qui sert de modèle et de contrôleur.</w:t>
+      </w:r>
+    </w:p>
+    <w:p>
+      <w:pPr>
+        <w:pStyle w:val="Paragraphedeliste"/>
+        <w:numPr>
+          <w:ilvl w:val="0"/>
+          <w:numId w:val="12"/>
+        </w:numPr>
+        <w:spacing w:after="0"/>
+      </w:pPr>
+      <w:r>
+        <w:rPr>
+          <w:b/>
+        </w:rPr>
+        <w:t>main</w:t>
+      </w:r>
+      <w:r>
+        <w:t>,</w:t>
+      </w:r>
+      <w:r>
+        <w:t xml:space="preserve"> contient simplement </w:t>
+      </w:r>
+      <w:r>
+        <w:rPr>
+          <w:i/>
+        </w:rPr>
+        <w:t>main</w:t>
+      </w:r>
+      <w:r>
+        <w:t xml:space="preserve"> qui lance l’application (n’est pas représenté sur le diagramme)</w:t>
+      </w:r>
+    </w:p>
+    <w:p>
+      <w:pPr>
+        <w:pStyle w:val="Paragraphedeliste"/>
+        <w:numPr>
+          <w:ilvl w:val="0"/>
+          <w:numId w:val="12"/>
+        </w:numPr>
+        <w:spacing w:after="0"/>
+      </w:pPr>
+      <w:r>
+        <w:rPr>
+          <w:b/>
+        </w:rPr>
+        <w:t>messages</w:t>
+      </w:r>
+      <w:r>
+        <w:t>,</w:t>
+      </w:r>
+      <w:r>
+        <w:t xml:space="preserve"> contient la description sous forme de classe de tous les types de messages qui peuvent transiter sur le réseau, afin de les décoder / encoder en JSON.</w:t>
+      </w:r>
+    </w:p>
+    <w:p>
+      <w:pPr>
+        <w:pStyle w:val="Paragraphedeliste"/>
+        <w:numPr>
+          <w:ilvl w:val="0"/>
+          <w:numId w:val="12"/>
+        </w:numPr>
+        <w:spacing w:after="0"/>
+      </w:pPr>
+      <w:r>
+        <w:rPr>
+          <w:b/>
+        </w:rPr>
+        <w:t>miniJeux</w:t>
+      </w:r>
+      <w:r>
+        <w:t>,</w:t>
+      </w:r>
+      <w:r>
+        <w:t xml:space="preserve"> contient toutes les implémentations des mini-jeux. Ils dérivent </w:t>
+      </w:r>
+      <w:r>
+        <w:t xml:space="preserve"> </w:t>
+      </w:r>
+      <w:r>
+        <w:t xml:space="preserve">chacun d’une classe abstraite proposant les méthodes </w:t>
+      </w:r>
+      <w:r>
+        <w:rPr>
+          <w:i/>
+        </w:rPr>
+        <w:t xml:space="preserve">start(…) </w:t>
+      </w:r>
+      <w:r>
+        <w:t xml:space="preserve"> et </w:t>
+      </w:r>
+      <w:r>
+        <w:rPr>
+          <w:i/>
+        </w:rPr>
+        <w:t>finish(…)</w:t>
+      </w:r>
+      <w:r>
+        <w:t xml:space="preserve"> de base.</w:t>
+      </w:r>
+    </w:p>
+    <w:p>
+      <w:pPr>
+        <w:pStyle w:val="Paragraphedeliste"/>
+        <w:numPr>
+          <w:ilvl w:val="0"/>
+          <w:numId w:val="12"/>
+        </w:numPr>
+        <w:spacing w:after="0"/>
+        <w:rPr>
+          <w:b/>
+        </w:rPr>
+      </w:pPr>
+      <w:r>
+        <w:rPr>
+          <w:b/>
+        </w:rPr>
+        <w:t>S</w:t>
+      </w:r>
+      <w:r>
+        <w:rPr>
+          <w:b/>
+        </w:rPr>
+        <w:t>ettings</w:t>
+      </w:r>
+      <w:r>
+        <w:rPr>
+          <w:b/>
+        </w:rPr>
+        <w:t xml:space="preserve">, </w:t>
+      </w:r>
+      <w:r>
+        <w:t>contient les paramètres généraux du client</w:t>
+      </w:r>
+      <w:r>
+        <w:t>.</w:t>
+      </w:r>
+      <w:bookmarkStart w:id="22" w:name="_GoBack"/>
+      <w:bookmarkEnd w:id="22"/>
+      <w:r>
+        <w:rPr>
+          <w:b/>
+        </w:rPr>
+        <w:t xml:space="preserve"> </w:t>
+      </w:r>
+    </w:p>
+    <w:p>
+      <w:pPr>
+        <w:pStyle w:val="Titre3"/>
+      </w:pPr>
+      <w:r>
+        <w:t>Serveur</w:t>
+      </w:r>
+    </w:p>
+    <w:p>
+      <w:r>
+        <w:rPr>
+          <w:noProof/>
+          <w:lang w:eastAsia="fr-CH"/>
+        </w:rPr>
+        <w:drawing>
+          <wp:inline distT="0" distB="0" distL="0" distR="0">
+            <wp:extent cx="5760720" cy="4079249"/>
+            <wp:effectExtent l="0" t="0" r="0" b="0"/>
+            <wp:docPr id="2" name="Image 2" descr="H:\HEIG-VD\GEN\git-project\v13\GENial\diagrams\classes\server.png"/>
+            <wp:cNvGraphicFramePr>
+              <a:graphicFrameLocks xmlns:a="http://schemas.openxmlformats.org/drawingml/2006/main" noChangeAspect="1"/>
+            </wp:cNvGraphicFramePr>
+            <a:graphic xmlns:a="http://schemas.openxmlformats.org/drawingml/2006/main">
+              <a:graphicData uri="http://schemas.openxmlformats.org/drawingml/2006/picture">
+                <pic:pic xmlns:pic="http://schemas.openxmlformats.org/drawingml/2006/picture">
+                  <pic:nvPicPr>
+                    <pic:cNvPr id="0" name="Picture 10" descr="H:\HEIG-VD\GEN\git-project\v13\GENial\diagrams\classes\server.png"/>
+                    <pic:cNvPicPr>
+                      <a:picLocks noChangeAspect="1" noChangeArrowheads="1"/>
+                    </pic:cNvPicPr>
+                  </pic:nvPicPr>
+                  <pic:blipFill>
+                    <a:blip r:embed="rId15">
+                      <a:extLst>
+                        <a:ext uri="{28A0092B-C50C-407E-A947-70E740481C1C}">
+                          <a14:useLocalDpi xmlns:a14="http://schemas.microsoft.com/office/drawing/2010/main" val="0"/>
+                        </a:ext>
+                      </a:extLst>
+                    </a:blip>
+                    <a:srcRect/>
+                    <a:stretch>
+                      <a:fillRect/>
+                    </a:stretch>
+                  </pic:blipFill>
+                  <pic:spPr bwMode="auto">
+                    <a:xfrm>
+                      <a:off x="0" y="0"/>
+                      <a:ext cx="5760720" cy="4079249"/>
+                    </a:xfrm>
+                    <a:prstGeom prst="rect">
+                      <a:avLst/>
+                    </a:prstGeom>
+                    <a:noFill/>
+                    <a:ln>
+                      <a:noFill/>
+                    </a:ln>
+                  </pic:spPr>
+                </pic:pic>
+              </a:graphicData>
+            </a:graphic>
+          </wp:inline>
+        </w:drawing>
+      </w:r>
+    </w:p>
+    <w:p>
+      <w:pPr>
+        <w:spacing w:after="0"/>
+      </w:pPr>
+      <w:r>
+        <w:t>ServerSocket</w:t>
+      </w:r>
     </w:p>
     <w:p>
       <w:pPr>
@@ -3596,7 +3884,7 @@
         <w:spacing w:after="0"/>
       </w:pPr>
       <w:r>
-        <w:t>Crée un socket.</w:t>
+        <w:t>Crée un socket réceptionniste.</w:t>
       </w:r>
     </w:p>
     <w:p>
@@ -3609,20 +3897,8 @@
         <w:spacing w:after="0"/>
       </w:pPr>
       <w:r>
-        <w:t>Se connecte au serveur.</w:t>
-      </w:r>
-    </w:p>
-    <w:p>
-      <w:pPr>
-        <w:spacing w:after="0"/>
-      </w:pPr>
-    </w:p>
-    <w:p>
-      <w:pPr>
-        <w:spacing w:after="0"/>
-      </w:pPr>
-      <w:r>
-        <w:t>Communication (thread)</w:t>
+        <w:lastRenderedPageBreak/>
+        <w:t>Attend passivement que des clients se connectent.</w:t>
       </w:r>
     </w:p>
     <w:p>
@@ -3634,13 +3910,8 @@
         </w:numPr>
         <w:spacing w:after="0"/>
       </w:pPr>
-      <w:proofErr w:type="spellStart"/>
-      <w:r>
-        <w:t>Lectuer</w:t>
-      </w:r>
-      <w:proofErr w:type="spellEnd"/>
-      <w:r>
-        <w:t>/Ecriture sur le flux réseau.</w:t>
+      <w:r>
+        <w:t>Lorsqu’un client se connecte, il crée un nouveau thread de type ClientManager dans lequel il passe le socket du client.</w:t>
       </w:r>
     </w:p>
     <w:p>
@@ -3652,11 +3923,9 @@
       <w:pPr>
         <w:spacing w:after="0"/>
       </w:pPr>
-      <w:proofErr w:type="spellStart"/>
-      <w:r>
-        <w:t>Extractor</w:t>
-      </w:r>
-      <w:proofErr w:type="spellEnd"/>
+      <w:r>
+        <w:t>ClientWorker (thread)</w:t>
+      </w:r>
     </w:p>
     <w:p>
       <w:pPr>
@@ -3668,7 +3937,7 @@
         <w:spacing w:after="0"/>
       </w:pPr>
       <w:r>
-        <w:t>Contient un certain nombre de switch (sur la commande string reçue).</w:t>
+        <w:t>Récupère et stocke le socket du client.</w:t>
       </w:r>
     </w:p>
     <w:p>
@@ -3681,15 +3950,7 @@
         <w:spacing w:after="0"/>
       </w:pPr>
       <w:r>
-        <w:t xml:space="preserve">Pour chaque cas, on utilise le </w:t>
-      </w:r>
-      <w:proofErr w:type="spellStart"/>
-      <w:r>
-        <w:t>JsonMapper</w:t>
-      </w:r>
-      <w:proofErr w:type="spellEnd"/>
-      <w:r>
-        <w:t xml:space="preserve"> pour créer un objet du type désiré.</w:t>
+        <w:t>Lecture/Ecriture sur le flux réseau.</w:t>
       </w:r>
     </w:p>
     <w:p>
@@ -3701,22 +3962,8 @@
       <w:pPr>
         <w:spacing w:after="0"/>
       </w:pPr>
-      <w:proofErr w:type="spellStart"/>
-      <w:r>
-        <w:lastRenderedPageBreak/>
-        <w:t>MessageHandler</w:t>
-      </w:r>
-      <w:proofErr w:type="spellEnd"/>
-      <w:r>
-        <w:t xml:space="preserve"> (autant de méthodes </w:t>
-      </w:r>
-      <w:proofErr w:type="spellStart"/>
-      <w:r>
-        <w:t>process</w:t>
-      </w:r>
-      <w:proofErr w:type="spellEnd"/>
-      <w:r>
-        <w:t xml:space="preserve"> que de requêtes/réponses possibles)</w:t>
+      <w:r>
+        <w:t>Extractor</w:t>
       </w:r>
     </w:p>
     <w:p>
@@ -3729,23 +3976,7 @@
         <w:spacing w:after="0"/>
       </w:pPr>
       <w:r>
-        <w:t xml:space="preserve">Reçoit l’objet </w:t>
-      </w:r>
-      <w:proofErr w:type="spellStart"/>
-      <w:r>
-        <w:t>désérialisé</w:t>
-      </w:r>
-      <w:proofErr w:type="spellEnd"/>
-      <w:r>
-        <w:t xml:space="preserve"> par le </w:t>
-      </w:r>
-      <w:proofErr w:type="spellStart"/>
-      <w:r>
-        <w:t>JsonMapper</w:t>
-      </w:r>
-      <w:proofErr w:type="spellEnd"/>
-      <w:r>
-        <w:t>.</w:t>
+        <w:t>Contient un certain nombre de switch (sur la commande string reçue).</w:t>
       </w:r>
     </w:p>
     <w:p>
@@ -3758,15 +3989,20 @@
         <w:spacing w:after="0"/>
       </w:pPr>
       <w:r>
-        <w:t xml:space="preserve">Agit en conséquence (prépare la réponse, récupération des paramètres, réutilisation du </w:t>
-      </w:r>
-      <w:proofErr w:type="spellStart"/>
-      <w:r>
-        <w:t>JsonMapper</w:t>
-      </w:r>
-      <w:proofErr w:type="spellEnd"/>
-      <w:r>
-        <w:t>, …).</w:t>
+        <w:t>Pour chaque cas, on utilise le JsonMapper pour créer un objet du type désiré.</w:t>
+      </w:r>
+    </w:p>
+    <w:p>
+      <w:pPr>
+        <w:spacing w:after="0"/>
+      </w:pPr>
+    </w:p>
+    <w:p>
+      <w:pPr>
+        <w:spacing w:after="0"/>
+      </w:pPr>
+      <w:r>
+        <w:t>MessageHandler (autant de méthodes process que de requêtes/réponses possibles)</w:t>
       </w:r>
     </w:p>
     <w:p>
@@ -3779,52 +4015,8 @@
         <w:spacing w:after="0"/>
       </w:pPr>
       <w:r>
-        <w:t xml:space="preserve">Appelle la méthode </w:t>
-      </w:r>
-      <w:proofErr w:type="spellStart"/>
-      <w:r>
-        <w:t>process</w:t>
-      </w:r>
-      <w:proofErr w:type="spellEnd"/>
-      <w:r>
-        <w:t xml:space="preserve"> désirée qui appelle la méthode </w:t>
-      </w:r>
-      <w:proofErr w:type="spellStart"/>
-      <w:proofErr w:type="gramStart"/>
-      <w:r>
-        <w:t>write</w:t>
-      </w:r>
-      <w:proofErr w:type="spellEnd"/>
-      <w:r>
-        <w:t>(</w:t>
-      </w:r>
-      <w:proofErr w:type="gramEnd"/>
-      <w:r>
-        <w:t>) de Communication.</w:t>
-      </w:r>
-    </w:p>
-    <w:p>
-      <w:pPr>
-        <w:spacing w:after="0"/>
-      </w:pPr>
-    </w:p>
-    <w:p>
-      <w:pPr>
-        <w:pStyle w:val="Titre3"/>
-      </w:pPr>
-      <w:r>
-        <w:t>Serveur</w:t>
-      </w:r>
-    </w:p>
-    <w:p>
-      <w:pPr>
-        <w:spacing w:after="0"/>
-      </w:pPr>
-      <w:proofErr w:type="spellStart"/>
-      <w:r>
-        <w:t>ServerSocket</w:t>
-      </w:r>
-      <w:proofErr w:type="spellEnd"/>
+        <w:t>Reçoit l’objet désérialisé par le JsonMapper.</w:t>
+      </w:r>
     </w:p>
     <w:p>
       <w:pPr>
@@ -3836,7 +4028,7 @@
         <w:spacing w:after="0"/>
       </w:pPr>
       <w:r>
-        <w:t>Crée un socket réceptionniste.</w:t>
+        <w:t>Agit en conséquence (prépare la réponse, récupération des paramètres, réutilisation du JsonMapper, …).</w:t>
       </w:r>
     </w:p>
     <w:p>
@@ -3849,239 +4041,7 @@
         <w:spacing w:after="0"/>
       </w:pPr>
       <w:r>
-        <w:t>Attend passivement que des clients se connectent.</w:t>
-      </w:r>
-    </w:p>
-    <w:p>
-      <w:pPr>
-        <w:pStyle w:val="Paragraphedeliste"/>
-        <w:numPr>
-          <w:ilvl w:val="0"/>
-          <w:numId w:val="9"/>
-        </w:numPr>
-        <w:spacing w:after="0"/>
-      </w:pPr>
-      <w:r>
-        <w:t xml:space="preserve">Lorsqu’un client se connecte, il crée un nouveau thread de type </w:t>
-      </w:r>
-      <w:proofErr w:type="spellStart"/>
-      <w:r>
-        <w:t>ClientManager</w:t>
-      </w:r>
-      <w:proofErr w:type="spellEnd"/>
-      <w:r>
-        <w:t xml:space="preserve"> dans lequel il passe le socket du client.</w:t>
-      </w:r>
-    </w:p>
-    <w:p>
-      <w:pPr>
-        <w:spacing w:after="0"/>
-      </w:pPr>
-    </w:p>
-    <w:p>
-      <w:pPr>
-        <w:spacing w:after="0"/>
-      </w:pPr>
-      <w:proofErr w:type="spellStart"/>
-      <w:r>
-        <w:t>ClientWorker</w:t>
-      </w:r>
-      <w:proofErr w:type="spellEnd"/>
-      <w:r>
-        <w:t xml:space="preserve"> (thread)</w:t>
-      </w:r>
-    </w:p>
-    <w:p>
-      <w:pPr>
-        <w:pStyle w:val="Paragraphedeliste"/>
-        <w:numPr>
-          <w:ilvl w:val="0"/>
-          <w:numId w:val="9"/>
-        </w:numPr>
-        <w:spacing w:after="0"/>
-      </w:pPr>
-      <w:r>
-        <w:t>Récupère et stocke le socket du client.</w:t>
-      </w:r>
-    </w:p>
-    <w:p>
-      <w:pPr>
-        <w:pStyle w:val="Paragraphedeliste"/>
-        <w:numPr>
-          <w:ilvl w:val="0"/>
-          <w:numId w:val="9"/>
-        </w:numPr>
-        <w:spacing w:after="0"/>
-      </w:pPr>
-      <w:r>
-        <w:t>Lecture/Ecriture sur le flux réseau.</w:t>
-      </w:r>
-    </w:p>
-    <w:p>
-      <w:pPr>
-        <w:spacing w:after="0"/>
-      </w:pPr>
-    </w:p>
-    <w:p>
-      <w:pPr>
-        <w:spacing w:after="0"/>
-      </w:pPr>
-      <w:proofErr w:type="spellStart"/>
-      <w:r>
-        <w:t>Extractor</w:t>
-      </w:r>
-      <w:proofErr w:type="spellEnd"/>
-    </w:p>
-    <w:p>
-      <w:pPr>
-        <w:pStyle w:val="Paragraphedeliste"/>
-        <w:numPr>
-          <w:ilvl w:val="0"/>
-          <w:numId w:val="9"/>
-        </w:numPr>
-        <w:spacing w:after="0"/>
-      </w:pPr>
-      <w:r>
-        <w:t>Contient un certain nombre de switch (sur la commande string reçue).</w:t>
-      </w:r>
-    </w:p>
-    <w:p>
-      <w:pPr>
-        <w:pStyle w:val="Paragraphedeliste"/>
-        <w:numPr>
-          <w:ilvl w:val="0"/>
-          <w:numId w:val="9"/>
-        </w:numPr>
-        <w:spacing w:after="0"/>
-      </w:pPr>
-      <w:r>
-        <w:t xml:space="preserve">Pour chaque cas, on utilise le </w:t>
-      </w:r>
-      <w:proofErr w:type="spellStart"/>
-      <w:r>
-        <w:t>JsonMapper</w:t>
-      </w:r>
-      <w:proofErr w:type="spellEnd"/>
-      <w:r>
-        <w:t xml:space="preserve"> pour créer un objet du type désiré.</w:t>
-      </w:r>
-    </w:p>
-    <w:p>
-      <w:pPr>
-        <w:spacing w:after="0"/>
-      </w:pPr>
-    </w:p>
-    <w:p>
-      <w:pPr>
-        <w:spacing w:after="0"/>
-      </w:pPr>
-      <w:proofErr w:type="spellStart"/>
-      <w:r>
-        <w:t>MessageHandler</w:t>
-      </w:r>
-      <w:proofErr w:type="spellEnd"/>
-      <w:r>
-        <w:t xml:space="preserve"> (autant de méthodes </w:t>
-      </w:r>
-      <w:proofErr w:type="spellStart"/>
-      <w:r>
-        <w:t>process</w:t>
-      </w:r>
-      <w:proofErr w:type="spellEnd"/>
-      <w:r>
-        <w:t xml:space="preserve"> que de requêtes/réponses possibles)</w:t>
-      </w:r>
-    </w:p>
-    <w:p>
-      <w:pPr>
-        <w:pStyle w:val="Paragraphedeliste"/>
-        <w:numPr>
-          <w:ilvl w:val="0"/>
-          <w:numId w:val="9"/>
-        </w:numPr>
-        <w:spacing w:after="0"/>
-      </w:pPr>
-      <w:r>
-        <w:t xml:space="preserve">Reçoit l’objet </w:t>
-      </w:r>
-      <w:proofErr w:type="spellStart"/>
-      <w:r>
-        <w:t>désérialisé</w:t>
-      </w:r>
-      <w:proofErr w:type="spellEnd"/>
-      <w:r>
-        <w:t xml:space="preserve"> par le </w:t>
-      </w:r>
-      <w:proofErr w:type="spellStart"/>
-      <w:r>
-        <w:t>JsonMapper</w:t>
-      </w:r>
-      <w:proofErr w:type="spellEnd"/>
-      <w:r>
-        <w:t>.</w:t>
-      </w:r>
-    </w:p>
-    <w:p>
-      <w:pPr>
-        <w:pStyle w:val="Paragraphedeliste"/>
-        <w:numPr>
-          <w:ilvl w:val="0"/>
-          <w:numId w:val="9"/>
-        </w:numPr>
-        <w:spacing w:after="0"/>
-      </w:pPr>
-      <w:r>
-        <w:t xml:space="preserve">Agit en conséquence (prépare la réponse, récupération des paramètres, réutilisation du </w:t>
-      </w:r>
-      <w:proofErr w:type="spellStart"/>
-      <w:r>
-        <w:t>JsonMapper</w:t>
-      </w:r>
-      <w:proofErr w:type="spellEnd"/>
-      <w:r>
-        <w:t>, …).</w:t>
-      </w:r>
-    </w:p>
-    <w:p>
-      <w:pPr>
-        <w:pStyle w:val="Paragraphedeliste"/>
-        <w:numPr>
-          <w:ilvl w:val="0"/>
-          <w:numId w:val="9"/>
-        </w:numPr>
-        <w:spacing w:after="0"/>
-      </w:pPr>
-      <w:r>
-        <w:t xml:space="preserve">Appelle la méthode </w:t>
-      </w:r>
-      <w:proofErr w:type="spellStart"/>
-      <w:r>
-        <w:t>process</w:t>
-      </w:r>
-      <w:proofErr w:type="spellEnd"/>
-      <w:r>
-        <w:t xml:space="preserve"> désirée qui appelle la méthode </w:t>
-      </w:r>
-      <w:proofErr w:type="spellStart"/>
-      <w:proofErr w:type="gramStart"/>
-      <w:r>
-        <w:t>write</w:t>
-      </w:r>
-      <w:proofErr w:type="spellEnd"/>
-      <w:r>
-        <w:t>(</w:t>
-      </w:r>
-      <w:proofErr w:type="gramEnd"/>
-      <w:r>
-        <w:t xml:space="preserve">) de </w:t>
-      </w:r>
-      <w:proofErr w:type="spellStart"/>
-      <w:r>
-        <w:t>ClientManager</w:t>
-      </w:r>
-      <w:proofErr w:type="spellEnd"/>
-      <w:r>
-        <w:t>.</w:t>
+        <w:t>Appelle la méthode process désirée qui appelle la méthode write() de ClientManager.</w:t>
       </w:r>
     </w:p>
     <w:p/>
@@ -4118,7 +4078,7 @@
                     </pic:cNvPicPr>
                   </pic:nvPicPr>
                   <pic:blipFill>
-                    <a:blip r:embed="rId15" cstate="print">
+                    <a:blip r:embed="rId16" cstate="print">
                       <a:extLst>
                         <a:ext uri="{28A0092B-C50C-407E-A947-70E740481C1C}">
                           <a14:useLocalDpi xmlns:a14="http://schemas.microsoft.com/office/drawing/2010/main" val="0"/>
@@ -4154,22 +4114,22 @@
       <w:pPr>
         <w:pStyle w:val="Titre1"/>
       </w:pPr>
-      <w:bookmarkStart w:id="22" w:name="_Toc421612624"/>
+      <w:bookmarkStart w:id="23" w:name="_Toc421612624"/>
       <w:r>
         <w:lastRenderedPageBreak/>
         <w:t>Implémentation du projet</w:t>
       </w:r>
-      <w:bookmarkEnd w:id="22"/>
+      <w:bookmarkEnd w:id="23"/>
     </w:p>
     <w:p>
       <w:pPr>
         <w:pStyle w:val="Titre2"/>
       </w:pPr>
-      <w:bookmarkStart w:id="23" w:name="_Toc421612625"/>
+      <w:bookmarkStart w:id="24" w:name="_Toc421612625"/>
       <w:r>
         <w:t>Technologies utilisées</w:t>
       </w:r>
-      <w:bookmarkEnd w:id="23"/>
+      <w:bookmarkEnd w:id="24"/>
     </w:p>
     <w:p>
       <w:r>
@@ -4201,15 +4161,7 @@
     </w:p>
     <w:p>
       <w:r>
-        <w:t xml:space="preserve">La synchronisation du code a été effectuée avec </w:t>
-      </w:r>
-      <w:proofErr w:type="spellStart"/>
-      <w:r>
-        <w:t>GitHub</w:t>
-      </w:r>
-      <w:proofErr w:type="spellEnd"/>
-      <w:r>
-        <w:t xml:space="preserve"> (voir « Gestion de projet &gt; Stratégie d’intégration du code »).</w:t>
+        <w:t>La synchronisation du code a été effectuée avec GitHub (voir « Gestion de projet &gt; Stratégie d’intégration du code »).</w:t>
       </w:r>
     </w:p>
     <w:p/>
@@ -4217,11 +4169,11 @@
       <w:pPr>
         <w:pStyle w:val="Titre2"/>
       </w:pPr>
-      <w:bookmarkStart w:id="24" w:name="_Toc421612626"/>
+      <w:bookmarkStart w:id="25" w:name="_Toc421612626"/>
       <w:r>
         <w:t>Problèmes rencontrés et solutions apportées</w:t>
       </w:r>
-      <w:bookmarkEnd w:id="24"/>
+      <w:bookmarkEnd w:id="25"/>
     </w:p>
     <w:p>
       <w:pPr>
@@ -4300,15 +4252,7 @@
         </w:numPr>
       </w:pPr>
       <w:r>
-        <w:t xml:space="preserve">L’intégration des mini-jeux au client était quelque peu </w:t>
-      </w:r>
-      <w:proofErr w:type="gramStart"/>
-      <w:r>
-        <w:t>délicate</w:t>
-      </w:r>
-      <w:proofErr w:type="gramEnd"/>
-      <w:r>
-        <w:t>…</w:t>
+        <w:t>L’intégration des mini-jeux au client était quelque peu délicate…</w:t>
       </w:r>
       <w:r>
         <w:t xml:space="preserve"> En effet, il a fallu faire en sorte que le client lance le bon mini-jeu au bon moment, à l’aide du polymorphisme notamment.</w:t>
@@ -4323,36 +4267,28 @@
         </w:numPr>
       </w:pPr>
       <w:r>
-        <w:t xml:space="preserve">Certains fichiers ce sont effacés sur </w:t>
-      </w:r>
-      <w:proofErr w:type="spellStart"/>
-      <w:r>
-        <w:t>GitHub</w:t>
-      </w:r>
-      <w:proofErr w:type="spellEnd"/>
-      <w:r>
-        <w:t>, nous ne savons toujours pas pourquoi à ce jour. Il a donc fallu rattraper le retard engendré par ce problème.</w:t>
+        <w:t>Certains fichiers ce sont effacés sur GitHub, nous ne savons toujours pas pourquoi à ce jour. Il a donc fallu rattraper le retard engendré par ce problème.</w:t>
       </w:r>
     </w:p>
     <w:p>
       <w:pPr>
         <w:pStyle w:val="Titre1"/>
       </w:pPr>
-      <w:bookmarkStart w:id="25" w:name="_Toc421612627"/>
+      <w:bookmarkStart w:id="26" w:name="_Toc421612627"/>
       <w:r>
         <w:t>Gestion du projet</w:t>
       </w:r>
-      <w:bookmarkEnd w:id="25"/>
+      <w:bookmarkEnd w:id="26"/>
     </w:p>
     <w:p>
       <w:pPr>
         <w:pStyle w:val="Titre2"/>
       </w:pPr>
-      <w:bookmarkStart w:id="26" w:name="_Toc421612628"/>
+      <w:bookmarkStart w:id="27" w:name="_Toc421612628"/>
       <w:r>
         <w:t>Rôle des participants</w:t>
       </w:r>
-      <w:bookmarkEnd w:id="26"/>
+      <w:bookmarkEnd w:id="27"/>
     </w:p>
     <w:p>
       <w:pPr>
@@ -4554,29 +4490,29 @@
       <w:pPr>
         <w:pStyle w:val="Titre2"/>
       </w:pPr>
-      <w:bookmarkStart w:id="27" w:name="_Toc421612629"/>
+      <w:bookmarkStart w:id="28" w:name="_Toc421612629"/>
       <w:r>
         <w:t xml:space="preserve">Plan d’itération </w:t>
       </w:r>
-      <w:bookmarkStart w:id="28" w:name="_Toc421612630"/>
-      <w:bookmarkEnd w:id="27"/>
+      <w:bookmarkStart w:id="29" w:name="_Toc421612630"/>
+      <w:bookmarkEnd w:id="28"/>
       <w:r>
         <w:t xml:space="preserve">/ </w:t>
       </w:r>
       <w:r>
         <w:t>Suivi du projet</w:t>
       </w:r>
-      <w:bookmarkEnd w:id="28"/>
+      <w:bookmarkEnd w:id="29"/>
     </w:p>
     <w:p>
       <w:pPr>
         <w:pStyle w:val="Titre2"/>
       </w:pPr>
-      <w:bookmarkStart w:id="29" w:name="_Toc418690239"/>
+      <w:bookmarkStart w:id="30" w:name="_Toc418690239"/>
       <w:r>
         <w:t>Itération 1 (déjà accomplie)</w:t>
       </w:r>
-      <w:bookmarkEnd w:id="29"/>
+      <w:bookmarkEnd w:id="30"/>
     </w:p>
     <w:p>
       <w:pPr>
@@ -5363,25 +5299,7 @@
           <w:sz w:val="22"/>
           <w:szCs w:val="22"/>
         </w:rPr>
-        <w:t xml:space="preserve"> : </w:t>
-      </w:r>
-      <w:proofErr w:type="spellStart"/>
-      <w:r>
-        <w:rPr>
-          <w:rFonts w:asciiTheme="minorHAnsi" w:hAnsiTheme="minorHAnsi"/>
-          <w:sz w:val="22"/>
-          <w:szCs w:val="22"/>
-        </w:rPr>
-        <w:t>Pong</w:t>
-      </w:r>
-      <w:proofErr w:type="spellEnd"/>
-      <w:r>
-        <w:rPr>
-          <w:rFonts w:asciiTheme="minorHAnsi" w:hAnsiTheme="minorHAnsi"/>
-          <w:sz w:val="22"/>
-          <w:szCs w:val="22"/>
-        </w:rPr>
-        <w:t>.</w:t>
+        <w:t> : Pong.</w:t>
       </w:r>
     </w:p>
     <w:p>
@@ -5414,25 +5332,7 @@
           <w:sz w:val="22"/>
           <w:szCs w:val="22"/>
         </w:rPr>
-        <w:t xml:space="preserve"> : </w:t>
-      </w:r>
-      <w:proofErr w:type="spellStart"/>
-      <w:r>
-        <w:rPr>
-          <w:rFonts w:asciiTheme="minorHAnsi" w:hAnsiTheme="minorHAnsi"/>
-          <w:sz w:val="22"/>
-          <w:szCs w:val="22"/>
-        </w:rPr>
-        <w:t>LetterHero</w:t>
-      </w:r>
-      <w:proofErr w:type="spellEnd"/>
-      <w:r>
-        <w:rPr>
-          <w:rFonts w:asciiTheme="minorHAnsi" w:hAnsiTheme="minorHAnsi"/>
-          <w:sz w:val="22"/>
-          <w:szCs w:val="22"/>
-        </w:rPr>
-        <w:t>.</w:t>
+        <w:t> : LetterHero.</w:t>
       </w:r>
     </w:p>
     <w:p>
@@ -5531,25 +5431,7 @@
           <w:sz w:val="22"/>
           <w:szCs w:val="22"/>
         </w:rPr>
-        <w:t xml:space="preserve"> : </w:t>
-      </w:r>
-      <w:proofErr w:type="spellStart"/>
-      <w:r>
-        <w:rPr>
-          <w:rFonts w:asciiTheme="minorHAnsi" w:hAnsiTheme="minorHAnsi"/>
-          <w:sz w:val="22"/>
-          <w:szCs w:val="22"/>
-        </w:rPr>
-        <w:t>Pac</w:t>
-      </w:r>
-      <w:proofErr w:type="spellEnd"/>
-      <w:r>
-        <w:rPr>
-          <w:rFonts w:asciiTheme="minorHAnsi" w:hAnsiTheme="minorHAnsi"/>
-          <w:sz w:val="22"/>
-          <w:szCs w:val="22"/>
-        </w:rPr>
-        <w:t>-Man.</w:t>
+        <w:t> : Pac-Man.</w:t>
       </w:r>
     </w:p>
     <w:p/>
@@ -5557,11 +5439,11 @@
       <w:pPr>
         <w:pStyle w:val="Titre2"/>
       </w:pPr>
-      <w:bookmarkStart w:id="30" w:name="_Toc418690240"/>
+      <w:bookmarkStart w:id="31" w:name="_Toc418690240"/>
       <w:r>
         <w:t>Itération 2 (déjà accomplie)</w:t>
       </w:r>
-      <w:bookmarkEnd w:id="30"/>
+      <w:bookmarkEnd w:id="31"/>
     </w:p>
     <w:p>
       <w:pPr>
@@ -6546,36 +6428,18 @@
           <w:sz w:val="22"/>
           <w:szCs w:val="22"/>
         </w:rPr>
-        <w:t xml:space="preserve">Nous nous sommes demandés plusieurs fois à quel point les différentes tâches devraient ou ne devraient pas être faites en commun (par exemple à la définition du plan d’itération, la phase de conception du fonctionnement général, etc…), et comment sont répartis les rôles. Est-ce que les développeurs participent tous à des activités d’analyse ? Si ce n’est pas le cas, que </w:t>
-      </w:r>
-      <w:proofErr w:type="spellStart"/>
-      <w:r>
-        <w:rPr>
-          <w:rFonts w:asciiTheme="minorHAnsi" w:hAnsiTheme="minorHAnsi"/>
-          <w:sz w:val="22"/>
-          <w:szCs w:val="22"/>
-        </w:rPr>
-        <w:t>font-ils</w:t>
-      </w:r>
-      <w:proofErr w:type="spellEnd"/>
-      <w:r>
-        <w:rPr>
-          <w:rFonts w:asciiTheme="minorHAnsi" w:hAnsiTheme="minorHAnsi"/>
-          <w:sz w:val="22"/>
-          <w:szCs w:val="22"/>
-        </w:rPr>
-        <w:t xml:space="preserve">  durant ces activités ? Ceci dans le sens où ce n’est pas logique de commencer à programmer tandis que la conception n’est pas encore terminée.</w:t>
+        <w:t>Nous nous sommes demandés plusieurs fois à quel point les différentes tâches devraient ou ne devraient pas être faites en commun (par exemple à la définition du plan d’itération, la phase de conception du fonctionnement général, etc…), et comment sont répartis les rôles. Est-ce que les développeurs participent tous à des activités d’analyse ? Si ce n’est pas le cas, que font-ils  durant ces activités ? Ceci dans le sens où ce n’est pas logique de commencer à programmer tandis que la conception n’est pas encore terminée.</w:t>
       </w:r>
     </w:p>
     <w:p>
       <w:pPr>
         <w:pStyle w:val="Titre2"/>
       </w:pPr>
-      <w:bookmarkStart w:id="31" w:name="_Toc418690241"/>
+      <w:bookmarkStart w:id="32" w:name="_Toc418690241"/>
       <w:r>
         <w:t>Itération 3</w:t>
       </w:r>
-      <w:bookmarkEnd w:id="31"/>
+      <w:bookmarkEnd w:id="32"/>
     </w:p>
     <w:p>
       <w:pPr>
@@ -6879,15 +6743,7 @@
         <w:spacing w:after="120"/>
       </w:pPr>
       <w:r>
-        <w:t xml:space="preserve">Tout OK, pas de </w:t>
-      </w:r>
-      <w:proofErr w:type="spellStart"/>
-      <w:r>
-        <w:t>replanification</w:t>
-      </w:r>
-      <w:proofErr w:type="spellEnd"/>
-      <w:r>
-        <w:t xml:space="preserve"> à opérer.</w:t>
+        <w:t>Tout OK, pas de replanification à opérer.</w:t>
       </w:r>
     </w:p>
     <w:p>
@@ -7199,11 +7055,11 @@
       <w:pPr>
         <w:pStyle w:val="Titre2"/>
       </w:pPr>
-      <w:bookmarkStart w:id="32" w:name="_Toc418690242"/>
+      <w:bookmarkStart w:id="33" w:name="_Toc418690242"/>
       <w:r>
         <w:t>Itération 4</w:t>
       </w:r>
-      <w:bookmarkEnd w:id="32"/>
+      <w:bookmarkEnd w:id="33"/>
     </w:p>
     <w:p>
       <w:pPr>
@@ -7808,39 +7664,7 @@
           <w:color w:val="000000"/>
         </w:rPr>
         <w:lastRenderedPageBreak/>
-        <w:t xml:space="preserve">A côté de ce problème, je suis satisfait du travail que j'ai produit ainsi que l'implémentation de mon </w:t>
-      </w:r>
-      <w:proofErr w:type="spellStart"/>
-      <w:r>
-        <w:rPr>
-          <w:rFonts w:ascii="Calibri" w:hAnsi="Calibri" w:cs="Calibri"/>
-          <w:color w:val="000000"/>
-        </w:rPr>
-        <w:t>modele</w:t>
-      </w:r>
-      <w:proofErr w:type="spellEnd"/>
-      <w:r>
-        <w:rPr>
-          <w:rFonts w:ascii="Calibri" w:hAnsi="Calibri" w:cs="Calibri"/>
-          <w:color w:val="000000"/>
-        </w:rPr>
-        <w:t xml:space="preserve"> de </w:t>
-      </w:r>
-      <w:proofErr w:type="spellStart"/>
-      <w:r>
-        <w:rPr>
-          <w:rFonts w:ascii="Calibri" w:hAnsi="Calibri" w:cs="Calibri"/>
-          <w:color w:val="000000"/>
-        </w:rPr>
-        <w:t>visitor</w:t>
-      </w:r>
-      <w:proofErr w:type="spellEnd"/>
-      <w:r>
-        <w:rPr>
-          <w:rFonts w:ascii="Calibri" w:hAnsi="Calibri" w:cs="Calibri"/>
-          <w:color w:val="000000"/>
-        </w:rPr>
-        <w:t xml:space="preserve">. Il s'agissait de la première fois que j'en mettais un en pratique et je suis content du résultat. </w:t>
+        <w:t xml:space="preserve">A côté de ce problème, je suis satisfait du travail que j'ai produit ainsi que l'implémentation de mon modele de visitor. Il s'agissait de la première fois que j'en mettais un en pratique et je suis content du résultat. </w:t>
       </w:r>
     </w:p>
     <w:p>
@@ -7894,7 +7718,6 @@
           <w:color w:val="000000"/>
         </w:rPr>
       </w:pPr>
-      <w:proofErr w:type="spellStart"/>
       <w:r>
         <w:rPr>
           <w:rFonts w:ascii="Calibri" w:hAnsi="Calibri" w:cs="Calibri"/>
@@ -7904,7 +7727,6 @@
         </w:rPr>
         <w:t>Jerôme</w:t>
       </w:r>
-      <w:proofErr w:type="spellEnd"/>
     </w:p>
     <w:p>
       <w:pPr>
@@ -7926,11 +7748,11 @@
       <w:pPr>
         <w:pStyle w:val="Titre2"/>
       </w:pPr>
-      <w:bookmarkStart w:id="33" w:name="_Toc418690243"/>
+      <w:bookmarkStart w:id="34" w:name="_Toc418690243"/>
       <w:r>
         <w:t>Itération 5</w:t>
       </w:r>
-      <w:bookmarkEnd w:id="33"/>
+      <w:bookmarkEnd w:id="34"/>
     </w:p>
     <w:p>
       <w:pPr>
@@ -8268,25 +8090,7 @@
           <w:sz w:val="22"/>
           <w:szCs w:val="22"/>
         </w:rPr>
-        <w:t xml:space="preserve">à 2-3 bugs graphique et manque juste </w:t>
-      </w:r>
-      <w:proofErr w:type="spellStart"/>
-      <w:r>
-        <w:rPr>
-          <w:rFonts w:asciiTheme="minorHAnsi" w:hAnsiTheme="minorHAnsi"/>
-          <w:sz w:val="22"/>
-          <w:szCs w:val="22"/>
-        </w:rPr>
-        <w:t>timer</w:t>
-      </w:r>
-      <w:proofErr w:type="spellEnd"/>
-      <w:r>
-        <w:rPr>
-          <w:rFonts w:asciiTheme="minorHAnsi" w:hAnsiTheme="minorHAnsi"/>
-          <w:sz w:val="22"/>
-          <w:szCs w:val="22"/>
-        </w:rPr>
-        <w:t xml:space="preserve"> </w:t>
+        <w:t xml:space="preserve">à 2-3 bugs graphique et manque juste timer </w:t>
       </w:r>
       <w:r>
         <w:rPr>
@@ -8302,25 +8106,7 @@
           <w:sz w:val="22"/>
           <w:szCs w:val="22"/>
         </w:rPr>
-        <w:t xml:space="preserve">-jeux au plateau n’est pas encore faite. Tous les jeux se terminent à la fin d’un </w:t>
-      </w:r>
-      <w:proofErr w:type="spellStart"/>
-      <w:r>
-        <w:rPr>
-          <w:rFonts w:asciiTheme="minorHAnsi" w:hAnsiTheme="minorHAnsi"/>
-          <w:sz w:val="22"/>
-          <w:szCs w:val="22"/>
-        </w:rPr>
-        <w:t>timer</w:t>
-      </w:r>
-      <w:proofErr w:type="spellEnd"/>
-      <w:r>
-        <w:rPr>
-          <w:rFonts w:asciiTheme="minorHAnsi" w:hAnsiTheme="minorHAnsi"/>
-          <w:sz w:val="22"/>
-          <w:szCs w:val="22"/>
-        </w:rPr>
-        <w:t xml:space="preserve"> et donne un score (pas encore envoyer au serveur).</w:t>
+        <w:t>-jeux au plateau n’est pas encore faite. Tous les jeux se terminent à la fin d’un timer et donne un score (pas encore envoyer au serveur).</w:t>
       </w:r>
     </w:p>
     <w:p>
@@ -8430,23 +8216,13 @@
         </w:rPr>
         <w:t xml:space="preserve">      </w:t>
       </w:r>
-      <w:proofErr w:type="spellStart"/>
-      <w:r>
-        <w:rPr>
-          <w:rFonts w:asciiTheme="minorHAnsi" w:hAnsiTheme="minorHAnsi"/>
-          <w:sz w:val="22"/>
-          <w:szCs w:val="22"/>
-        </w:rPr>
-        <w:t>LetterHero</w:t>
-      </w:r>
-      <w:proofErr w:type="spellEnd"/>
-      <w:r>
-        <w:rPr>
-          <w:rFonts w:asciiTheme="minorHAnsi" w:hAnsiTheme="minorHAnsi"/>
-          <w:sz w:val="22"/>
-          <w:szCs w:val="22"/>
-        </w:rPr>
-        <w:t> : Sorte de guitare Héro avec lettres qui descendent à l’écran (3 lettres en même temps). Il faut taper la lettre au clavier quand la lettre passe dans une zone définie. Les lettres changent tout au long du jeu.</w:t>
+      <w:r>
+        <w:rPr>
+          <w:rFonts w:asciiTheme="minorHAnsi" w:hAnsiTheme="minorHAnsi"/>
+          <w:sz w:val="22"/>
+          <w:szCs w:val="22"/>
+        </w:rPr>
+        <w:t>LetterHero : Sorte de guitare Héro avec lettres qui descendent à l’écran (3 lettres en même temps). Il faut taper la lettre au clavier quand la lettre passe dans une zone définie. Les lettres changent tout au long du jeu.</w:t>
       </w:r>
     </w:p>
     <w:p>
@@ -8481,15 +8257,7 @@
     </w:p>
     <w:p>
       <w:r>
-        <w:t xml:space="preserve">Tout à fait, cette partie était beaucoup plus « fun » en ce qui me concerne, vu qu’il s’agissait du développement du mini-jeu </w:t>
-      </w:r>
-      <w:proofErr w:type="spellStart"/>
-      <w:r>
-        <w:t>LetterHero</w:t>
-      </w:r>
-      <w:proofErr w:type="spellEnd"/>
-      <w:r>
-        <w:t>. Celui-ci m’a beaucoup appris, notamment en ce qui concerne Swing, avec lequel je n’étais pas forcément très à l’aise. Nous étions partis sur l’optique de faire des mini-jeux simplistes, afin d’avoir le temps nécessaire pour les faire, mais après m’être dit « Peu m’en chaut, il s’agit de quelque chose d’amusant qui m’apportera une bonne expérience ! », j’ai décidé de miser plus de moyens là-dedans.</w:t>
+        <w:t>Tout à fait, cette partie était beaucoup plus « fun » en ce qui me concerne, vu qu’il s’agissait du développement du mini-jeu LetterHero. Celui-ci m’a beaucoup appris, notamment en ce qui concerne Swing, avec lequel je n’étais pas forcément très à l’aise. Nous étions partis sur l’optique de faire des mini-jeux simplistes, afin d’avoir le temps nécessaire pour les faire, mais après m’être dit « Peu m’en chaut, il s’agit de quelque chose d’amusant qui m’apportera une bonne expérience ! », j’ai décidé de miser plus de moyens là-dedans.</w:t>
       </w:r>
       <w:r>
         <w:br/>
@@ -8528,15 +8296,7 @@
     </w:p>
     <w:p>
       <w:r>
-        <w:t xml:space="preserve">Dans cette itération, mon rôle fût d’implémenter les interactions avec la base de données. J’ai dû rester de marbre et affronter JDBC et son API. API finalement assez simple, j’avais tout de même, au début, oublié d’installer le driver MySQL </w:t>
-      </w:r>
-      <w:proofErr w:type="spellStart"/>
-      <w:r>
-        <w:t>Connector</w:t>
-      </w:r>
-      <w:proofErr w:type="spellEnd"/>
-      <w:r>
-        <w:t>, pièce maitresse dans la procédure de connexion à la base de données. Quelques détails ont été corrigés dans la base de données, ils sembleraient, en effet, tout à fait que James ait voulu être plus catholique que le pape lors de la conception de la base de données. Pendant tout ce temps la vérification du bon fonctionnement de ma partie a dû être effectuée à l’aide de la procédure de test console et pas graphique il a fallu mettre de l’eau dans son vin pour attendre ce moment tant attendu qui sera prêt à la prochaine itération : « L’interface graphique client ! ».</w:t>
+        <w:t>Dans cette itération, mon rôle fût d’implémenter les interactions avec la base de données. J’ai dû rester de marbre et affronter JDBC et son API. API finalement assez simple, j’avais tout de même, au début, oublié d’installer le driver MySQL Connector, pièce maitresse dans la procédure de connexion à la base de données. Quelques détails ont été corrigés dans la base de données, ils sembleraient, en effet, tout à fait que James ait voulu être plus catholique que le pape lors de la conception de la base de données. Pendant tout ce temps la vérification du bon fonctionnement de ma partie a dû être effectuée à l’aide de la procédure de test console et pas graphique il a fallu mettre de l’eau dans son vin pour attendre ce moment tant attendu qui sera prêt à la prochaine itération : « L’interface graphique client ! ».</w:t>
       </w:r>
     </w:p>
     <w:p>
@@ -8556,23 +8316,7 @@
     </w:p>
     <w:p>
       <w:r>
-        <w:t xml:space="preserve">Cette itération a été la plus amusante pour moi, étant donné que j'étais chargée de la création de l'un des mini jeux. J'ai passé quelques heures intenses à faire </w:t>
-      </w:r>
-      <w:proofErr w:type="spellStart"/>
-      <w:r>
-        <w:t>slurper</w:t>
-      </w:r>
-      <w:proofErr w:type="spellEnd"/>
-      <w:r>
-        <w:t xml:space="preserve"> mon </w:t>
-      </w:r>
-      <w:proofErr w:type="spellStart"/>
-      <w:r>
-        <w:t>slurpeur</w:t>
-      </w:r>
-      <w:proofErr w:type="spellEnd"/>
-      <w:r>
-        <w:t>, et swinguer swing. Je n'ai donc pas eu beaucoup d'interactions à avoir avec mes collègues, à l'exception du fait de se mettre d'accord sur ce que le mini jeu reçoit du / revoit au serveur.</w:t>
+        <w:t>Cette itération a été la plus amusante pour moi, étant donné que j'étais chargée de la création de l'un des mini jeux. J'ai passé quelques heures intenses à faire slurper mon slurpeur, et swinguer swing. Je n'ai donc pas eu beaucoup d'interactions à avoir avec mes collègues, à l'exception du fait de se mettre d'accord sur ce que le mini jeu reçoit du / revoit au serveur.</w:t>
       </w:r>
     </w:p>
     <w:p>
@@ -8603,16 +8347,11 @@
         <w:t>le</w:t>
       </w:r>
       <w:r>
-        <w:t xml:space="preserve"> tranquillement dans mon coin en me débâtant contre les </w:t>
-      </w:r>
-      <w:proofErr w:type="spellStart"/>
-      <w:r>
-        <w:t>layout</w:t>
+        <w:t xml:space="preserve"> tranquillement dans mon coin en me débâtant contre les layout</w:t>
       </w:r>
       <w:r>
         <w:t>s</w:t>
       </w:r>
-      <w:proofErr w:type="spellEnd"/>
       <w:r>
         <w:t xml:space="preserve"> de swing et leur auto-ajustement des tailles de panels.</w:t>
       </w:r>
@@ -8710,14 +8449,12 @@
         <w:pStyle w:val="Paragraphedeliste"/>
         <w:ind w:left="2496" w:hanging="360"/>
       </w:pPr>
-      <w:proofErr w:type="gramStart"/>
       <w:r>
         <w:rPr>
           <w:rFonts w:ascii="Courier New" w:hAnsi="Courier New" w:cs="Courier New"/>
         </w:rPr>
         <w:t>o</w:t>
       </w:r>
-      <w:proofErr w:type="gramEnd"/>
       <w:r>
         <w:rPr>
           <w:rFonts w:ascii="Times New Roman" w:hAnsi="Times New Roman"/>
@@ -8735,14 +8472,12 @@
         <w:pStyle w:val="Paragraphedeliste"/>
         <w:ind w:left="2496" w:hanging="360"/>
       </w:pPr>
-      <w:proofErr w:type="gramStart"/>
       <w:r>
         <w:rPr>
           <w:rFonts w:ascii="Courier New" w:hAnsi="Courier New" w:cs="Courier New"/>
         </w:rPr>
         <w:t>o</w:t>
       </w:r>
-      <w:proofErr w:type="gramEnd"/>
       <w:r>
         <w:rPr>
           <w:rFonts w:ascii="Times New Roman" w:hAnsi="Times New Roman"/>
@@ -8760,14 +8495,12 @@
         <w:pStyle w:val="Paragraphedeliste"/>
         <w:ind w:left="2496" w:hanging="360"/>
       </w:pPr>
-      <w:proofErr w:type="gramStart"/>
       <w:r>
         <w:rPr>
           <w:rFonts w:ascii="Courier New" w:hAnsi="Courier New" w:cs="Courier New"/>
         </w:rPr>
         <w:t>o</w:t>
       </w:r>
-      <w:proofErr w:type="gramEnd"/>
       <w:r>
         <w:rPr>
           <w:rFonts w:ascii="Times New Roman" w:hAnsi="Times New Roman"/>
@@ -8831,14 +8564,12 @@
         <w:pStyle w:val="Paragraphedeliste"/>
         <w:ind w:left="2496" w:hanging="360"/>
       </w:pPr>
-      <w:proofErr w:type="gramStart"/>
       <w:r>
         <w:rPr>
           <w:rFonts w:ascii="Courier New" w:hAnsi="Courier New" w:cs="Courier New"/>
         </w:rPr>
         <w:t>o</w:t>
       </w:r>
-      <w:proofErr w:type="gramEnd"/>
       <w:r>
         <w:rPr>
           <w:rFonts w:ascii="Times New Roman" w:hAnsi="Times New Roman"/>
@@ -9053,7 +8784,6 @@
           <w:szCs w:val="22"/>
         </w:rPr>
       </w:pPr>
-      <w:proofErr w:type="gramStart"/>
       <w:r>
         <w:rPr>
           <w:rFonts w:ascii="Courier New" w:hAnsi="Courier New" w:cs="Courier New"/>
@@ -9062,7 +8792,6 @@
         </w:rPr>
         <w:t>o</w:t>
       </w:r>
-      <w:proofErr w:type="gramEnd"/>
       <w:r>
         <w:rPr>
           <w:rFonts w:ascii="Times New Roman" w:hAnsi="Times New Roman"/>
@@ -9127,7 +8856,6 @@
           <w:szCs w:val="22"/>
         </w:rPr>
       </w:pPr>
-      <w:proofErr w:type="gramStart"/>
       <w:r>
         <w:rPr>
           <w:rFonts w:ascii="Courier New" w:hAnsi="Courier New" w:cs="Courier New"/>
@@ -9136,7 +8864,6 @@
         </w:rPr>
         <w:t>o</w:t>
       </w:r>
-      <w:proofErr w:type="gramEnd"/>
       <w:r>
         <w:rPr>
           <w:rFonts w:ascii="Times New Roman" w:hAnsi="Times New Roman"/>
@@ -9165,7 +8892,6 @@
           <w:szCs w:val="22"/>
         </w:rPr>
       </w:pPr>
-      <w:proofErr w:type="gramStart"/>
       <w:r>
         <w:rPr>
           <w:rFonts w:ascii="Courier New" w:hAnsi="Courier New" w:cs="Courier New"/>
@@ -9174,7 +8900,6 @@
         </w:rPr>
         <w:t>o</w:t>
       </w:r>
-      <w:proofErr w:type="gramEnd"/>
       <w:r>
         <w:rPr>
           <w:rFonts w:ascii="Times New Roman" w:hAnsi="Times New Roman"/>
@@ -9203,7 +8928,6 @@
           <w:szCs w:val="22"/>
         </w:rPr>
       </w:pPr>
-      <w:proofErr w:type="gramStart"/>
       <w:r>
         <w:rPr>
           <w:rFonts w:ascii="Courier New" w:hAnsi="Courier New" w:cs="Courier New"/>
@@ -9212,7 +8936,6 @@
         </w:rPr>
         <w:t>o</w:t>
       </w:r>
-      <w:proofErr w:type="gramEnd"/>
       <w:r>
         <w:rPr>
           <w:rFonts w:ascii="Times New Roman" w:hAnsi="Times New Roman"/>
@@ -9444,11 +9167,11 @@
       <w:pPr>
         <w:pStyle w:val="Titre2"/>
       </w:pPr>
-      <w:bookmarkStart w:id="34" w:name="_Toc421612631"/>
+      <w:bookmarkStart w:id="35" w:name="_Toc421612631"/>
       <w:r>
         <w:t>Stratégie de tests</w:t>
       </w:r>
-      <w:bookmarkEnd w:id="34"/>
+      <w:bookmarkEnd w:id="35"/>
     </w:p>
     <w:p>
       <w:pPr>
@@ -9478,15 +9201,7 @@
     </w:p>
     <w:p>
       <w:r>
-        <w:t xml:space="preserve">D’une fois que notre application a été terminée, nous l’avons </w:t>
-      </w:r>
-      <w:proofErr w:type="spellStart"/>
-      <w:r>
-        <w:t>retestée</w:t>
-      </w:r>
-      <w:proofErr w:type="spellEnd"/>
-      <w:r>
-        <w:t xml:space="preserve"> en profondeur, afin de détecter les éventuels bugs encore présents, ou ceux qui seraient apparus en imbriquant les différentes itérations. Il est en effet possible qu’un nouveau bug apparaisse à la toute fin du développement, entraînant un enchaînement en cascade de nouveaux bugs.</w:t>
+        <w:t>D’une fois que notre application a été terminée, nous l’avons retestée en profondeur, afin de détecter les éventuels bugs encore présents, ou ceux qui seraient apparus en imbriquant les différentes itérations. Il est en effet possible qu’un nouveau bug apparaisse à la toute fin du développement, entraînant un enchaînement en cascade de nouveaux bugs.</w:t>
       </w:r>
     </w:p>
     <w:p>
@@ -9499,34 +9214,18 @@
       <w:pPr>
         <w:pStyle w:val="Titre2"/>
       </w:pPr>
-      <w:bookmarkStart w:id="35" w:name="_Toc421612632"/>
+      <w:bookmarkStart w:id="36" w:name="_Toc421612632"/>
       <w:r>
         <w:t>Stratégie d’intégration du code</w:t>
       </w:r>
-      <w:bookmarkEnd w:id="35"/>
+      <w:bookmarkEnd w:id="36"/>
     </w:p>
     <w:p>
       <w:r>
         <w:t xml:space="preserve">Pour synchroniser notre code et l’intégrer au projet, nous avons utilisé la technologie </w:t>
       </w:r>
       <w:r>
-        <w:t xml:space="preserve">git, avec l’outil </w:t>
-      </w:r>
-      <w:proofErr w:type="spellStart"/>
-      <w:r>
-        <w:t>GitHub</w:t>
-      </w:r>
-      <w:proofErr w:type="spellEnd"/>
-      <w:r>
-        <w:t xml:space="preserve">. Nous avons en effet un répertoire </w:t>
-      </w:r>
-      <w:proofErr w:type="spellStart"/>
-      <w:r>
-        <w:t>GitHub</w:t>
-      </w:r>
-      <w:proofErr w:type="spellEnd"/>
-      <w:r>
-        <w:t xml:space="preserve"> sur lequel chaque membre du projet est </w:t>
+        <w:t xml:space="preserve">git, avec l’outil GitHub. Nous avons en effet un répertoire GitHub sur lequel chaque membre du projet est </w:t>
       </w:r>
       <w:r>
         <w:lastRenderedPageBreak/>
@@ -9552,64 +9251,53 @@
       <w:pPr>
         <w:pStyle w:val="Titre1"/>
       </w:pPr>
-      <w:bookmarkStart w:id="36" w:name="_Toc421612633"/>
+      <w:bookmarkStart w:id="37" w:name="_Toc421612633"/>
       <w:r>
         <w:t>Etat des lieux</w:t>
       </w:r>
-      <w:bookmarkEnd w:id="36"/>
+      <w:bookmarkEnd w:id="37"/>
     </w:p>
     <w:p>
       <w:pPr>
         <w:pStyle w:val="Titre2"/>
       </w:pPr>
-      <w:bookmarkStart w:id="37" w:name="_Toc421612634"/>
+      <w:bookmarkStart w:id="38" w:name="_Toc421612634"/>
       <w:r>
         <w:t>Qu’est-ce qui fonctionne ?</w:t>
       </w:r>
-      <w:bookmarkEnd w:id="37"/>
+      <w:bookmarkEnd w:id="38"/>
     </w:p>
     <w:p/>
     <w:p>
       <w:pPr>
         <w:pStyle w:val="Titre2"/>
       </w:pPr>
-      <w:bookmarkStart w:id="38" w:name="_Toc421612635"/>
+      <w:bookmarkStart w:id="39" w:name="_Toc421612635"/>
       <w:r>
         <w:t>Qu’est-ce qu’il reste à développer ?</w:t>
       </w:r>
-      <w:bookmarkEnd w:id="38"/>
+      <w:bookmarkEnd w:id="39"/>
     </w:p>
     <w:p/>
     <w:p>
       <w:pPr>
         <w:pStyle w:val="Titre1"/>
       </w:pPr>
-      <w:bookmarkStart w:id="39" w:name="_Toc421612636"/>
-      <w:proofErr w:type="spellStart"/>
+      <w:bookmarkStart w:id="40" w:name="_Toc421612636"/>
       <w:r>
         <w:t>Auto-critique</w:t>
       </w:r>
-      <w:bookmarkEnd w:id="39"/>
-      <w:proofErr w:type="spellEnd"/>
-    </w:p>
-    <w:p>
-      <w:r>
-        <w:t xml:space="preserve">Plutôt que de faire une </w:t>
-      </w:r>
-      <w:proofErr w:type="spellStart"/>
-      <w:r>
-        <w:t>auto-critique</w:t>
-      </w:r>
-      <w:proofErr w:type="spellEnd"/>
-      <w:r>
-        <w:t xml:space="preserve"> générale du projet, nous avons décidé d’en faire une par personne, afin de découvrir ce qui s’est fait ressentir tout au long du projet, ainsi que le ressenti final de chaque membre.</w:t>
+      <w:bookmarkEnd w:id="40"/>
+    </w:p>
+    <w:p>
+      <w:r>
+        <w:t>Plutôt que de faire une auto-critique générale du projet, nous avons décidé d’en faire une par personne, afin de découvrir ce qui s’est fait ressentir tout au long du projet, ainsi que le ressenti final de chaque membre.</w:t>
       </w:r>
     </w:p>
     <w:p>
       <w:pPr>
         <w:spacing w:after="0"/>
       </w:pPr>
-      <w:bookmarkStart w:id="40" w:name="_GoBack"/>
       <w:r>
         <w:rPr>
           <w:b/>
@@ -9618,24 +9306,11 @@
       </w:r>
     </w:p>
     <w:p>
-      <w:proofErr w:type="gramStart"/>
       <w:r>
         <w:t>L’</w:t>
       </w:r>
       <w:r>
-        <w:t xml:space="preserve"> </w:t>
-      </w:r>
-      <w:proofErr w:type="spellStart"/>
-      <w:r>
-        <w:t>auto</w:t>
-      </w:r>
-      <w:proofErr w:type="gramEnd"/>
-      <w:r>
-        <w:t>-critique</w:t>
-      </w:r>
-      <w:proofErr w:type="spellEnd"/>
-      <w:r>
-        <w:t xml:space="preserve"> </w:t>
+        <w:t xml:space="preserve"> auto-critique </w:t>
       </w:r>
       <w:r>
         <w:t xml:space="preserve">qui suit est </w:t>
@@ -9748,7 +9423,6 @@
         <w:t>Finalement, un projet tel que celui-ci nous apporte une bonne expérience, notamment pour notre futur parcours professionnel ; j’ai également apprécié mon rôle de chef de projet, car il a su me responsabiliser et m’a appris à gérer correctement une équipe.</w:t>
       </w:r>
     </w:p>
-    <w:bookmarkEnd w:id="40"/>
     <w:p/>
     <w:p>
       <w:pPr>
@@ -9789,8 +9463,8 @@
 </file>
 
 <file path=word/numbering.xml><?xml version="1.0" encoding="utf-8"?>
-<w:numbering xmlns:wpc="http://schemas.microsoft.com/office/word/2010/wordprocessingCanvas" xmlns:mc="http://schemas.openxmlformats.org/markup-compatibility/2006" xmlns:o="urn:schemas-microsoft-com:office:office" xmlns:r="http://schemas.openxmlformats.org/officeDocument/2006/relationships" xmlns:m="http://schemas.openxmlformats.org/officeDocument/2006/math" xmlns:v="urn:schemas-microsoft-com:vml" xmlns:wp14="http://schemas.microsoft.com/office/word/2010/wordprocessingDrawing" xmlns:wp="http://schemas.openxmlformats.org/drawingml/2006/wordprocessingDrawing" xmlns:w10="urn:schemas-microsoft-com:office:word" xmlns:w="http://schemas.openxmlformats.org/wordprocessingml/2006/main" xmlns:w14="http://schemas.microsoft.com/office/word/2010/wordml" xmlns:wpg="http://schemas.microsoft.com/office/word/2010/wordprocessingGroup" xmlns:wpi="http://schemas.microsoft.com/office/word/2010/wordprocessingInk" xmlns:wne="http://schemas.microsoft.com/office/word/2006/wordml" xmlns:wps="http://schemas.microsoft.com/office/word/2010/wordprocessingShape" mc:Ignorable="w14 wp14">
-  <w:abstractNum w:abstractNumId="0">
+<w:numbering xmlns:wpc="http://schemas.microsoft.com/office/word/2010/wordprocessingCanvas" xmlns:mc="http://schemas.openxmlformats.org/markup-compatibility/2006" xmlns:o="urn:schemas-microsoft-com:office:office" xmlns:r="http://schemas.openxmlformats.org/officeDocument/2006/relationships" xmlns:m="http://schemas.openxmlformats.org/officeDocument/2006/math" xmlns:v="urn:schemas-microsoft-com:vml" xmlns:wp14="http://schemas.microsoft.com/office/word/2010/wordprocessingDrawing" xmlns:wp="http://schemas.openxmlformats.org/drawingml/2006/wordprocessingDrawing" xmlns:w10="urn:schemas-microsoft-com:office:word" xmlns:w="http://schemas.openxmlformats.org/wordprocessingml/2006/main" xmlns:w14="http://schemas.microsoft.com/office/word/2010/wordml" xmlns:w15="http://schemas.microsoft.com/office/word/2012/wordml" xmlns:wpg="http://schemas.microsoft.com/office/word/2010/wordprocessingGroup" xmlns:wpi="http://schemas.microsoft.com/office/word/2010/wordprocessingInk" xmlns:wne="http://schemas.microsoft.com/office/word/2006/wordml" xmlns:wps="http://schemas.microsoft.com/office/word/2010/wordprocessingShape" mc:Ignorable="w14 w15 wp14">
+  <w:abstractNum w:abstractNumId="0" w15:restartNumberingAfterBreak="0">
     <w:nsid w:val="FFFFFF89"/>
     <w:multiLevelType w:val="singleLevel"/>
     <w:tmpl w:val="C3E0EEC8"/>
@@ -9811,7 +9485,7 @@
       </w:rPr>
     </w:lvl>
   </w:abstractNum>
-  <w:abstractNum w:abstractNumId="1">
+  <w:abstractNum w:abstractNumId="1" w15:restartNumberingAfterBreak="0">
     <w:nsid w:val="055E22D1"/>
     <w:multiLevelType w:val="hybridMultilevel"/>
     <w:tmpl w:val="ABFC8F28"/>
@@ -9924,7 +9598,7 @@
       </w:rPr>
     </w:lvl>
   </w:abstractNum>
-  <w:abstractNum w:abstractNumId="2">
+  <w:abstractNum w:abstractNumId="2" w15:restartNumberingAfterBreak="0">
     <w:nsid w:val="0B8B09B4"/>
     <w:multiLevelType w:val="hybridMultilevel"/>
     <w:tmpl w:val="5F2231E2"/>
@@ -10013,7 +9687,7 @@
       </w:pPr>
     </w:lvl>
   </w:abstractNum>
-  <w:abstractNum w:abstractNumId="3">
+  <w:abstractNum w:abstractNumId="3" w15:restartNumberingAfterBreak="0">
     <w:nsid w:val="106A5A0A"/>
     <w:multiLevelType w:val="hybridMultilevel"/>
     <w:tmpl w:val="21202920"/>
@@ -10125,7 +9799,7 @@
       </w:rPr>
     </w:lvl>
   </w:abstractNum>
-  <w:abstractNum w:abstractNumId="4">
+  <w:abstractNum w:abstractNumId="4" w15:restartNumberingAfterBreak="0">
     <w:nsid w:val="413A7E7F"/>
     <w:multiLevelType w:val="multilevel"/>
     <w:tmpl w:val="2C76EF88"/>
@@ -10274,7 +9948,7 @@
       </w:rPr>
     </w:lvl>
   </w:abstractNum>
-  <w:abstractNum w:abstractNumId="5">
+  <w:abstractNum w:abstractNumId="5" w15:restartNumberingAfterBreak="0">
     <w:nsid w:val="4572604C"/>
     <w:multiLevelType w:val="hybridMultilevel"/>
     <w:tmpl w:val="A202B6F4"/>
@@ -10387,7 +10061,119 @@
       </w:rPr>
     </w:lvl>
   </w:abstractNum>
-  <w:abstractNum w:abstractNumId="6">
+  <w:abstractNum w:abstractNumId="6" w15:restartNumberingAfterBreak="0">
+    <w:nsid w:val="4A3F10E7"/>
+    <w:multiLevelType w:val="hybridMultilevel"/>
+    <w:tmpl w:val="44223136"/>
+    <w:lvl w:ilvl="0" w:tplc="A23EA090">
+      <w:numFmt w:val="bullet"/>
+      <w:lvlText w:val="-"/>
+      <w:lvlJc w:val="left"/>
+      <w:pPr>
+        <w:ind w:left="720" w:hanging="360"/>
+      </w:pPr>
+      <w:rPr>
+        <w:rFonts w:ascii="Calibri" w:eastAsiaTheme="minorHAnsi" w:hAnsi="Calibri" w:cstheme="minorBidi" w:hint="default"/>
+      </w:rPr>
+    </w:lvl>
+    <w:lvl w:ilvl="1" w:tplc="100C0003" w:tentative="1">
+      <w:start w:val="1"/>
+      <w:numFmt w:val="bullet"/>
+      <w:lvlText w:val="o"/>
+      <w:lvlJc w:val="left"/>
+      <w:pPr>
+        <w:ind w:left="1440" w:hanging="360"/>
+      </w:pPr>
+      <w:rPr>
+        <w:rFonts w:ascii="Courier New" w:hAnsi="Courier New" w:cs="Courier New" w:hint="default"/>
+      </w:rPr>
+    </w:lvl>
+    <w:lvl w:ilvl="2" w:tplc="100C0005" w:tentative="1">
+      <w:start w:val="1"/>
+      <w:numFmt w:val="bullet"/>
+      <w:lvlText w:val=""/>
+      <w:lvlJc w:val="left"/>
+      <w:pPr>
+        <w:ind w:left="2160" w:hanging="360"/>
+      </w:pPr>
+      <w:rPr>
+        <w:rFonts w:ascii="Wingdings" w:hAnsi="Wingdings" w:hint="default"/>
+      </w:rPr>
+    </w:lvl>
+    <w:lvl w:ilvl="3" w:tplc="100C0001" w:tentative="1">
+      <w:start w:val="1"/>
+      <w:numFmt w:val="bullet"/>
+      <w:lvlText w:val=""/>
+      <w:lvlJc w:val="left"/>
+      <w:pPr>
+        <w:ind w:left="2880" w:hanging="360"/>
+      </w:pPr>
+      <w:rPr>
+        <w:rFonts w:ascii="Symbol" w:hAnsi="Symbol" w:hint="default"/>
+      </w:rPr>
+    </w:lvl>
+    <w:lvl w:ilvl="4" w:tplc="100C0003" w:tentative="1">
+      <w:start w:val="1"/>
+      <w:numFmt w:val="bullet"/>
+      <w:lvlText w:val="o"/>
+      <w:lvlJc w:val="left"/>
+      <w:pPr>
+        <w:ind w:left="3600" w:hanging="360"/>
+      </w:pPr>
+      <w:rPr>
+        <w:rFonts w:ascii="Courier New" w:hAnsi="Courier New" w:cs="Courier New" w:hint="default"/>
+      </w:rPr>
+    </w:lvl>
+    <w:lvl w:ilvl="5" w:tplc="100C0005" w:tentative="1">
+      <w:start w:val="1"/>
+      <w:numFmt w:val="bullet"/>
+      <w:lvlText w:val=""/>
+      <w:lvlJc w:val="left"/>
+      <w:pPr>
+        <w:ind w:left="4320" w:hanging="360"/>
+      </w:pPr>
+      <w:rPr>
+        <w:rFonts w:ascii="Wingdings" w:hAnsi="Wingdings" w:hint="default"/>
+      </w:rPr>
+    </w:lvl>
+    <w:lvl w:ilvl="6" w:tplc="100C0001" w:tentative="1">
+      <w:start w:val="1"/>
+      <w:numFmt w:val="bullet"/>
+      <w:lvlText w:val=""/>
+      <w:lvlJc w:val="left"/>
+      <w:pPr>
+        <w:ind w:left="5040" w:hanging="360"/>
+      </w:pPr>
+      <w:rPr>
+        <w:rFonts w:ascii="Symbol" w:hAnsi="Symbol" w:hint="default"/>
+      </w:rPr>
+    </w:lvl>
+    <w:lvl w:ilvl="7" w:tplc="100C0003" w:tentative="1">
+      <w:start w:val="1"/>
+      <w:numFmt w:val="bullet"/>
+      <w:lvlText w:val="o"/>
+      <w:lvlJc w:val="left"/>
+      <w:pPr>
+        <w:ind w:left="5760" w:hanging="360"/>
+      </w:pPr>
+      <w:rPr>
+        <w:rFonts w:ascii="Courier New" w:hAnsi="Courier New" w:cs="Courier New" w:hint="default"/>
+      </w:rPr>
+    </w:lvl>
+    <w:lvl w:ilvl="8" w:tplc="100C0005" w:tentative="1">
+      <w:start w:val="1"/>
+      <w:numFmt w:val="bullet"/>
+      <w:lvlText w:val=""/>
+      <w:lvlJc w:val="left"/>
+      <w:pPr>
+        <w:ind w:left="6480" w:hanging="360"/>
+      </w:pPr>
+      <w:rPr>
+        <w:rFonts w:ascii="Wingdings" w:hAnsi="Wingdings" w:hint="default"/>
+      </w:rPr>
+    </w:lvl>
+  </w:abstractNum>
+  <w:abstractNum w:abstractNumId="7" w15:restartNumberingAfterBreak="0">
     <w:nsid w:val="4B2C0ABC"/>
     <w:multiLevelType w:val="hybridMultilevel"/>
     <w:tmpl w:val="F1166262"/>
@@ -10473,7 +10259,7 @@
       </w:pPr>
     </w:lvl>
   </w:abstractNum>
-  <w:abstractNum w:abstractNumId="7">
+  <w:abstractNum w:abstractNumId="8" w15:restartNumberingAfterBreak="0">
     <w:nsid w:val="5BC268B0"/>
     <w:multiLevelType w:val="hybridMultilevel"/>
     <w:tmpl w:val="218A16FA"/>
@@ -10587,7 +10373,119 @@
       </w:rPr>
     </w:lvl>
   </w:abstractNum>
-  <w:abstractNum w:abstractNumId="8">
+  <w:abstractNum w:abstractNumId="9" w15:restartNumberingAfterBreak="0">
+    <w:nsid w:val="67B436F2"/>
+    <w:multiLevelType w:val="hybridMultilevel"/>
+    <w:tmpl w:val="FABCC122"/>
+    <w:lvl w:ilvl="0" w:tplc="7C183B5E">
+      <w:numFmt w:val="bullet"/>
+      <w:lvlText w:val="-"/>
+      <w:lvlJc w:val="left"/>
+      <w:pPr>
+        <w:ind w:left="720" w:hanging="360"/>
+      </w:pPr>
+      <w:rPr>
+        <w:rFonts w:ascii="Calibri" w:eastAsiaTheme="minorHAnsi" w:hAnsi="Calibri" w:cstheme="minorBidi" w:hint="default"/>
+      </w:rPr>
+    </w:lvl>
+    <w:lvl w:ilvl="1" w:tplc="100C0003" w:tentative="1">
+      <w:start w:val="1"/>
+      <w:numFmt w:val="bullet"/>
+      <w:lvlText w:val="o"/>
+      <w:lvlJc w:val="left"/>
+      <w:pPr>
+        <w:ind w:left="1440" w:hanging="360"/>
+      </w:pPr>
+      <w:rPr>
+        <w:rFonts w:ascii="Courier New" w:hAnsi="Courier New" w:cs="Courier New" w:hint="default"/>
+      </w:rPr>
+    </w:lvl>
+    <w:lvl w:ilvl="2" w:tplc="100C0005" w:tentative="1">
+      <w:start w:val="1"/>
+      <w:numFmt w:val="bullet"/>
+      <w:lvlText w:val=""/>
+      <w:lvlJc w:val="left"/>
+      <w:pPr>
+        <w:ind w:left="2160" w:hanging="360"/>
+      </w:pPr>
+      <w:rPr>
+        <w:rFonts w:ascii="Wingdings" w:hAnsi="Wingdings" w:hint="default"/>
+      </w:rPr>
+    </w:lvl>
+    <w:lvl w:ilvl="3" w:tplc="100C0001" w:tentative="1">
+      <w:start w:val="1"/>
+      <w:numFmt w:val="bullet"/>
+      <w:lvlText w:val=""/>
+      <w:lvlJc w:val="left"/>
+      <w:pPr>
+        <w:ind w:left="2880" w:hanging="360"/>
+      </w:pPr>
+      <w:rPr>
+        <w:rFonts w:ascii="Symbol" w:hAnsi="Symbol" w:hint="default"/>
+      </w:rPr>
+    </w:lvl>
+    <w:lvl w:ilvl="4" w:tplc="100C0003" w:tentative="1">
+      <w:start w:val="1"/>
+      <w:numFmt w:val="bullet"/>
+      <w:lvlText w:val="o"/>
+      <w:lvlJc w:val="left"/>
+      <w:pPr>
+        <w:ind w:left="3600" w:hanging="360"/>
+      </w:pPr>
+      <w:rPr>
+        <w:rFonts w:ascii="Courier New" w:hAnsi="Courier New" w:cs="Courier New" w:hint="default"/>
+      </w:rPr>
+    </w:lvl>
+    <w:lvl w:ilvl="5" w:tplc="100C0005" w:tentative="1">
+      <w:start w:val="1"/>
+      <w:numFmt w:val="bullet"/>
+      <w:lvlText w:val=""/>
+      <w:lvlJc w:val="left"/>
+      <w:pPr>
+        <w:ind w:left="4320" w:hanging="360"/>
+      </w:pPr>
+      <w:rPr>
+        <w:rFonts w:ascii="Wingdings" w:hAnsi="Wingdings" w:hint="default"/>
+      </w:rPr>
+    </w:lvl>
+    <w:lvl w:ilvl="6" w:tplc="100C0001" w:tentative="1">
+      <w:start w:val="1"/>
+      <w:numFmt w:val="bullet"/>
+      <w:lvlText w:val=""/>
+      <w:lvlJc w:val="left"/>
+      <w:pPr>
+        <w:ind w:left="5040" w:hanging="360"/>
+      </w:pPr>
+      <w:rPr>
+        <w:rFonts w:ascii="Symbol" w:hAnsi="Symbol" w:hint="default"/>
+      </w:rPr>
+    </w:lvl>
+    <w:lvl w:ilvl="7" w:tplc="100C0003" w:tentative="1">
+      <w:start w:val="1"/>
+      <w:numFmt w:val="bullet"/>
+      <w:lvlText w:val="o"/>
+      <w:lvlJc w:val="left"/>
+      <w:pPr>
+        <w:ind w:left="5760" w:hanging="360"/>
+      </w:pPr>
+      <w:rPr>
+        <w:rFonts w:ascii="Courier New" w:hAnsi="Courier New" w:cs="Courier New" w:hint="default"/>
+      </w:rPr>
+    </w:lvl>
+    <w:lvl w:ilvl="8" w:tplc="100C0005" w:tentative="1">
+      <w:start w:val="1"/>
+      <w:numFmt w:val="bullet"/>
+      <w:lvlText w:val=""/>
+      <w:lvlJc w:val="left"/>
+      <w:pPr>
+        <w:ind w:left="6480" w:hanging="360"/>
+      </w:pPr>
+      <w:rPr>
+        <w:rFonts w:ascii="Wingdings" w:hAnsi="Wingdings" w:hint="default"/>
+      </w:rPr>
+    </w:lvl>
+  </w:abstractNum>
+  <w:abstractNum w:abstractNumId="10" w15:restartNumberingAfterBreak="0">
     <w:nsid w:val="68A830D4"/>
     <w:multiLevelType w:val="hybridMultilevel"/>
     <w:tmpl w:val="BAB8D742"/>
@@ -10676,7 +10574,7 @@
       </w:pPr>
     </w:lvl>
   </w:abstractNum>
-  <w:abstractNum w:abstractNumId="9">
+  <w:abstractNum w:abstractNumId="11" w15:restartNumberingAfterBreak="0">
     <w:nsid w:val="69512752"/>
     <w:multiLevelType w:val="hybridMultilevel"/>
     <w:tmpl w:val="4BFA3152"/>
@@ -10763,10 +10661,10 @@
     </w:lvl>
   </w:abstractNum>
   <w:num w:numId="1">
-    <w:abstractNumId w:val="8"/>
+    <w:abstractNumId w:val="10"/>
   </w:num>
   <w:num w:numId="2">
-    <w:abstractNumId w:val="6"/>
+    <w:abstractNumId w:val="7"/>
     <w:lvlOverride w:ilvl="0">
       <w:startOverride w:val="1"/>
     </w:lvlOverride>
@@ -10796,7 +10694,7 @@
     </w:lvlOverride>
   </w:num>
   <w:num w:numId="3">
-    <w:abstractNumId w:val="9"/>
+    <w:abstractNumId w:val="11"/>
     <w:lvlOverride w:ilvl="0">
       <w:startOverride w:val="1"/>
     </w:lvlOverride>
@@ -10829,7 +10727,7 @@
     <w:abstractNumId w:val="0"/>
   </w:num>
   <w:num w:numId="5">
-    <w:abstractNumId w:val="7"/>
+    <w:abstractNumId w:val="8"/>
   </w:num>
   <w:num w:numId="6">
     <w:abstractNumId w:val="1"/>
@@ -10846,11 +10744,17 @@
   <w:num w:numId="10">
     <w:abstractNumId w:val="2"/>
   </w:num>
+  <w:num w:numId="11">
+    <w:abstractNumId w:val="9"/>
+  </w:num>
+  <w:num w:numId="12">
+    <w:abstractNumId w:val="6"/>
+  </w:num>
 </w:numbering>
 </file>
 
 <file path=word/styles.xml><?xml version="1.0" encoding="utf-8"?>
-<w:styles xmlns:mc="http://schemas.openxmlformats.org/markup-compatibility/2006" xmlns:r="http://schemas.openxmlformats.org/officeDocument/2006/relationships" xmlns:w="http://schemas.openxmlformats.org/wordprocessingml/2006/main" xmlns:w14="http://schemas.microsoft.com/office/word/2010/wordml" mc:Ignorable="w14">
+<w:styles xmlns:mc="http://schemas.openxmlformats.org/markup-compatibility/2006" xmlns:r="http://schemas.openxmlformats.org/officeDocument/2006/relationships" xmlns:w="http://schemas.openxmlformats.org/wordprocessingml/2006/main" xmlns:w14="http://schemas.microsoft.com/office/word/2010/wordml" xmlns:w15="http://schemas.microsoft.com/office/word/2012/wordml" mc:Ignorable="w14 w15">
   <w:docDefaults>
     <w:rPrDefault>
       <w:rPr>
@@ -10866,144 +10770,378 @@
       </w:pPr>
     </w:pPrDefault>
   </w:docDefaults>
-  <w:latentStyles w:defLockedState="0" w:defUIPriority="99" w:defSemiHidden="1" w:defUnhideWhenUsed="1" w:defQFormat="0" w:count="267">
-    <w:lsdException w:name="Normal" w:semiHidden="0" w:uiPriority="0" w:unhideWhenUsed="0" w:qFormat="1"/>
-    <w:lsdException w:name="heading 1" w:semiHidden="0" w:uiPriority="9" w:unhideWhenUsed="0" w:qFormat="1"/>
-    <w:lsdException w:name="heading 2" w:uiPriority="9" w:qFormat="1"/>
-    <w:lsdException w:name="heading 3" w:uiPriority="9" w:qFormat="1"/>
-    <w:lsdException w:name="heading 4" w:uiPriority="9" w:qFormat="1"/>
-    <w:lsdException w:name="heading 5" w:uiPriority="9" w:qFormat="1"/>
-    <w:lsdException w:name="heading 6" w:uiPriority="9" w:qFormat="1"/>
-    <w:lsdException w:name="heading 7" w:uiPriority="9" w:qFormat="1"/>
-    <w:lsdException w:name="heading 8" w:uiPriority="9" w:qFormat="1"/>
-    <w:lsdException w:name="heading 9" w:uiPriority="9" w:qFormat="1"/>
-    <w:lsdException w:name="toc 1" w:uiPriority="39"/>
-    <w:lsdException w:name="toc 2" w:uiPriority="39"/>
-    <w:lsdException w:name="toc 3" w:uiPriority="39"/>
-    <w:lsdException w:name="toc 4" w:uiPriority="39"/>
-    <w:lsdException w:name="toc 5" w:uiPriority="39"/>
-    <w:lsdException w:name="toc 6" w:uiPriority="39"/>
-    <w:lsdException w:name="toc 7" w:uiPriority="39"/>
-    <w:lsdException w:name="toc 8" w:uiPriority="39"/>
-    <w:lsdException w:name="toc 9" w:uiPriority="39"/>
-    <w:lsdException w:name="caption" w:uiPriority="35" w:qFormat="1"/>
-    <w:lsdException w:name="Title" w:semiHidden="0" w:uiPriority="10" w:unhideWhenUsed="0" w:qFormat="1"/>
-    <w:lsdException w:name="Default Paragraph Font" w:uiPriority="1"/>
-    <w:lsdException w:name="Subtitle" w:semiHidden="0" w:uiPriority="11" w:unhideWhenUsed="0" w:qFormat="1"/>
-    <w:lsdException w:name="Strong" w:semiHidden="0" w:uiPriority="22" w:unhideWhenUsed="0" w:qFormat="1"/>
-    <w:lsdException w:name="Emphasis" w:semiHidden="0" w:uiPriority="20" w:unhideWhenUsed="0" w:qFormat="1"/>
-    <w:lsdException w:name="Table Grid" w:semiHidden="0" w:uiPriority="59" w:unhideWhenUsed="0"/>
-    <w:lsdException w:name="Placeholder Text" w:unhideWhenUsed="0"/>
-    <w:lsdException w:name="No Spacing" w:semiHidden="0" w:uiPriority="1" w:unhideWhenUsed="0" w:qFormat="1"/>
-    <w:lsdException w:name="Light Shading" w:semiHidden="0" w:uiPriority="60" w:unhideWhenUsed="0"/>
-    <w:lsdException w:name="Light List" w:semiHidden="0" w:uiPriority="61" w:unhideWhenUsed="0"/>
-    <w:lsdException w:name="Light Grid" w:semiHidden="0" w:uiPriority="62" w:unhideWhenUsed="0"/>
-    <w:lsdException w:name="Medium Shading 1" w:semiHidden="0" w:uiPriority="63" w:unhideWhenUsed="0"/>
-    <w:lsdException w:name="Medium Shading 2" w:semiHidden="0" w:uiPriority="64" w:unhideWhenUsed="0"/>
-    <w:lsdException w:name="Medium List 1" w:semiHidden="0" w:uiPriority="65" w:unhideWhenUsed="0"/>
-    <w:lsdException w:name="Medium List 2" w:semiHidden="0" w:uiPriority="66" w:unhideWhenUsed="0"/>
-    <w:lsdException w:name="Medium Grid 1" w:semiHidden="0" w:uiPriority="67" w:unhideWhenUsed="0"/>
-    <w:lsdException w:name="Medium Grid 2" w:semiHidden="0" w:uiPriority="68" w:unhideWhenUsed="0"/>
-    <w:lsdException w:name="Medium Grid 3" w:semiHidden="0" w:uiPriority="69" w:unhideWhenUsed="0"/>
-    <w:lsdException w:name="Dark List" w:semiHidden="0" w:uiPriority="70" w:unhideWhenUsed="0"/>
-    <w:lsdException w:name="Colorful Shading" w:semiHidden="0" w:uiPriority="71" w:unhideWhenUsed="0"/>
-    <w:lsdException w:name="Colorful List" w:semiHidden="0" w:uiPriority="72" w:unhideWhenUsed="0"/>
-    <w:lsdException w:name="Colorful Grid" w:semiHidden="0" w:uiPriority="73" w:unhideWhenUsed="0"/>
-    <w:lsdException w:name="Light Shading Accent 1" w:semiHidden="0" w:uiPriority="60" w:unhideWhenUsed="0"/>
-    <w:lsdException w:name="Light List Accent 1" w:semiHidden="0" w:uiPriority="61" w:unhideWhenUsed="0"/>
-    <w:lsdException w:name="Light Grid Accent 1" w:semiHidden="0" w:uiPriority="62" w:unhideWhenUsed="0"/>
-    <w:lsdException w:name="Medium Shading 1 Accent 1" w:semiHidden="0" w:uiPriority="63" w:unhideWhenUsed="0"/>
-    <w:lsdException w:name="Medium Shading 2 Accent 1" w:semiHidden="0" w:uiPriority="64" w:unhideWhenUsed="0"/>
-    <w:lsdException w:name="Medium List 1 Accent 1" w:semiHidden="0" w:uiPriority="65" w:unhideWhenUsed="0"/>
-    <w:lsdException w:name="Revision" w:unhideWhenUsed="0"/>
-    <w:lsdException w:name="List Paragraph" w:semiHidden="0" w:uiPriority="34" w:unhideWhenUsed="0" w:qFormat="1"/>
-    <w:lsdException w:name="Quote" w:semiHidden="0" w:uiPriority="29" w:unhideWhenUsed="0" w:qFormat="1"/>
-    <w:lsdException w:name="Intense Quote" w:semiHidden="0" w:uiPriority="30" w:unhideWhenUsed="0" w:qFormat="1"/>
-    <w:lsdException w:name="Medium List 2 Accent 1" w:semiHidden="0" w:uiPriority="66" w:unhideWhenUsed="0"/>
-    <w:lsdException w:name="Medium Grid 1 Accent 1" w:semiHidden="0" w:uiPriority="67" w:unhideWhenUsed="0"/>
-    <w:lsdException w:name="Medium Grid 2 Accent 1" w:semiHidden="0" w:uiPriority="68" w:unhideWhenUsed="0"/>
-    <w:lsdException w:name="Medium Grid 3 Accent 1" w:semiHidden="0" w:uiPriority="69" w:unhideWhenUsed="0"/>
-    <w:lsdException w:name="Dark List Accent 1" w:semiHidden="0" w:uiPriority="70" w:unhideWhenUsed="0"/>
-    <w:lsdException w:name="Colorful Shading Accent 1" w:semiHidden="0" w:uiPriority="71" w:unhideWhenUsed="0"/>
-    <w:lsdException w:name="Colorful List Accent 1" w:semiHidden="0" w:uiPriority="72" w:unhideWhenUsed="0"/>
-    <w:lsdException w:name="Colorful Grid Accent 1" w:semiHidden="0" w:uiPriority="73" w:unhideWhenUsed="0"/>
-    <w:lsdException w:name="Light Shading Accent 2" w:semiHidden="0" w:uiPriority="60" w:unhideWhenUsed="0"/>
-    <w:lsdException w:name="Light List Accent 2" w:semiHidden="0" w:uiPriority="61" w:unhideWhenUsed="0"/>
-    <w:lsdException w:name="Light Grid Accent 2" w:semiHidden="0" w:uiPriority="62" w:unhideWhenUsed="0"/>
-    <w:lsdException w:name="Medium Shading 1 Accent 2" w:semiHidden="0" w:uiPriority="63" w:unhideWhenUsed="0"/>
-    <w:lsdException w:name="Medium Shading 2 Accent 2" w:semiHidden="0" w:uiPriority="64" w:unhideWhenUsed="0"/>
-    <w:lsdException w:name="Medium List 1 Accent 2" w:semiHidden="0" w:uiPriority="65" w:unhideWhenUsed="0"/>
-    <w:lsdException w:name="Medium List 2 Accent 2" w:semiHidden="0" w:uiPriority="66" w:unhideWhenUsed="0"/>
-    <w:lsdException w:name="Medium Grid 1 Accent 2" w:semiHidden="0" w:uiPriority="67" w:unhideWhenUsed="0"/>
-    <w:lsdException w:name="Medium Grid 2 Accent 2" w:semiHidden="0" w:uiPriority="68" w:unhideWhenUsed="0"/>
-    <w:lsdException w:name="Medium Grid 3 Accent 2" w:semiHidden="0" w:uiPriority="69" w:unhideWhenUsed="0"/>
-    <w:lsdException w:name="Dark List Accent 2" w:semiHidden="0" w:uiPriority="70" w:unhideWhenUsed="0"/>
-    <w:lsdException w:name="Colorful Shading Accent 2" w:semiHidden="0" w:uiPriority="71" w:unhideWhenUsed="0"/>
-    <w:lsdException w:name="Colorful List Accent 2" w:semiHidden="0" w:uiPriority="72" w:unhideWhenUsed="0"/>
-    <w:lsdException w:name="Colorful Grid Accent 2" w:semiHidden="0" w:uiPriority="73" w:unhideWhenUsed="0"/>
-    <w:lsdException w:name="Light Shading Accent 3" w:semiHidden="0" w:uiPriority="60" w:unhideWhenUsed="0"/>
-    <w:lsdException w:name="Light List Accent 3" w:semiHidden="0" w:uiPriority="61" w:unhideWhenUsed="0"/>
-    <w:lsdException w:name="Light Grid Accent 3" w:semiHidden="0" w:uiPriority="62" w:unhideWhenUsed="0"/>
-    <w:lsdException w:name="Medium Shading 1 Accent 3" w:semiHidden="0" w:uiPriority="63" w:unhideWhenUsed="0"/>
-    <w:lsdException w:name="Medium Shading 2 Accent 3" w:semiHidden="0" w:uiPriority="64" w:unhideWhenUsed="0"/>
-    <w:lsdException w:name="Medium List 1 Accent 3" w:semiHidden="0" w:uiPriority="65" w:unhideWhenUsed="0"/>
-    <w:lsdException w:name="Medium List 2 Accent 3" w:semiHidden="0" w:uiPriority="66" w:unhideWhenUsed="0"/>
-    <w:lsdException w:name="Medium Grid 1 Accent 3" w:semiHidden="0" w:uiPriority="67" w:unhideWhenUsed="0"/>
-    <w:lsdException w:name="Medium Grid 2 Accent 3" w:semiHidden="0" w:uiPriority="68" w:unhideWhenUsed="0"/>
-    <w:lsdException w:name="Medium Grid 3 Accent 3" w:semiHidden="0" w:uiPriority="69" w:unhideWhenUsed="0"/>
-    <w:lsdException w:name="Dark List Accent 3" w:semiHidden="0" w:uiPriority="70" w:unhideWhenUsed="0"/>
-    <w:lsdException w:name="Colorful Shading Accent 3" w:semiHidden="0" w:uiPriority="71" w:unhideWhenUsed="0"/>
-    <w:lsdException w:name="Colorful List Accent 3" w:semiHidden="0" w:uiPriority="72" w:unhideWhenUsed="0"/>
-    <w:lsdException w:name="Colorful Grid Accent 3" w:semiHidden="0" w:uiPriority="73" w:unhideWhenUsed="0"/>
-    <w:lsdException w:name="Light Shading Accent 4" w:semiHidden="0" w:uiPriority="60" w:unhideWhenUsed="0"/>
-    <w:lsdException w:name="Light List Accent 4" w:semiHidden="0" w:uiPriority="61" w:unhideWhenUsed="0"/>
-    <w:lsdException w:name="Light Grid Accent 4" w:semiHidden="0" w:uiPriority="62" w:unhideWhenUsed="0"/>
-    <w:lsdException w:name="Medium Shading 1 Accent 4" w:semiHidden="0" w:uiPriority="63" w:unhideWhenUsed="0"/>
-    <w:lsdException w:name="Medium Shading 2 Accent 4" w:semiHidden="0" w:uiPriority="64" w:unhideWhenUsed="0"/>
-    <w:lsdException w:name="Medium List 1 Accent 4" w:semiHidden="0" w:uiPriority="65" w:unhideWhenUsed="0"/>
-    <w:lsdException w:name="Medium List 2 Accent 4" w:semiHidden="0" w:uiPriority="66" w:unhideWhenUsed="0"/>
-    <w:lsdException w:name="Medium Grid 1 Accent 4" w:semiHidden="0" w:uiPriority="67" w:unhideWhenUsed="0"/>
-    <w:lsdException w:name="Medium Grid 2 Accent 4" w:semiHidden="0" w:uiPriority="68" w:unhideWhenUsed="0"/>
-    <w:lsdException w:name="Medium Grid 3 Accent 4" w:semiHidden="0" w:uiPriority="69" w:unhideWhenUsed="0"/>
-    <w:lsdException w:name="Dark List Accent 4" w:semiHidden="0" w:uiPriority="70" w:unhideWhenUsed="0"/>
-    <w:lsdException w:name="Colorful Shading Accent 4" w:semiHidden="0" w:uiPriority="71" w:unhideWhenUsed="0"/>
-    <w:lsdException w:name="Colorful List Accent 4" w:semiHidden="0" w:uiPriority="72" w:unhideWhenUsed="0"/>
-    <w:lsdException w:name="Colorful Grid Accent 4" w:semiHidden="0" w:uiPriority="73" w:unhideWhenUsed="0"/>
-    <w:lsdException w:name="Light Shading Accent 5" w:semiHidden="0" w:uiPriority="60" w:unhideWhenUsed="0"/>
-    <w:lsdException w:name="Light List Accent 5" w:semiHidden="0" w:uiPriority="61" w:unhideWhenUsed="0"/>
-    <w:lsdException w:name="Light Grid Accent 5" w:semiHidden="0" w:uiPriority="62" w:unhideWhenUsed="0"/>
-    <w:lsdException w:name="Medium Shading 1 Accent 5" w:semiHidden="0" w:uiPriority="63" w:unhideWhenUsed="0"/>
-    <w:lsdException w:name="Medium Shading 2 Accent 5" w:semiHidden="0" w:uiPriority="64" w:unhideWhenUsed="0"/>
-    <w:lsdException w:name="Medium List 1 Accent 5" w:semiHidden="0" w:uiPriority="65" w:unhideWhenUsed="0"/>
-    <w:lsdException w:name="Medium List 2 Accent 5" w:semiHidden="0" w:uiPriority="66" w:unhideWhenUsed="0"/>
-    <w:lsdException w:name="Medium Grid 1 Accent 5" w:semiHidden="0" w:uiPriority="67" w:unhideWhenUsed="0"/>
-    <w:lsdException w:name="Medium Grid 2 Accent 5" w:semiHidden="0" w:uiPriority="68" w:unhideWhenUsed="0"/>
-    <w:lsdException w:name="Medium Grid 3 Accent 5" w:semiHidden="0" w:uiPriority="69" w:unhideWhenUsed="0"/>
-    <w:lsdException w:name="Dark List Accent 5" w:semiHidden="0" w:uiPriority="70" w:unhideWhenUsed="0"/>
-    <w:lsdException w:name="Colorful Shading Accent 5" w:semiHidden="0" w:uiPriority="71" w:unhideWhenUsed="0"/>
-    <w:lsdException w:name="Colorful List Accent 5" w:semiHidden="0" w:uiPriority="72" w:unhideWhenUsed="0"/>
-    <w:lsdException w:name="Colorful Grid Accent 5" w:semiHidden="0" w:uiPriority="73" w:unhideWhenUsed="0"/>
-    <w:lsdException w:name="Light Shading Accent 6" w:semiHidden="0" w:uiPriority="60" w:unhideWhenUsed="0"/>
-    <w:lsdException w:name="Light List Accent 6" w:semiHidden="0" w:uiPriority="61" w:unhideWhenUsed="0"/>
-    <w:lsdException w:name="Light Grid Accent 6" w:semiHidden="0" w:uiPriority="62" w:unhideWhenUsed="0"/>
-    <w:lsdException w:name="Medium Shading 1 Accent 6" w:semiHidden="0" w:uiPriority="63" w:unhideWhenUsed="0"/>
-    <w:lsdException w:name="Medium Shading 2 Accent 6" w:semiHidden="0" w:uiPriority="64" w:unhideWhenUsed="0"/>
-    <w:lsdException w:name="Medium List 1 Accent 6" w:semiHidden="0" w:uiPriority="65" w:unhideWhenUsed="0"/>
-    <w:lsdException w:name="Medium List 2 Accent 6" w:semiHidden="0" w:uiPriority="66" w:unhideWhenUsed="0"/>
-    <w:lsdException w:name="Medium Grid 1 Accent 6" w:semiHidden="0" w:uiPriority="67" w:unhideWhenUsed="0"/>
-    <w:lsdException w:name="Medium Grid 2 Accent 6" w:semiHidden="0" w:uiPriority="68" w:unhideWhenUsed="0"/>
-    <w:lsdException w:name="Medium Grid 3 Accent 6" w:semiHidden="0" w:uiPriority="69" w:unhideWhenUsed="0"/>
-    <w:lsdException w:name="Dark List Accent 6" w:semiHidden="0" w:uiPriority="70" w:unhideWhenUsed="0"/>
-    <w:lsdException w:name="Colorful Shading Accent 6" w:semiHidden="0" w:uiPriority="71" w:unhideWhenUsed="0"/>
-    <w:lsdException w:name="Colorful List Accent 6" w:semiHidden="0" w:uiPriority="72" w:unhideWhenUsed="0"/>
-    <w:lsdException w:name="Colorful Grid Accent 6" w:semiHidden="0" w:uiPriority="73" w:unhideWhenUsed="0"/>
-    <w:lsdException w:name="Subtle Emphasis" w:semiHidden="0" w:uiPriority="19" w:unhideWhenUsed="0" w:qFormat="1"/>
-    <w:lsdException w:name="Intense Emphasis" w:semiHidden="0" w:uiPriority="21" w:unhideWhenUsed="0" w:qFormat="1"/>
-    <w:lsdException w:name="Subtle Reference" w:semiHidden="0" w:uiPriority="31" w:unhideWhenUsed="0" w:qFormat="1"/>
-    <w:lsdException w:name="Intense Reference" w:semiHidden="0" w:uiPriority="32" w:unhideWhenUsed="0" w:qFormat="1"/>
-    <w:lsdException w:name="Book Title" w:semiHidden="0" w:uiPriority="33" w:unhideWhenUsed="0" w:qFormat="1"/>
-    <w:lsdException w:name="Bibliography" w:uiPriority="37"/>
-    <w:lsdException w:name="TOC Heading" w:uiPriority="39" w:qFormat="1"/>
+  <w:latentStyles w:defLockedState="0" w:defUIPriority="99" w:defSemiHidden="0" w:defUnhideWhenUsed="0" w:defQFormat="0" w:count="371">
+    <w:lsdException w:name="Normal" w:uiPriority="0" w:qFormat="1"/>
+    <w:lsdException w:name="heading 1" w:uiPriority="9" w:qFormat="1"/>
+    <w:lsdException w:name="heading 2" w:semiHidden="1" w:uiPriority="9" w:unhideWhenUsed="1" w:qFormat="1"/>
+    <w:lsdException w:name="heading 3" w:semiHidden="1" w:uiPriority="9" w:unhideWhenUsed="1" w:qFormat="1"/>
+    <w:lsdException w:name="heading 4" w:semiHidden="1" w:uiPriority="9" w:unhideWhenUsed="1" w:qFormat="1"/>
+    <w:lsdException w:name="heading 5" w:semiHidden="1" w:uiPriority="9" w:unhideWhenUsed="1" w:qFormat="1"/>
+    <w:lsdException w:name="heading 6" w:semiHidden="1" w:uiPriority="9" w:unhideWhenUsed="1" w:qFormat="1"/>
+    <w:lsdException w:name="heading 7" w:semiHidden="1" w:uiPriority="9" w:unhideWhenUsed="1" w:qFormat="1"/>
+    <w:lsdException w:name="heading 8" w:semiHidden="1" w:uiPriority="9" w:unhideWhenUsed="1" w:qFormat="1"/>
+    <w:lsdException w:name="heading 9" w:semiHidden="1" w:uiPriority="9" w:unhideWhenUsed="1" w:qFormat="1"/>
+    <w:lsdException w:name="index 1" w:semiHidden="1" w:unhideWhenUsed="1"/>
+    <w:lsdException w:name="index 2" w:semiHidden="1" w:unhideWhenUsed="1"/>
+    <w:lsdException w:name="index 3" w:semiHidden="1" w:unhideWhenUsed="1"/>
+    <w:lsdException w:name="index 4" w:semiHidden="1" w:unhideWhenUsed="1"/>
+    <w:lsdException w:name="index 5" w:semiHidden="1" w:unhideWhenUsed="1"/>
+    <w:lsdException w:name="index 6" w:semiHidden="1" w:unhideWhenUsed="1"/>
+    <w:lsdException w:name="index 7" w:semiHidden="1" w:unhideWhenUsed="1"/>
+    <w:lsdException w:name="index 8" w:semiHidden="1" w:unhideWhenUsed="1"/>
+    <w:lsdException w:name="index 9" w:semiHidden="1" w:unhideWhenUsed="1"/>
+    <w:lsdException w:name="toc 1" w:semiHidden="1" w:uiPriority="39" w:unhideWhenUsed="1"/>
+    <w:lsdException w:name="toc 2" w:semiHidden="1" w:uiPriority="39" w:unhideWhenUsed="1"/>
+    <w:lsdException w:name="toc 3" w:semiHidden="1" w:uiPriority="39" w:unhideWhenUsed="1"/>
+    <w:lsdException w:name="toc 4" w:semiHidden="1" w:uiPriority="39" w:unhideWhenUsed="1"/>
+    <w:lsdException w:name="toc 5" w:semiHidden="1" w:uiPriority="39" w:unhideWhenUsed="1"/>
+    <w:lsdException w:name="toc 6" w:semiHidden="1" w:uiPriority="39" w:unhideWhenUsed="1"/>
+    <w:lsdException w:name="toc 7" w:semiHidden="1" w:uiPriority="39" w:unhideWhenUsed="1"/>
+    <w:lsdException w:name="toc 8" w:semiHidden="1" w:uiPriority="39" w:unhideWhenUsed="1"/>
+    <w:lsdException w:name="toc 9" w:semiHidden="1" w:uiPriority="39" w:unhideWhenUsed="1"/>
+    <w:lsdException w:name="Normal Indent" w:semiHidden="1" w:unhideWhenUsed="1"/>
+    <w:lsdException w:name="footnote text" w:semiHidden="1" w:unhideWhenUsed="1"/>
+    <w:lsdException w:name="annotation text" w:semiHidden="1" w:unhideWhenUsed="1"/>
+    <w:lsdException w:name="header" w:semiHidden="1" w:unhideWhenUsed="1"/>
+    <w:lsdException w:name="footer" w:semiHidden="1" w:unhideWhenUsed="1"/>
+    <w:lsdException w:name="index heading" w:semiHidden="1" w:unhideWhenUsed="1"/>
+    <w:lsdException w:name="caption" w:semiHidden="1" w:uiPriority="35" w:unhideWhenUsed="1" w:qFormat="1"/>
+    <w:lsdException w:name="table of figures" w:semiHidden="1" w:unhideWhenUsed="1"/>
+    <w:lsdException w:name="envelope address" w:semiHidden="1" w:unhideWhenUsed="1"/>
+    <w:lsdException w:name="envelope return" w:semiHidden="1" w:unhideWhenUsed="1"/>
+    <w:lsdException w:name="footnote reference" w:semiHidden="1" w:unhideWhenUsed="1"/>
+    <w:lsdException w:name="annotation reference" w:semiHidden="1" w:unhideWhenUsed="1"/>
+    <w:lsdException w:name="line number" w:semiHidden="1" w:unhideWhenUsed="1"/>
+    <w:lsdException w:name="page number" w:semiHidden="1" w:unhideWhenUsed="1"/>
+    <w:lsdException w:name="endnote reference" w:semiHidden="1" w:unhideWhenUsed="1"/>
+    <w:lsdException w:name="endnote text" w:semiHidden="1" w:unhideWhenUsed="1"/>
+    <w:lsdException w:name="table of authorities" w:semiHidden="1" w:unhideWhenUsed="1"/>
+    <w:lsdException w:name="macro" w:semiHidden="1" w:unhideWhenUsed="1"/>
+    <w:lsdException w:name="toa heading" w:semiHidden="1" w:unhideWhenUsed="1"/>
+    <w:lsdException w:name="List" w:semiHidden="1" w:unhideWhenUsed="1"/>
+    <w:lsdException w:name="List Bullet" w:semiHidden="1" w:unhideWhenUsed="1"/>
+    <w:lsdException w:name="List Number" w:semiHidden="1" w:unhideWhenUsed="1"/>
+    <w:lsdException w:name="List 2" w:semiHidden="1" w:unhideWhenUsed="1"/>
+    <w:lsdException w:name="List 3" w:semiHidden="1" w:unhideWhenUsed="1"/>
+    <w:lsdException w:name="List 4" w:semiHidden="1" w:unhideWhenUsed="1"/>
+    <w:lsdException w:name="List 5" w:semiHidden="1" w:unhideWhenUsed="1"/>
+    <w:lsdException w:name="List Bullet 2" w:semiHidden="1" w:unhideWhenUsed="1"/>
+    <w:lsdException w:name="List Bullet 3" w:semiHidden="1" w:unhideWhenUsed="1"/>
+    <w:lsdException w:name="List Bullet 4" w:semiHidden="1" w:unhideWhenUsed="1"/>
+    <w:lsdException w:name="List Bullet 5" w:semiHidden="1" w:unhideWhenUsed="1"/>
+    <w:lsdException w:name="List Number 2" w:semiHidden="1" w:unhideWhenUsed="1"/>
+    <w:lsdException w:name="List Number 3" w:semiHidden="1" w:unhideWhenUsed="1"/>
+    <w:lsdException w:name="List Number 4" w:semiHidden="1" w:unhideWhenUsed="1"/>
+    <w:lsdException w:name="List Number 5" w:semiHidden="1" w:unhideWhenUsed="1"/>
+    <w:lsdException w:name="Title" w:uiPriority="10" w:qFormat="1"/>
+    <w:lsdException w:name="Closing" w:semiHidden="1" w:unhideWhenUsed="1"/>
+    <w:lsdException w:name="Signature" w:semiHidden="1" w:unhideWhenUsed="1"/>
+    <w:lsdException w:name="Default Paragraph Font" w:semiHidden="1" w:uiPriority="1" w:unhideWhenUsed="1"/>
+    <w:lsdException w:name="Body Text" w:semiHidden="1" w:unhideWhenUsed="1"/>
+    <w:lsdException w:name="Body Text Indent" w:semiHidden="1" w:unhideWhenUsed="1"/>
+    <w:lsdException w:name="List Continue" w:semiHidden="1" w:unhideWhenUsed="1"/>
+    <w:lsdException w:name="List Continue 2" w:semiHidden="1" w:unhideWhenUsed="1"/>
+    <w:lsdException w:name="List Continue 3" w:semiHidden="1" w:unhideWhenUsed="1"/>
+    <w:lsdException w:name="List Continue 4" w:semiHidden="1" w:unhideWhenUsed="1"/>
+    <w:lsdException w:name="List Continue 5" w:semiHidden="1" w:unhideWhenUsed="1"/>
+    <w:lsdException w:name="Message Header" w:semiHidden="1" w:unhideWhenUsed="1"/>
+    <w:lsdException w:name="Subtitle" w:uiPriority="11" w:qFormat="1"/>
+    <w:lsdException w:name="Salutation" w:semiHidden="1" w:unhideWhenUsed="1"/>
+    <w:lsdException w:name="Date" w:semiHidden="1" w:unhideWhenUsed="1"/>
+    <w:lsdException w:name="Body Text First Indent" w:semiHidden="1" w:unhideWhenUsed="1"/>
+    <w:lsdException w:name="Body Text First Indent 2" w:semiHidden="1" w:unhideWhenUsed="1"/>
+    <w:lsdException w:name="Note Heading" w:semiHidden="1" w:unhideWhenUsed="1"/>
+    <w:lsdException w:name="Body Text 2" w:semiHidden="1" w:unhideWhenUsed="1"/>
+    <w:lsdException w:name="Body Text 3" w:semiHidden="1" w:unhideWhenUsed="1"/>
+    <w:lsdException w:name="Body Text Indent 2" w:semiHidden="1" w:unhideWhenUsed="1"/>
+    <w:lsdException w:name="Body Text Indent 3" w:semiHidden="1" w:unhideWhenUsed="1"/>
+    <w:lsdException w:name="Block Text" w:semiHidden="1" w:unhideWhenUsed="1"/>
+    <w:lsdException w:name="Hyperlink" w:semiHidden="1" w:unhideWhenUsed="1"/>
+    <w:lsdException w:name="FollowedHyperlink" w:semiHidden="1" w:unhideWhenUsed="1"/>
+    <w:lsdException w:name="Strong" w:uiPriority="22" w:qFormat="1"/>
+    <w:lsdException w:name="Emphasis" w:uiPriority="20" w:qFormat="1"/>
+    <w:lsdException w:name="Document Map" w:semiHidden="1" w:unhideWhenUsed="1"/>
+    <w:lsdException w:name="Plain Text" w:semiHidden="1" w:unhideWhenUsed="1"/>
+    <w:lsdException w:name="E-mail Signature" w:semiHidden="1" w:unhideWhenUsed="1"/>
+    <w:lsdException w:name="HTML Top of Form" w:semiHidden="1" w:unhideWhenUsed="1"/>
+    <w:lsdException w:name="HTML Bottom of Form" w:semiHidden="1" w:unhideWhenUsed="1"/>
+    <w:lsdException w:name="Normal (Web)" w:semiHidden="1" w:unhideWhenUsed="1"/>
+    <w:lsdException w:name="HTML Acronym" w:semiHidden="1" w:unhideWhenUsed="1"/>
+    <w:lsdException w:name="HTML Address" w:semiHidden="1" w:unhideWhenUsed="1"/>
+    <w:lsdException w:name="HTML Cite" w:semiHidden="1" w:unhideWhenUsed="1"/>
+    <w:lsdException w:name="HTML Code" w:semiHidden="1" w:unhideWhenUsed="1"/>
+    <w:lsdException w:name="HTML Definition" w:semiHidden="1" w:unhideWhenUsed="1"/>
+    <w:lsdException w:name="HTML Keyboard" w:semiHidden="1" w:unhideWhenUsed="1"/>
+    <w:lsdException w:name="HTML Preformatted" w:semiHidden="1" w:unhideWhenUsed="1"/>
+    <w:lsdException w:name="HTML Sample" w:semiHidden="1" w:unhideWhenUsed="1"/>
+    <w:lsdException w:name="HTML Typewriter" w:semiHidden="1" w:unhideWhenUsed="1"/>
+    <w:lsdException w:name="HTML Variable" w:semiHidden="1" w:unhideWhenUsed="1"/>
+    <w:lsdException w:name="Normal Table" w:semiHidden="1" w:unhideWhenUsed="1"/>
+    <w:lsdException w:name="annotation subject" w:semiHidden="1" w:unhideWhenUsed="1"/>
+    <w:lsdException w:name="No List" w:semiHidden="1" w:unhideWhenUsed="1"/>
+    <w:lsdException w:name="Outline List 1" w:semiHidden="1" w:unhideWhenUsed="1"/>
+    <w:lsdException w:name="Outline List 2" w:semiHidden="1" w:unhideWhenUsed="1"/>
+    <w:lsdException w:name="Outline List 3" w:semiHidden="1" w:unhideWhenUsed="1"/>
+    <w:lsdException w:name="Table Simple 1" w:semiHidden="1" w:unhideWhenUsed="1"/>
+    <w:lsdException w:name="Table Simple 2" w:semiHidden="1" w:unhideWhenUsed="1"/>
+    <w:lsdException w:name="Table Simple 3" w:semiHidden="1" w:unhideWhenUsed="1"/>
+    <w:lsdException w:name="Table Classic 1" w:semiHidden="1" w:unhideWhenUsed="1"/>
+    <w:lsdException w:name="Table Classic 2" w:semiHidden="1" w:unhideWhenUsed="1"/>
+    <w:lsdException w:name="Table Classic 3" w:semiHidden="1" w:unhideWhenUsed="1"/>
+    <w:lsdException w:name="Table Classic 4" w:semiHidden="1" w:unhideWhenUsed="1"/>
+    <w:lsdException w:name="Table Colorful 1" w:semiHidden="1" w:unhideWhenUsed="1"/>
+    <w:lsdException w:name="Table Colorful 2" w:semiHidden="1" w:unhideWhenUsed="1"/>
+    <w:lsdException w:name="Table Colorful 3" w:semiHidden="1" w:unhideWhenUsed="1"/>
+    <w:lsdException w:name="Table Columns 1" w:semiHidden="1" w:unhideWhenUsed="1"/>
+    <w:lsdException w:name="Table Columns 2" w:semiHidden="1" w:unhideWhenUsed="1"/>
+    <w:lsdException w:name="Table Columns 3" w:semiHidden="1" w:unhideWhenUsed="1"/>
+    <w:lsdException w:name="Table Columns 4" w:semiHidden="1" w:unhideWhenUsed="1"/>
+    <w:lsdException w:name="Table Columns 5" w:semiHidden="1" w:unhideWhenUsed="1"/>
+    <w:lsdException w:name="Table Grid 1" w:semiHidden="1" w:unhideWhenUsed="1"/>
+    <w:lsdException w:name="Table Grid 2" w:semiHidden="1" w:unhideWhenUsed="1"/>
+    <w:lsdException w:name="Table Grid 3" w:semiHidden="1" w:unhideWhenUsed="1"/>
+    <w:lsdException w:name="Table Grid 4" w:semiHidden="1" w:unhideWhenUsed="1"/>
+    <w:lsdException w:name="Table Grid 5" w:semiHidden="1" w:unhideWhenUsed="1"/>
+    <w:lsdException w:name="Table Grid 6" w:semiHidden="1" w:unhideWhenUsed="1"/>
+    <w:lsdException w:name="Table Grid 7" w:semiHidden="1" w:unhideWhenUsed="1"/>
+    <w:lsdException w:name="Table Grid 8" w:semiHidden="1" w:unhideWhenUsed="1"/>
+    <w:lsdException w:name="Table List 1" w:semiHidden="1" w:unhideWhenUsed="1"/>
+    <w:lsdException w:name="Table List 2" w:semiHidden="1" w:unhideWhenUsed="1"/>
+    <w:lsdException w:name="Table List 3" w:semiHidden="1" w:unhideWhenUsed="1"/>
+    <w:lsdException w:name="Table List 4" w:semiHidden="1" w:unhideWhenUsed="1"/>
+    <w:lsdException w:name="Table List 5" w:semiHidden="1" w:unhideWhenUsed="1"/>
+    <w:lsdException w:name="Table List 6" w:semiHidden="1" w:unhideWhenUsed="1"/>
+    <w:lsdException w:name="Table List 7" w:semiHidden="1" w:unhideWhenUsed="1"/>
+    <w:lsdException w:name="Table List 8" w:semiHidden="1" w:unhideWhenUsed="1"/>
+    <w:lsdException w:name="Table 3D effects 1" w:semiHidden="1" w:unhideWhenUsed="1"/>
+    <w:lsdException w:name="Table 3D effects 2" w:semiHidden="1" w:unhideWhenUsed="1"/>
+    <w:lsdException w:name="Table 3D effects 3" w:semiHidden="1" w:unhideWhenUsed="1"/>
+    <w:lsdException w:name="Table Contemporary" w:semiHidden="1" w:unhideWhenUsed="1"/>
+    <w:lsdException w:name="Table Elegant" w:semiHidden="1" w:unhideWhenUsed="1"/>
+    <w:lsdException w:name="Table Professional" w:semiHidden="1" w:unhideWhenUsed="1"/>
+    <w:lsdException w:name="Table Subtle 1" w:semiHidden="1" w:unhideWhenUsed="1"/>
+    <w:lsdException w:name="Table Subtle 2" w:semiHidden="1" w:unhideWhenUsed="1"/>
+    <w:lsdException w:name="Table Web 1" w:semiHidden="1" w:unhideWhenUsed="1"/>
+    <w:lsdException w:name="Table Web 2" w:semiHidden="1" w:unhideWhenUsed="1"/>
+    <w:lsdException w:name="Table Web 3" w:semiHidden="1" w:unhideWhenUsed="1"/>
+    <w:lsdException w:name="Balloon Text" w:semiHidden="1" w:unhideWhenUsed="1"/>
+    <w:lsdException w:name="Table Grid" w:uiPriority="59"/>
+    <w:lsdException w:name="Table Theme" w:semiHidden="1" w:unhideWhenUsed="1"/>
+    <w:lsdException w:name="Placeholder Text" w:semiHidden="1"/>
+    <w:lsdException w:name="No Spacing" w:uiPriority="1" w:qFormat="1"/>
+    <w:lsdException w:name="Light Shading" w:uiPriority="60"/>
+    <w:lsdException w:name="Light List" w:uiPriority="61"/>
+    <w:lsdException w:name="Light Grid" w:uiPriority="62"/>
+    <w:lsdException w:name="Medium Shading 1" w:uiPriority="63"/>
+    <w:lsdException w:name="Medium Shading 2" w:uiPriority="64"/>
+    <w:lsdException w:name="Medium List 1" w:uiPriority="65"/>
+    <w:lsdException w:name="Medium List 2" w:uiPriority="66"/>
+    <w:lsdException w:name="Medium Grid 1" w:uiPriority="67"/>
+    <w:lsdException w:name="Medium Grid 2" w:uiPriority="68"/>
+    <w:lsdException w:name="Medium Grid 3" w:uiPriority="69"/>
+    <w:lsdException w:name="Dark List" w:uiPriority="70"/>
+    <w:lsdException w:name="Colorful Shading" w:uiPriority="71"/>
+    <w:lsdException w:name="Colorful List" w:uiPriority="72"/>
+    <w:lsdException w:name="Colorful Grid" w:uiPriority="73"/>
+    <w:lsdException w:name="Light Shading Accent 1" w:uiPriority="60"/>
+    <w:lsdException w:name="Light List Accent 1" w:uiPriority="61"/>
+    <w:lsdException w:name="Light Grid Accent 1" w:uiPriority="62"/>
+    <w:lsdException w:name="Medium Shading 1 Accent 1" w:uiPriority="63"/>
+    <w:lsdException w:name="Medium Shading 2 Accent 1" w:uiPriority="64"/>
+    <w:lsdException w:name="Medium List 1 Accent 1" w:uiPriority="65"/>
+    <w:lsdException w:name="Revision" w:semiHidden="1"/>
+    <w:lsdException w:name="List Paragraph" w:uiPriority="34" w:qFormat="1"/>
+    <w:lsdException w:name="Quote" w:uiPriority="29" w:qFormat="1"/>
+    <w:lsdException w:name="Intense Quote" w:uiPriority="30" w:qFormat="1"/>
+    <w:lsdException w:name="Medium List 2 Accent 1" w:uiPriority="66"/>
+    <w:lsdException w:name="Medium Grid 1 Accent 1" w:uiPriority="67"/>
+    <w:lsdException w:name="Medium Grid 2 Accent 1" w:uiPriority="68"/>
+    <w:lsdException w:name="Medium Grid 3 Accent 1" w:uiPriority="69"/>
+    <w:lsdException w:name="Dark List Accent 1" w:uiPriority="70"/>
+    <w:lsdException w:name="Colorful Shading Accent 1" w:uiPriority="71"/>
+    <w:lsdException w:name="Colorful List Accent 1" w:uiPriority="72"/>
+    <w:lsdException w:name="Colorful Grid Accent 1" w:uiPriority="73"/>
+    <w:lsdException w:name="Light Shading Accent 2" w:uiPriority="60"/>
+    <w:lsdException w:name="Light List Accent 2" w:uiPriority="61"/>
+    <w:lsdException w:name="Light Grid Accent 2" w:uiPriority="62"/>
+    <w:lsdException w:name="Medium Shading 1 Accent 2" w:uiPriority="63"/>
+    <w:lsdException w:name="Medium Shading 2 Accent 2" w:uiPriority="64"/>
+    <w:lsdException w:name="Medium List 1 Accent 2" w:uiPriority="65"/>
+    <w:lsdException w:name="Medium List 2 Accent 2" w:uiPriority="66"/>
+    <w:lsdException w:name="Medium Grid 1 Accent 2" w:uiPriority="67"/>
+    <w:lsdException w:name="Medium Grid 2 Accent 2" w:uiPriority="68"/>
+    <w:lsdException w:name="Medium Grid 3 Accent 2" w:uiPriority="69"/>
+    <w:lsdException w:name="Dark List Accent 2" w:uiPriority="70"/>
+    <w:lsdException w:name="Colorful Shading Accent 2" w:uiPriority="71"/>
+    <w:lsdException w:name="Colorful List Accent 2" w:uiPriority="72"/>
+    <w:lsdException w:name="Colorful Grid Accent 2" w:uiPriority="73"/>
+    <w:lsdException w:name="Light Shading Accent 3" w:uiPriority="60"/>
+    <w:lsdException w:name="Light List Accent 3" w:uiPriority="61"/>
+    <w:lsdException w:name="Light Grid Accent 3" w:uiPriority="62"/>
+    <w:lsdException w:name="Medium Shading 1 Accent 3" w:uiPriority="63"/>
+    <w:lsdException w:name="Medium Shading 2 Accent 3" w:uiPriority="64"/>
+    <w:lsdException w:name="Medium List 1 Accent 3" w:uiPriority="65"/>
+    <w:lsdException w:name="Medium List 2 Accent 3" w:uiPriority="66"/>
+    <w:lsdException w:name="Medium Grid 1 Accent 3" w:uiPriority="67"/>
+    <w:lsdException w:name="Medium Grid 2 Accent 3" w:uiPriority="68"/>
+    <w:lsdException w:name="Medium Grid 3 Accent 3" w:uiPriority="69"/>
+    <w:lsdException w:name="Dark List Accent 3" w:uiPriority="70"/>
+    <w:lsdException w:name="Colorful Shading Accent 3" w:uiPriority="71"/>
+    <w:lsdException w:name="Colorful List Accent 3" w:uiPriority="72"/>
+    <w:lsdException w:name="Colorful Grid Accent 3" w:uiPriority="73"/>
+    <w:lsdException w:name="Light Shading Accent 4" w:uiPriority="60"/>
+    <w:lsdException w:name="Light List Accent 4" w:uiPriority="61"/>
+    <w:lsdException w:name="Light Grid Accent 4" w:uiPriority="62"/>
+    <w:lsdException w:name="Medium Shading 1 Accent 4" w:uiPriority="63"/>
+    <w:lsdException w:name="Medium Shading 2 Accent 4" w:uiPriority="64"/>
+    <w:lsdException w:name="Medium List 1 Accent 4" w:uiPriority="65"/>
+    <w:lsdException w:name="Medium List 2 Accent 4" w:uiPriority="66"/>
+    <w:lsdException w:name="Medium Grid 1 Accent 4" w:uiPriority="67"/>
+    <w:lsdException w:name="Medium Grid 2 Accent 4" w:uiPriority="68"/>
+    <w:lsdException w:name="Medium Grid 3 Accent 4" w:uiPriority="69"/>
+    <w:lsdException w:name="Dark List Accent 4" w:uiPriority="70"/>
+    <w:lsdException w:name="Colorful Shading Accent 4" w:uiPriority="71"/>
+    <w:lsdException w:name="Colorful List Accent 4" w:uiPriority="72"/>
+    <w:lsdException w:name="Colorful Grid Accent 4" w:uiPriority="73"/>
+    <w:lsdException w:name="Light Shading Accent 5" w:uiPriority="60"/>
+    <w:lsdException w:name="Light List Accent 5" w:uiPriority="61"/>
+    <w:lsdException w:name="Light Grid Accent 5" w:uiPriority="62"/>
+    <w:lsdException w:name="Medium Shading 1 Accent 5" w:uiPriority="63"/>
+    <w:lsdException w:name="Medium Shading 2 Accent 5" w:uiPriority="64"/>
+    <w:lsdException w:name="Medium List 1 Accent 5" w:uiPriority="65"/>
+    <w:lsdException w:name="Medium List 2 Accent 5" w:uiPriority="66"/>
+    <w:lsdException w:name="Medium Grid 1 Accent 5" w:uiPriority="67"/>
+    <w:lsdException w:name="Medium Grid 2 Accent 5" w:uiPriority="68"/>
+    <w:lsdException w:name="Medium Grid 3 Accent 5" w:uiPriority="69"/>
+    <w:lsdException w:name="Dark List Accent 5" w:uiPriority="70"/>
+    <w:lsdException w:name="Colorful Shading Accent 5" w:uiPriority="71"/>
+    <w:lsdException w:name="Colorful List Accent 5" w:uiPriority="72"/>
+    <w:lsdException w:name="Colorful Grid Accent 5" w:uiPriority="73"/>
+    <w:lsdException w:name="Light Shading Accent 6" w:uiPriority="60"/>
+    <w:lsdException w:name="Light List Accent 6" w:uiPriority="61"/>
+    <w:lsdException w:name="Light Grid Accent 6" w:uiPriority="62"/>
+    <w:lsdException w:name="Medium Shading 1 Accent 6" w:uiPriority="63"/>
+    <w:lsdException w:name="Medium Shading 2 Accent 6" w:uiPriority="64"/>
+    <w:lsdException w:name="Medium List 1 Accent 6" w:uiPriority="65"/>
+    <w:lsdException w:name="Medium List 2 Accent 6" w:uiPriority="66"/>
+    <w:lsdException w:name="Medium Grid 1 Accent 6" w:uiPriority="67"/>
+    <w:lsdException w:name="Medium Grid 2 Accent 6" w:uiPriority="68"/>
+    <w:lsdException w:name="Medium Grid 3 Accent 6" w:uiPriority="69"/>
+    <w:lsdException w:name="Dark List Accent 6" w:uiPriority="70"/>
+    <w:lsdException w:name="Colorful Shading Accent 6" w:uiPriority="71"/>
+    <w:lsdException w:name="Colorful List Accent 6" w:uiPriority="72"/>
+    <w:lsdException w:name="Colorful Grid Accent 6" w:uiPriority="73"/>
+    <w:lsdException w:name="Subtle Emphasis" w:uiPriority="19" w:qFormat="1"/>
+    <w:lsdException w:name="Intense Emphasis" w:uiPriority="21" w:qFormat="1"/>
+    <w:lsdException w:name="Subtle Reference" w:uiPriority="31" w:qFormat="1"/>
+    <w:lsdException w:name="Intense Reference" w:uiPriority="32" w:qFormat="1"/>
+    <w:lsdException w:name="Book Title" w:uiPriority="33" w:qFormat="1"/>
+    <w:lsdException w:name="Bibliography" w:semiHidden="1" w:uiPriority="37" w:unhideWhenUsed="1"/>
+    <w:lsdException w:name="TOC Heading" w:semiHidden="1" w:uiPriority="39" w:unhideWhenUsed="1" w:qFormat="1"/>
+    <w:lsdException w:name="Plain Table 1" w:uiPriority="41"/>
+    <w:lsdException w:name="Plain Table 2" w:uiPriority="42"/>
+    <w:lsdException w:name="Plain Table 3" w:uiPriority="43"/>
+    <w:lsdException w:name="Plain Table 4" w:uiPriority="44"/>
+    <w:lsdException w:name="Plain Table 5" w:uiPriority="45"/>
+    <w:lsdException w:name="Grid Table Light" w:uiPriority="40"/>
+    <w:lsdException w:name="Grid Table 1 Light" w:uiPriority="46"/>
+    <w:lsdException w:name="Grid Table 2" w:uiPriority="47"/>
+    <w:lsdException w:name="Grid Table 3" w:uiPriority="48"/>
+    <w:lsdException w:name="Grid Table 4" w:uiPriority="49"/>
+    <w:lsdException w:name="Grid Table 5 Dark" w:uiPriority="50"/>
+    <w:lsdException w:name="Grid Table 6 Colorful" w:uiPriority="51"/>
+    <w:lsdException w:name="Grid Table 7 Colorful" w:uiPriority="52"/>
+    <w:lsdException w:name="Grid Table 1 Light Accent 1" w:uiPriority="46"/>
+    <w:lsdException w:name="Grid Table 2 Accent 1" w:uiPriority="47"/>
+    <w:lsdException w:name="Grid Table 3 Accent 1" w:uiPriority="48"/>
+    <w:lsdException w:name="Grid Table 4 Accent 1" w:uiPriority="49"/>
+    <w:lsdException w:name="Grid Table 5 Dark Accent 1" w:uiPriority="50"/>
+    <w:lsdException w:name="Grid Table 6 Colorful Accent 1" w:uiPriority="51"/>
+    <w:lsdException w:name="Grid Table 7 Colorful Accent 1" w:uiPriority="52"/>
+    <w:lsdException w:name="Grid Table 1 Light Accent 2" w:uiPriority="46"/>
+    <w:lsdException w:name="Grid Table 2 Accent 2" w:uiPriority="47"/>
+    <w:lsdException w:name="Grid Table 3 Accent 2" w:uiPriority="48"/>
+    <w:lsdException w:name="Grid Table 4 Accent 2" w:uiPriority="49"/>
+    <w:lsdException w:name="Grid Table 5 Dark Accent 2" w:uiPriority="50"/>
+    <w:lsdException w:name="Grid Table 6 Colorful Accent 2" w:uiPriority="51"/>
+    <w:lsdException w:name="Grid Table 7 Colorful Accent 2" w:uiPriority="52"/>
+    <w:lsdException w:name="Grid Table 1 Light Accent 3" w:uiPriority="46"/>
+    <w:lsdException w:name="Grid Table 2 Accent 3" w:uiPriority="47"/>
+    <w:lsdException w:name="Grid Table 3 Accent 3" w:uiPriority="48"/>
+    <w:lsdException w:name="Grid Table 4 Accent 3" w:uiPriority="49"/>
+    <w:lsdException w:name="Grid Table 5 Dark Accent 3" w:uiPriority="50"/>
+    <w:lsdException w:name="Grid Table 6 Colorful Accent 3" w:uiPriority="51"/>
+    <w:lsdException w:name="Grid Table 7 Colorful Accent 3" w:uiPriority="52"/>
+    <w:lsdException w:name="Grid Table 1 Light Accent 4" w:uiPriority="46"/>
+    <w:lsdException w:name="Grid Table 2 Accent 4" w:uiPriority="47"/>
+    <w:lsdException w:name="Grid Table 3 Accent 4" w:uiPriority="48"/>
+    <w:lsdException w:name="Grid Table 4 Accent 4" w:uiPriority="49"/>
+    <w:lsdException w:name="Grid Table 5 Dark Accent 4" w:uiPriority="50"/>
+    <w:lsdException w:name="Grid Table 6 Colorful Accent 4" w:uiPriority="51"/>
+    <w:lsdException w:name="Grid Table 7 Colorful Accent 4" w:uiPriority="52"/>
+    <w:lsdException w:name="Grid Table 1 Light Accent 5" w:uiPriority="46"/>
+    <w:lsdException w:name="Grid Table 2 Accent 5" w:uiPriority="47"/>
+    <w:lsdException w:name="Grid Table 3 Accent 5" w:uiPriority="48"/>
+    <w:lsdException w:name="Grid Table 4 Accent 5" w:uiPriority="49"/>
+    <w:lsdException w:name="Grid Table 5 Dark Accent 5" w:uiPriority="50"/>
+    <w:lsdException w:name="Grid Table 6 Colorful Accent 5" w:uiPriority="51"/>
+    <w:lsdException w:name="Grid Table 7 Colorful Accent 5" w:uiPriority="52"/>
+    <w:lsdException w:name="Grid Table 1 Light Accent 6" w:uiPriority="46"/>
+    <w:lsdException w:name="Grid Table 2 Accent 6" w:uiPriority="47"/>
+    <w:lsdException w:name="Grid Table 3 Accent 6" w:uiPriority="48"/>
+    <w:lsdException w:name="Grid Table 4 Accent 6" w:uiPriority="49"/>
+    <w:lsdException w:name="Grid Table 5 Dark Accent 6" w:uiPriority="50"/>
+    <w:lsdException w:name="Grid Table 6 Colorful Accent 6" w:uiPriority="51"/>
+    <w:lsdException w:name="Grid Table 7 Colorful Accent 6" w:uiPriority="52"/>
+    <w:lsdException w:name="List Table 1 Light" w:uiPriority="46"/>
+    <w:lsdException w:name="List Table 2" w:uiPriority="47"/>
+    <w:lsdException w:name="List Table 3" w:uiPriority="48"/>
+    <w:lsdException w:name="List Table 4" w:uiPriority="49"/>
+    <w:lsdException w:name="List Table 5 Dark" w:uiPriority="50"/>
+    <w:lsdException w:name="List Table 6 Colorful" w:uiPriority="51"/>
+    <w:lsdException w:name="List Table 7 Colorful" w:uiPriority="52"/>
+    <w:lsdException w:name="List Table 1 Light Accent 1" w:uiPriority="46"/>
+    <w:lsdException w:name="List Table 2 Accent 1" w:uiPriority="47"/>
+    <w:lsdException w:name="List Table 3 Accent 1" w:uiPriority="48"/>
+    <w:lsdException w:name="List Table 4 Accent 1" w:uiPriority="49"/>
+    <w:lsdException w:name="List Table 5 Dark Accent 1" w:uiPriority="50"/>
+    <w:lsdException w:name="List Table 6 Colorful Accent 1" w:uiPriority="51"/>
+    <w:lsdException w:name="List Table 7 Colorful Accent 1" w:uiPriority="52"/>
+    <w:lsdException w:name="List Table 1 Light Accent 2" w:uiPriority="46"/>
+    <w:lsdException w:name="List Table 2 Accent 2" w:uiPriority="47"/>
+    <w:lsdException w:name="List Table 3 Accent 2" w:uiPriority="48"/>
+    <w:lsdException w:name="List Table 4 Accent 2" w:uiPriority="49"/>
+    <w:lsdException w:name="List Table 5 Dark Accent 2" w:uiPriority="50"/>
+    <w:lsdException w:name="List Table 6 Colorful Accent 2" w:uiPriority="51"/>
+    <w:lsdException w:name="List Table 7 Colorful Accent 2" w:uiPriority="52"/>
+    <w:lsdException w:name="List Table 1 Light Accent 3" w:uiPriority="46"/>
+    <w:lsdException w:name="List Table 2 Accent 3" w:uiPriority="47"/>
+    <w:lsdException w:name="List Table 3 Accent 3" w:uiPriority="48"/>
+    <w:lsdException w:name="List Table 4 Accent 3" w:uiPriority="49"/>
+    <w:lsdException w:name="List Table 5 Dark Accent 3" w:uiPriority="50"/>
+    <w:lsdException w:name="List Table 6 Colorful Accent 3" w:uiPriority="51"/>
+    <w:lsdException w:name="List Table 7 Colorful Accent 3" w:uiPriority="52"/>
+    <w:lsdException w:name="List Table 1 Light Accent 4" w:uiPriority="46"/>
+    <w:lsdException w:name="List Table 2 Accent 4" w:uiPriority="47"/>
+    <w:lsdException w:name="List Table 3 Accent 4" w:uiPriority="48"/>
+    <w:lsdException w:name="List Table 4 Accent 4" w:uiPriority="49"/>
+    <w:lsdException w:name="List Table 5 Dark Accent 4" w:uiPriority="50"/>
+    <w:lsdException w:name="List Table 6 Colorful Accent 4" w:uiPriority="51"/>
+    <w:lsdException w:name="List Table 7 Colorful Accent 4" w:uiPriority="52"/>
+    <w:lsdException w:name="List Table 1 Light Accent 5" w:uiPriority="46"/>
+    <w:lsdException w:name="List Table 2 Accent 5" w:uiPriority="47"/>
+    <w:lsdException w:name="List Table 3 Accent 5" w:uiPriority="48"/>
+    <w:lsdException w:name="List Table 4 Accent 5" w:uiPriority="49"/>
+    <w:lsdException w:name="List Table 5 Dark Accent 5" w:uiPriority="50"/>
+    <w:lsdException w:name="List Table 6 Colorful Accent 5" w:uiPriority="51"/>
+    <w:lsdException w:name="List Table 7 Colorful Accent 5" w:uiPriority="52"/>
+    <w:lsdException w:name="List Table 1 Light Accent 6" w:uiPriority="46"/>
+    <w:lsdException w:name="List Table 2 Accent 6" w:uiPriority="47"/>
+    <w:lsdException w:name="List Table 3 Accent 6" w:uiPriority="48"/>
+    <w:lsdException w:name="List Table 4 Accent 6" w:uiPriority="49"/>
+    <w:lsdException w:name="List Table 5 Dark Accent 6" w:uiPriority="50"/>
+    <w:lsdException w:name="List Table 6 Colorful Accent 6" w:uiPriority="51"/>
+    <w:lsdException w:name="List Table 7 Colorful Accent 6" w:uiPriority="52"/>
   </w:latentStyles>
   <w:style w:type="paragraph" w:default="1" w:styleId="Normal">
     <w:name w:val="Normal"/>
@@ -11125,7 +11263,6 @@
   <w:style w:type="character" w:default="1" w:styleId="Policepardfaut">
     <w:name w:val="Default Paragraph Font"/>
     <w:uiPriority w:val="1"/>
-    <w:semiHidden/>
     <w:unhideWhenUsed/>
   </w:style>
   <w:style w:type="table" w:default="1" w:styleId="TableauNormal">
@@ -11450,609 +11587,18 @@
       <w:bCs/>
     </w:rPr>
   </w:style>
-</w:styles>
-</file>
-
-<file path=word/stylesWithEffects.xml><?xml version="1.0" encoding="utf-8"?>
-<w:styles xmlns:wpc="http://schemas.microsoft.com/office/word/2010/wordprocessingCanvas" xmlns:mc="http://schemas.openxmlformats.org/markup-compatibility/2006" xmlns:o="urn:schemas-microsoft-com:office:office" xmlns:r="http://schemas.openxmlformats.org/officeDocument/2006/relationships" xmlns:m="http://schemas.openxmlformats.org/officeDocument/2006/math" xmlns:v="urn:schemas-microsoft-com:vml" xmlns:wp14="http://schemas.microsoft.com/office/word/2010/wordprocessingDrawing" xmlns:wp="http://schemas.openxmlformats.org/drawingml/2006/wordprocessingDrawing" xmlns:w10="urn:schemas-microsoft-com:office:word" xmlns:w="http://schemas.openxmlformats.org/wordprocessingml/2006/main" xmlns:w14="http://schemas.microsoft.com/office/word/2010/wordml" xmlns:wpg="http://schemas.microsoft.com/office/word/2010/wordprocessingGroup" xmlns:wpi="http://schemas.microsoft.com/office/word/2010/wordprocessingInk" xmlns:wne="http://schemas.microsoft.com/office/word/2006/wordml" xmlns:wps="http://schemas.microsoft.com/office/word/2010/wordprocessingShape" mc:Ignorable="w14 wp14">
-  <w:docDefaults>
-    <w:rPrDefault>
-      <w:rPr>
-        <w:rFonts w:asciiTheme="minorHAnsi" w:eastAsiaTheme="minorHAnsi" w:hAnsiTheme="minorHAnsi" w:cstheme="minorBidi"/>
-        <w:sz w:val="22"/>
-        <w:szCs w:val="22"/>
-        <w:lang w:val="fr-CH" w:eastAsia="en-US" w:bidi="ar-SA"/>
-      </w:rPr>
-    </w:rPrDefault>
-    <w:pPrDefault>
-      <w:pPr>
-        <w:spacing w:after="200" w:line="276" w:lineRule="auto"/>
-      </w:pPr>
-    </w:pPrDefault>
-  </w:docDefaults>
-  <w:latentStyles w:defLockedState="0" w:defUIPriority="99" w:defSemiHidden="1" w:defUnhideWhenUsed="1" w:defQFormat="0" w:count="267">
-    <w:lsdException w:name="Normal" w:semiHidden="0" w:uiPriority="0" w:unhideWhenUsed="0" w:qFormat="1"/>
-    <w:lsdException w:name="heading 1" w:semiHidden="0" w:uiPriority="9" w:unhideWhenUsed="0" w:qFormat="1"/>
-    <w:lsdException w:name="heading 2" w:uiPriority="9" w:qFormat="1"/>
-    <w:lsdException w:name="heading 3" w:uiPriority="9" w:qFormat="1"/>
-    <w:lsdException w:name="heading 4" w:uiPriority="9" w:qFormat="1"/>
-    <w:lsdException w:name="heading 5" w:uiPriority="9" w:qFormat="1"/>
-    <w:lsdException w:name="heading 6" w:uiPriority="9" w:qFormat="1"/>
-    <w:lsdException w:name="heading 7" w:uiPriority="9" w:qFormat="1"/>
-    <w:lsdException w:name="heading 8" w:uiPriority="9" w:qFormat="1"/>
-    <w:lsdException w:name="heading 9" w:uiPriority="9" w:qFormat="1"/>
-    <w:lsdException w:name="toc 1" w:uiPriority="39"/>
-    <w:lsdException w:name="toc 2" w:uiPriority="39"/>
-    <w:lsdException w:name="toc 3" w:uiPriority="39"/>
-    <w:lsdException w:name="toc 4" w:uiPriority="39"/>
-    <w:lsdException w:name="toc 5" w:uiPriority="39"/>
-    <w:lsdException w:name="toc 6" w:uiPriority="39"/>
-    <w:lsdException w:name="toc 7" w:uiPriority="39"/>
-    <w:lsdException w:name="toc 8" w:uiPriority="39"/>
-    <w:lsdException w:name="toc 9" w:uiPriority="39"/>
-    <w:lsdException w:name="caption" w:uiPriority="35" w:qFormat="1"/>
-    <w:lsdException w:name="Title" w:semiHidden="0" w:uiPriority="10" w:unhideWhenUsed="0" w:qFormat="1"/>
-    <w:lsdException w:name="Default Paragraph Font" w:uiPriority="1"/>
-    <w:lsdException w:name="Subtitle" w:semiHidden="0" w:uiPriority="11" w:unhideWhenUsed="0" w:qFormat="1"/>
-    <w:lsdException w:name="Strong" w:semiHidden="0" w:uiPriority="22" w:unhideWhenUsed="0" w:qFormat="1"/>
-    <w:lsdException w:name="Emphasis" w:semiHidden="0" w:uiPriority="20" w:unhideWhenUsed="0" w:qFormat="1"/>
-    <w:lsdException w:name="Table Grid" w:semiHidden="0" w:uiPriority="59" w:unhideWhenUsed="0"/>
-    <w:lsdException w:name="Placeholder Text" w:unhideWhenUsed="0"/>
-    <w:lsdException w:name="No Spacing" w:semiHidden="0" w:uiPriority="1" w:unhideWhenUsed="0" w:qFormat="1"/>
-    <w:lsdException w:name="Light Shading" w:semiHidden="0" w:uiPriority="60" w:unhideWhenUsed="0"/>
-    <w:lsdException w:name="Light List" w:semiHidden="0" w:uiPriority="61" w:unhideWhenUsed="0"/>
-    <w:lsdException w:name="Light Grid" w:semiHidden="0" w:uiPriority="62" w:unhideWhenUsed="0"/>
-    <w:lsdException w:name="Medium Shading 1" w:semiHidden="0" w:uiPriority="63" w:unhideWhenUsed="0"/>
-    <w:lsdException w:name="Medium Shading 2" w:semiHidden="0" w:uiPriority="64" w:unhideWhenUsed="0"/>
-    <w:lsdException w:name="Medium List 1" w:semiHidden="0" w:uiPriority="65" w:unhideWhenUsed="0"/>
-    <w:lsdException w:name="Medium List 2" w:semiHidden="0" w:uiPriority="66" w:unhideWhenUsed="0"/>
-    <w:lsdException w:name="Medium Grid 1" w:semiHidden="0" w:uiPriority="67" w:unhideWhenUsed="0"/>
-    <w:lsdException w:name="Medium Grid 2" w:semiHidden="0" w:uiPriority="68" w:unhideWhenUsed="0"/>
-    <w:lsdException w:name="Medium Grid 3" w:semiHidden="0" w:uiPriority="69" w:unhideWhenUsed="0"/>
-    <w:lsdException w:name="Dark List" w:semiHidden="0" w:uiPriority="70" w:unhideWhenUsed="0"/>
-    <w:lsdException w:name="Colorful Shading" w:semiHidden="0" w:uiPriority="71" w:unhideWhenUsed="0"/>
-    <w:lsdException w:name="Colorful List" w:semiHidden="0" w:uiPriority="72" w:unhideWhenUsed="0"/>
-    <w:lsdException w:name="Colorful Grid" w:semiHidden="0" w:uiPriority="73" w:unhideWhenUsed="0"/>
-    <w:lsdException w:name="Light Shading Accent 1" w:semiHidden="0" w:uiPriority="60" w:unhideWhenUsed="0"/>
-    <w:lsdException w:name="Light List Accent 1" w:semiHidden="0" w:uiPriority="61" w:unhideWhenUsed="0"/>
-    <w:lsdException w:name="Light Grid Accent 1" w:semiHidden="0" w:uiPriority="62" w:unhideWhenUsed="0"/>
-    <w:lsdException w:name="Medium Shading 1 Accent 1" w:semiHidden="0" w:uiPriority="63" w:unhideWhenUsed="0"/>
-    <w:lsdException w:name="Medium Shading 2 Accent 1" w:semiHidden="0" w:uiPriority="64" w:unhideWhenUsed="0"/>
-    <w:lsdException w:name="Medium List 1 Accent 1" w:semiHidden="0" w:uiPriority="65" w:unhideWhenUsed="0"/>
-    <w:lsdException w:name="Revision" w:unhideWhenUsed="0"/>
-    <w:lsdException w:name="List Paragraph" w:semiHidden="0" w:uiPriority="34" w:unhideWhenUsed="0" w:qFormat="1"/>
-    <w:lsdException w:name="Quote" w:semiHidden="0" w:uiPriority="29" w:unhideWhenUsed="0" w:qFormat="1"/>
-    <w:lsdException w:name="Intense Quote" w:semiHidden="0" w:uiPriority="30" w:unhideWhenUsed="0" w:qFormat="1"/>
-    <w:lsdException w:name="Medium List 2 Accent 1" w:semiHidden="0" w:uiPriority="66" w:unhideWhenUsed="0"/>
-    <w:lsdException w:name="Medium Grid 1 Accent 1" w:semiHidden="0" w:uiPriority="67" w:unhideWhenUsed="0"/>
-    <w:lsdException w:name="Medium Grid 2 Accent 1" w:semiHidden="0" w:uiPriority="68" w:unhideWhenUsed="0"/>
-    <w:lsdException w:name="Medium Grid 3 Accent 1" w:semiHidden="0" w:uiPriority="69" w:unhideWhenUsed="0"/>
-    <w:lsdException w:name="Dark List Accent 1" w:semiHidden="0" w:uiPriority="70" w:unhideWhenUsed="0"/>
-    <w:lsdException w:name="Colorful Shading Accent 1" w:semiHidden="0" w:uiPriority="71" w:unhideWhenUsed="0"/>
-    <w:lsdException w:name="Colorful List Accent 1" w:semiHidden="0" w:uiPriority="72" w:unhideWhenUsed="0"/>
-    <w:lsdException w:name="Colorful Grid Accent 1" w:semiHidden="0" w:uiPriority="73" w:unhideWhenUsed="0"/>
-    <w:lsdException w:name="Light Shading Accent 2" w:semiHidden="0" w:uiPriority="60" w:unhideWhenUsed="0"/>
-    <w:lsdException w:name="Light List Accent 2" w:semiHidden="0" w:uiPriority="61" w:unhideWhenUsed="0"/>
-    <w:lsdException w:name="Light Grid Accent 2" w:semiHidden="0" w:uiPriority="62" w:unhideWhenUsed="0"/>
-    <w:lsdException w:name="Medium Shading 1 Accent 2" w:semiHidden="0" w:uiPriority="63" w:unhideWhenUsed="0"/>
-    <w:lsdException w:name="Medium Shading 2 Accent 2" w:semiHidden="0" w:uiPriority="64" w:unhideWhenUsed="0"/>
-    <w:lsdException w:name="Medium List 1 Accent 2" w:semiHidden="0" w:uiPriority="65" w:unhideWhenUsed="0"/>
-    <w:lsdException w:name="Medium List 2 Accent 2" w:semiHidden="0" w:uiPriority="66" w:unhideWhenUsed="0"/>
-    <w:lsdException w:name="Medium Grid 1 Accent 2" w:semiHidden="0" w:uiPriority="67" w:unhideWhenUsed="0"/>
-    <w:lsdException w:name="Medium Grid 2 Accent 2" w:semiHidden="0" w:uiPriority="68" w:unhideWhenUsed="0"/>
-    <w:lsdException w:name="Medium Grid 3 Accent 2" w:semiHidden="0" w:uiPriority="69" w:unhideWhenUsed="0"/>
-    <w:lsdException w:name="Dark List Accent 2" w:semiHidden="0" w:uiPriority="70" w:unhideWhenUsed="0"/>
-    <w:lsdException w:name="Colorful Shading Accent 2" w:semiHidden="0" w:uiPriority="71" w:unhideWhenUsed="0"/>
-    <w:lsdException w:name="Colorful List Accent 2" w:semiHidden="0" w:uiPriority="72" w:unhideWhenUsed="0"/>
-    <w:lsdException w:name="Colorful Grid Accent 2" w:semiHidden="0" w:uiPriority="73" w:unhideWhenUsed="0"/>
-    <w:lsdException w:name="Light Shading Accent 3" w:semiHidden="0" w:uiPriority="60" w:unhideWhenUsed="0"/>
-    <w:lsdException w:name="Light List Accent 3" w:semiHidden="0" w:uiPriority="61" w:unhideWhenUsed="0"/>
-    <w:lsdException w:name="Light Grid Accent 3" w:semiHidden="0" w:uiPriority="62" w:unhideWhenUsed="0"/>
-    <w:lsdException w:name="Medium Shading 1 Accent 3" w:semiHidden="0" w:uiPriority="63" w:unhideWhenUsed="0"/>
-    <w:lsdException w:name="Medium Shading 2 Accent 3" w:semiHidden="0" w:uiPriority="64" w:unhideWhenUsed="0"/>
-    <w:lsdException w:name="Medium List 1 Accent 3" w:semiHidden="0" w:uiPriority="65" w:unhideWhenUsed="0"/>
-    <w:lsdException w:name="Medium List 2 Accent 3" w:semiHidden="0" w:uiPriority="66" w:unhideWhenUsed="0"/>
-    <w:lsdException w:name="Medium Grid 1 Accent 3" w:semiHidden="0" w:uiPriority="67" w:unhideWhenUsed="0"/>
-    <w:lsdException w:name="Medium Grid 2 Accent 3" w:semiHidden="0" w:uiPriority="68" w:unhideWhenUsed="0"/>
-    <w:lsdException w:name="Medium Grid 3 Accent 3" w:semiHidden="0" w:uiPriority="69" w:unhideWhenUsed="0"/>
-    <w:lsdException w:name="Dark List Accent 3" w:semiHidden="0" w:uiPriority="70" w:unhideWhenUsed="0"/>
-    <w:lsdException w:name="Colorful Shading Accent 3" w:semiHidden="0" w:uiPriority="71" w:unhideWhenUsed="0"/>
-    <w:lsdException w:name="Colorful List Accent 3" w:semiHidden="0" w:uiPriority="72" w:unhideWhenUsed="0"/>
-    <w:lsdException w:name="Colorful Grid Accent 3" w:semiHidden="0" w:uiPriority="73" w:unhideWhenUsed="0"/>
-    <w:lsdException w:name="Light Shading Accent 4" w:semiHidden="0" w:uiPriority="60" w:unhideWhenUsed="0"/>
-    <w:lsdException w:name="Light List Accent 4" w:semiHidden="0" w:uiPriority="61" w:unhideWhenUsed="0"/>
-    <w:lsdException w:name="Light Grid Accent 4" w:semiHidden="0" w:uiPriority="62" w:unhideWhenUsed="0"/>
-    <w:lsdException w:name="Medium Shading 1 Accent 4" w:semiHidden="0" w:uiPriority="63" w:unhideWhenUsed="0"/>
-    <w:lsdException w:name="Medium Shading 2 Accent 4" w:semiHidden="0" w:uiPriority="64" w:unhideWhenUsed="0"/>
-    <w:lsdException w:name="Medium List 1 Accent 4" w:semiHidden="0" w:uiPriority="65" w:unhideWhenUsed="0"/>
-    <w:lsdException w:name="Medium List 2 Accent 4" w:semiHidden="0" w:uiPriority="66" w:unhideWhenUsed="0"/>
-    <w:lsdException w:name="Medium Grid 1 Accent 4" w:semiHidden="0" w:uiPriority="67" w:unhideWhenUsed="0"/>
-    <w:lsdException w:name="Medium Grid 2 Accent 4" w:semiHidden="0" w:uiPriority="68" w:unhideWhenUsed="0"/>
-    <w:lsdException w:name="Medium Grid 3 Accent 4" w:semiHidden="0" w:uiPriority="69" w:unhideWhenUsed="0"/>
-    <w:lsdException w:name="Dark List Accent 4" w:semiHidden="0" w:uiPriority="70" w:unhideWhenUsed="0"/>
-    <w:lsdException w:name="Colorful Shading Accent 4" w:semiHidden="0" w:uiPriority="71" w:unhideWhenUsed="0"/>
-    <w:lsdException w:name="Colorful List Accent 4" w:semiHidden="0" w:uiPriority="72" w:unhideWhenUsed="0"/>
-    <w:lsdException w:name="Colorful Grid Accent 4" w:semiHidden="0" w:uiPriority="73" w:unhideWhenUsed="0"/>
-    <w:lsdException w:name="Light Shading Accent 5" w:semiHidden="0" w:uiPriority="60" w:unhideWhenUsed="0"/>
-    <w:lsdException w:name="Light List Accent 5" w:semiHidden="0" w:uiPriority="61" w:unhideWhenUsed="0"/>
-    <w:lsdException w:name="Light Grid Accent 5" w:semiHidden="0" w:uiPriority="62" w:unhideWhenUsed="0"/>
-    <w:lsdException w:name="Medium Shading 1 Accent 5" w:semiHidden="0" w:uiPriority="63" w:unhideWhenUsed="0"/>
-    <w:lsdException w:name="Medium Shading 2 Accent 5" w:semiHidden="0" w:uiPriority="64" w:unhideWhenUsed="0"/>
-    <w:lsdException w:name="Medium List 1 Accent 5" w:semiHidden="0" w:uiPriority="65" w:unhideWhenUsed="0"/>
-    <w:lsdException w:name="Medium List 2 Accent 5" w:semiHidden="0" w:uiPriority="66" w:unhideWhenUsed="0"/>
-    <w:lsdException w:name="Medium Grid 1 Accent 5" w:semiHidden="0" w:uiPriority="67" w:unhideWhenUsed="0"/>
-    <w:lsdException w:name="Medium Grid 2 Accent 5" w:semiHidden="0" w:uiPriority="68" w:unhideWhenUsed="0"/>
-    <w:lsdException w:name="Medium Grid 3 Accent 5" w:semiHidden="0" w:uiPriority="69" w:unhideWhenUsed="0"/>
-    <w:lsdException w:name="Dark List Accent 5" w:semiHidden="0" w:uiPriority="70" w:unhideWhenUsed="0"/>
-    <w:lsdException w:name="Colorful Shading Accent 5" w:semiHidden="0" w:uiPriority="71" w:unhideWhenUsed="0"/>
-    <w:lsdException w:name="Colorful List Accent 5" w:semiHidden="0" w:uiPriority="72" w:unhideWhenUsed="0"/>
-    <w:lsdException w:name="Colorful Grid Accent 5" w:semiHidden="0" w:uiPriority="73" w:unhideWhenUsed="0"/>
-    <w:lsdException w:name="Light Shading Accent 6" w:semiHidden="0" w:uiPriority="60" w:unhideWhenUsed="0"/>
-    <w:lsdException w:name="Light List Accent 6" w:semiHidden="0" w:uiPriority="61" w:unhideWhenUsed="0"/>
-    <w:lsdException w:name="Light Grid Accent 6" w:semiHidden="0" w:uiPriority="62" w:unhideWhenUsed="0"/>
-    <w:lsdException w:name="Medium Shading 1 Accent 6" w:semiHidden="0" w:uiPriority="63" w:unhideWhenUsed="0"/>
-    <w:lsdException w:name="Medium Shading 2 Accent 6" w:semiHidden="0" w:uiPriority="64" w:unhideWhenUsed="0"/>
-    <w:lsdException w:name="Medium List 1 Accent 6" w:semiHidden="0" w:uiPriority="65" w:unhideWhenUsed="0"/>
-    <w:lsdException w:name="Medium List 2 Accent 6" w:semiHidden="0" w:uiPriority="66" w:unhideWhenUsed="0"/>
-    <w:lsdException w:name="Medium Grid 1 Accent 6" w:semiHidden="0" w:uiPriority="67" w:unhideWhenUsed="0"/>
-    <w:lsdException w:name="Medium Grid 2 Accent 6" w:semiHidden="0" w:uiPriority="68" w:unhideWhenUsed="0"/>
-    <w:lsdException w:name="Medium Grid 3 Accent 6" w:semiHidden="0" w:uiPriority="69" w:unhideWhenUsed="0"/>
-    <w:lsdException w:name="Dark List Accent 6" w:semiHidden="0" w:uiPriority="70" w:unhideWhenUsed="0"/>
-    <w:lsdException w:name="Colorful Shading Accent 6" w:semiHidden="0" w:uiPriority="71" w:unhideWhenUsed="0"/>
-    <w:lsdException w:name="Colorful List Accent 6" w:semiHidden="0" w:uiPriority="72" w:unhideWhenUsed="0"/>
-    <w:lsdException w:name="Colorful Grid Accent 6" w:semiHidden="0" w:uiPriority="73" w:unhideWhenUsed="0"/>
-    <w:lsdException w:name="Subtle Emphasis" w:semiHidden="0" w:uiPriority="19" w:unhideWhenUsed="0" w:qFormat="1"/>
-    <w:lsdException w:name="Intense Emphasis" w:semiHidden="0" w:uiPriority="21" w:unhideWhenUsed="0" w:qFormat="1"/>
-    <w:lsdException w:name="Subtle Reference" w:semiHidden="0" w:uiPriority="31" w:unhideWhenUsed="0" w:qFormat="1"/>
-    <w:lsdException w:name="Intense Reference" w:semiHidden="0" w:uiPriority="32" w:unhideWhenUsed="0" w:qFormat="1"/>
-    <w:lsdException w:name="Book Title" w:semiHidden="0" w:uiPriority="33" w:unhideWhenUsed="0" w:qFormat="1"/>
-    <w:lsdException w:name="Bibliography" w:uiPriority="37"/>
-    <w:lsdException w:name="TOC Heading" w:uiPriority="39" w:qFormat="1"/>
-  </w:latentStyles>
-  <w:style w:type="paragraph" w:default="1" w:styleId="Normal">
-    <w:name w:val="Normal"/>
-    <w:qFormat/>
-  </w:style>
-  <w:style w:type="paragraph" w:styleId="Titre1">
-    <w:name w:val="heading 1"/>
-    <w:basedOn w:val="Normal"/>
-    <w:next w:val="Normal"/>
-    <w:link w:val="Titre1Car"/>
-    <w:uiPriority w:val="9"/>
-    <w:qFormat/>
-    <w:rsid w:val="00FE25DD"/>
-    <w:pPr>
-      <w:keepNext/>
-      <w:keepLines/>
-      <w:spacing w:before="480" w:after="0"/>
-      <w:outlineLvl w:val="0"/>
-    </w:pPr>
-    <w:rPr>
-      <w:rFonts w:asciiTheme="majorHAnsi" w:eastAsiaTheme="majorEastAsia" w:hAnsiTheme="majorHAnsi" w:cstheme="majorBidi"/>
-      <w:b/>
-      <w:bCs/>
-      <w:color w:val="365F91" w:themeColor="accent1" w:themeShade="BF"/>
-      <w:sz w:val="28"/>
-      <w:szCs w:val="28"/>
-    </w:rPr>
-  </w:style>
-  <w:style w:type="paragraph" w:styleId="Titre2">
-    <w:name w:val="heading 2"/>
-    <w:basedOn w:val="Normal"/>
-    <w:next w:val="Normal"/>
-    <w:link w:val="Titre2Car"/>
-    <w:uiPriority w:val="9"/>
-    <w:unhideWhenUsed/>
-    <w:qFormat/>
-    <w:rsid w:val="002D3D19"/>
-    <w:pPr>
-      <w:keepNext/>
-      <w:keepLines/>
-      <w:spacing w:before="200" w:after="0"/>
-      <w:outlineLvl w:val="1"/>
-    </w:pPr>
-    <w:rPr>
-      <w:rFonts w:asciiTheme="majorHAnsi" w:eastAsiaTheme="majorEastAsia" w:hAnsiTheme="majorHAnsi" w:cstheme="majorBidi"/>
-      <w:b/>
-      <w:bCs/>
-      <w:color w:val="4F81BD" w:themeColor="accent1"/>
-      <w:sz w:val="26"/>
-      <w:szCs w:val="26"/>
-    </w:rPr>
-  </w:style>
-  <w:style w:type="paragraph" w:styleId="Titre3">
-    <w:name w:val="heading 3"/>
-    <w:basedOn w:val="Normal"/>
-    <w:next w:val="Normal"/>
-    <w:link w:val="Titre3Car"/>
-    <w:uiPriority w:val="9"/>
-    <w:unhideWhenUsed/>
-    <w:qFormat/>
-    <w:rsid w:val="001E5980"/>
-    <w:pPr>
-      <w:keepNext/>
-      <w:keepLines/>
-      <w:spacing w:before="200" w:after="0"/>
-      <w:outlineLvl w:val="2"/>
-    </w:pPr>
-    <w:rPr>
-      <w:rFonts w:asciiTheme="majorHAnsi" w:eastAsiaTheme="majorEastAsia" w:hAnsiTheme="majorHAnsi" w:cstheme="majorBidi"/>
-      <w:b/>
-      <w:bCs/>
-      <w:color w:val="4F81BD" w:themeColor="accent1"/>
-    </w:rPr>
-  </w:style>
-  <w:style w:type="paragraph" w:styleId="Titre4">
-    <w:name w:val="heading 4"/>
-    <w:basedOn w:val="Normal"/>
-    <w:next w:val="Normal"/>
-    <w:link w:val="Titre4Car"/>
-    <w:uiPriority w:val="9"/>
-    <w:unhideWhenUsed/>
-    <w:qFormat/>
-    <w:rsid w:val="00796A4E"/>
-    <w:pPr>
-      <w:keepNext/>
-      <w:keepLines/>
-      <w:spacing w:before="200" w:after="0"/>
-      <w:outlineLvl w:val="3"/>
-    </w:pPr>
-    <w:rPr>
-      <w:rFonts w:asciiTheme="majorHAnsi" w:eastAsiaTheme="majorEastAsia" w:hAnsiTheme="majorHAnsi" w:cstheme="majorBidi"/>
-      <w:b/>
-      <w:bCs/>
-      <w:i/>
-      <w:iCs/>
-      <w:color w:val="4F81BD" w:themeColor="accent1"/>
-    </w:rPr>
-  </w:style>
-  <w:style w:type="paragraph" w:styleId="Titre5">
-    <w:name w:val="heading 5"/>
-    <w:basedOn w:val="Normal"/>
-    <w:next w:val="Normal"/>
-    <w:link w:val="Titre5Car"/>
-    <w:uiPriority w:val="9"/>
-    <w:unhideWhenUsed/>
-    <w:qFormat/>
-    <w:rsid w:val="00796A4E"/>
-    <w:pPr>
-      <w:keepNext/>
-      <w:keepLines/>
-      <w:spacing w:before="200" w:after="0"/>
-      <w:outlineLvl w:val="4"/>
-    </w:pPr>
-    <w:rPr>
-      <w:rFonts w:asciiTheme="majorHAnsi" w:eastAsiaTheme="majorEastAsia" w:hAnsiTheme="majorHAnsi" w:cstheme="majorBidi"/>
-      <w:color w:val="243F60" w:themeColor="accent1" w:themeShade="7F"/>
-    </w:rPr>
-  </w:style>
-  <w:style w:type="character" w:default="1" w:styleId="Policepardfaut">
-    <w:name w:val="Default Paragraph Font"/>
-    <w:uiPriority w:val="1"/>
-    <w:semiHidden/>
-    <w:unhideWhenUsed/>
-  </w:style>
-  <w:style w:type="table" w:default="1" w:styleId="TableauNormal">
-    <w:name w:val="Normal Table"/>
-    <w:uiPriority w:val="99"/>
-    <w:semiHidden/>
-    <w:unhideWhenUsed/>
-    <w:tblPr>
-      <w:tblInd w:w="0" w:type="dxa"/>
-      <w:tblCellMar>
-        <w:top w:w="0" w:type="dxa"/>
-        <w:left w:w="108" w:type="dxa"/>
-        <w:bottom w:w="0" w:type="dxa"/>
-        <w:right w:w="108" w:type="dxa"/>
-      </w:tblCellMar>
-    </w:tblPr>
-  </w:style>
-  <w:style w:type="numbering" w:default="1" w:styleId="Aucuneliste">
-    <w:name w:val="No List"/>
-    <w:uiPriority w:val="99"/>
-    <w:semiHidden/>
-    <w:unhideWhenUsed/>
-  </w:style>
-  <w:style w:type="paragraph" w:styleId="Titre">
-    <w:name w:val="Title"/>
-    <w:basedOn w:val="Normal"/>
-    <w:next w:val="Normal"/>
-    <w:link w:val="TitreCar"/>
-    <w:uiPriority w:val="10"/>
-    <w:qFormat/>
-    <w:rsid w:val="00E879AA"/>
-    <w:pPr>
-      <w:pBdr>
-        <w:bottom w:val="single" w:sz="8" w:space="4" w:color="4F81BD" w:themeColor="accent1"/>
-      </w:pBdr>
-      <w:spacing w:after="300" w:line="240" w:lineRule="auto"/>
-      <w:contextualSpacing/>
-    </w:pPr>
-    <w:rPr>
-      <w:rFonts w:asciiTheme="majorHAnsi" w:eastAsiaTheme="majorEastAsia" w:hAnsiTheme="majorHAnsi" w:cstheme="majorBidi"/>
-      <w:color w:val="17365D" w:themeColor="text2" w:themeShade="BF"/>
-      <w:spacing w:val="5"/>
-      <w:kern w:val="28"/>
-      <w:sz w:val="52"/>
-      <w:szCs w:val="52"/>
-      <w:lang w:eastAsia="fr-CH"/>
-    </w:rPr>
-  </w:style>
-  <w:style w:type="character" w:customStyle="1" w:styleId="TitreCar">
-    <w:name w:val="Titre Car"/>
-    <w:basedOn w:val="Policepardfaut"/>
-    <w:link w:val="Titre"/>
-    <w:uiPriority w:val="10"/>
-    <w:rsid w:val="00E879AA"/>
-    <w:rPr>
-      <w:rFonts w:asciiTheme="majorHAnsi" w:eastAsiaTheme="majorEastAsia" w:hAnsiTheme="majorHAnsi" w:cstheme="majorBidi"/>
-      <w:color w:val="17365D" w:themeColor="text2" w:themeShade="BF"/>
-      <w:spacing w:val="5"/>
-      <w:kern w:val="28"/>
-      <w:sz w:val="52"/>
-      <w:szCs w:val="52"/>
-      <w:lang w:eastAsia="fr-CH"/>
-    </w:rPr>
-  </w:style>
-  <w:style w:type="paragraph" w:styleId="Sous-titre">
-    <w:name w:val="Subtitle"/>
-    <w:basedOn w:val="Normal"/>
-    <w:next w:val="Normal"/>
-    <w:link w:val="Sous-titreCar"/>
-    <w:uiPriority w:val="11"/>
-    <w:qFormat/>
-    <w:rsid w:val="00E879AA"/>
-    <w:pPr>
-      <w:numPr>
-        <w:ilvl w:val="1"/>
-      </w:numPr>
-    </w:pPr>
-    <w:rPr>
-      <w:rFonts w:asciiTheme="majorHAnsi" w:eastAsiaTheme="majorEastAsia" w:hAnsiTheme="majorHAnsi" w:cstheme="majorBidi"/>
-      <w:i/>
-      <w:iCs/>
-      <w:color w:val="4F81BD" w:themeColor="accent1"/>
-      <w:spacing w:val="15"/>
-      <w:sz w:val="24"/>
-      <w:szCs w:val="24"/>
-      <w:lang w:eastAsia="fr-CH"/>
-    </w:rPr>
-  </w:style>
-  <w:style w:type="character" w:customStyle="1" w:styleId="Sous-titreCar">
-    <w:name w:val="Sous-titre Car"/>
-    <w:basedOn w:val="Policepardfaut"/>
-    <w:link w:val="Sous-titre"/>
-    <w:uiPriority w:val="11"/>
-    <w:rsid w:val="00E879AA"/>
-    <w:rPr>
-      <w:rFonts w:asciiTheme="majorHAnsi" w:eastAsiaTheme="majorEastAsia" w:hAnsiTheme="majorHAnsi" w:cstheme="majorBidi"/>
-      <w:i/>
-      <w:iCs/>
-      <w:color w:val="4F81BD" w:themeColor="accent1"/>
-      <w:spacing w:val="15"/>
-      <w:sz w:val="24"/>
-      <w:szCs w:val="24"/>
-      <w:lang w:eastAsia="fr-CH"/>
-    </w:rPr>
-  </w:style>
-  <w:style w:type="paragraph" w:styleId="Textedebulles">
-    <w:name w:val="Balloon Text"/>
-    <w:basedOn w:val="Normal"/>
-    <w:link w:val="TextedebullesCar"/>
-    <w:uiPriority w:val="99"/>
-    <w:semiHidden/>
-    <w:unhideWhenUsed/>
-    <w:rsid w:val="00E879AA"/>
-    <w:pPr>
-      <w:spacing w:after="0" w:line="240" w:lineRule="auto"/>
-    </w:pPr>
-    <w:rPr>
-      <w:rFonts w:ascii="Tahoma" w:hAnsi="Tahoma" w:cs="Tahoma"/>
-      <w:sz w:val="16"/>
-      <w:szCs w:val="16"/>
-    </w:rPr>
-  </w:style>
-  <w:style w:type="character" w:customStyle="1" w:styleId="TextedebullesCar">
-    <w:name w:val="Texte de bulles Car"/>
-    <w:basedOn w:val="Policepardfaut"/>
-    <w:link w:val="Textedebulles"/>
-    <w:uiPriority w:val="99"/>
-    <w:semiHidden/>
-    <w:rsid w:val="00E879AA"/>
-    <w:rPr>
-      <w:rFonts w:ascii="Tahoma" w:hAnsi="Tahoma" w:cs="Tahoma"/>
-      <w:sz w:val="16"/>
-      <w:szCs w:val="16"/>
-    </w:rPr>
-  </w:style>
-  <w:style w:type="character" w:customStyle="1" w:styleId="Titre1Car">
-    <w:name w:val="Titre 1 Car"/>
-    <w:basedOn w:val="Policepardfaut"/>
-    <w:link w:val="Titre1"/>
-    <w:uiPriority w:val="9"/>
-    <w:rsid w:val="00FE25DD"/>
-    <w:rPr>
-      <w:rFonts w:asciiTheme="majorHAnsi" w:eastAsiaTheme="majorEastAsia" w:hAnsiTheme="majorHAnsi" w:cstheme="majorBidi"/>
-      <w:b/>
-      <w:bCs/>
-      <w:color w:val="365F91" w:themeColor="accent1" w:themeShade="BF"/>
-      <w:sz w:val="28"/>
-      <w:szCs w:val="28"/>
-    </w:rPr>
-  </w:style>
-  <w:style w:type="paragraph" w:styleId="En-ttedetabledesmatires">
-    <w:name w:val="TOC Heading"/>
-    <w:basedOn w:val="Titre1"/>
-    <w:next w:val="Normal"/>
-    <w:uiPriority w:val="39"/>
-    <w:semiHidden/>
-    <w:unhideWhenUsed/>
-    <w:qFormat/>
-    <w:rsid w:val="00FE25DD"/>
-    <w:pPr>
-      <w:outlineLvl w:val="9"/>
-    </w:pPr>
-    <w:rPr>
-      <w:lang w:eastAsia="fr-CH"/>
-    </w:rPr>
-  </w:style>
-  <w:style w:type="character" w:customStyle="1" w:styleId="Titre2Car">
-    <w:name w:val="Titre 2 Car"/>
-    <w:basedOn w:val="Policepardfaut"/>
-    <w:link w:val="Titre2"/>
-    <w:uiPriority w:val="9"/>
-    <w:rsid w:val="002D3D19"/>
-    <w:rPr>
-      <w:rFonts w:asciiTheme="majorHAnsi" w:eastAsiaTheme="majorEastAsia" w:hAnsiTheme="majorHAnsi" w:cstheme="majorBidi"/>
-      <w:b/>
-      <w:bCs/>
-      <w:color w:val="4F81BD" w:themeColor="accent1"/>
-      <w:sz w:val="26"/>
-      <w:szCs w:val="26"/>
-    </w:rPr>
-  </w:style>
-  <w:style w:type="paragraph" w:styleId="TM1">
-    <w:name w:val="toc 1"/>
+  <w:style w:type="paragraph" w:styleId="TM3">
+    <w:name w:val="toc 3"/>
     <w:basedOn w:val="Normal"/>
     <w:next w:val="Normal"/>
     <w:autoRedefine/>
     <w:uiPriority w:val="39"/>
     <w:unhideWhenUsed/>
-    <w:rsid w:val="003C6506"/>
+    <w:rsid w:val="00766437"/>
     <w:pPr>
       <w:spacing w:after="100"/>
+      <w:ind w:left="440"/>
     </w:pPr>
-  </w:style>
-  <w:style w:type="paragraph" w:styleId="TM2">
-    <w:name w:val="toc 2"/>
-    <w:basedOn w:val="Normal"/>
-    <w:next w:val="Normal"/>
-    <w:autoRedefine/>
-    <w:uiPriority w:val="39"/>
-    <w:unhideWhenUsed/>
-    <w:rsid w:val="003C6506"/>
-    <w:pPr>
-      <w:spacing w:after="100"/>
-      <w:ind w:left="220"/>
-    </w:pPr>
-  </w:style>
-  <w:style w:type="character" w:styleId="Lienhypertexte">
-    <w:name w:val="Hyperlink"/>
-    <w:basedOn w:val="Policepardfaut"/>
-    <w:uiPriority w:val="99"/>
-    <w:unhideWhenUsed/>
-    <w:rsid w:val="003C6506"/>
-    <w:rPr>
-      <w:color w:val="0000FF" w:themeColor="hyperlink"/>
-      <w:u w:val="single"/>
-    </w:rPr>
-  </w:style>
-  <w:style w:type="character" w:customStyle="1" w:styleId="Titre3Car">
-    <w:name w:val="Titre 3 Car"/>
-    <w:basedOn w:val="Policepardfaut"/>
-    <w:link w:val="Titre3"/>
-    <w:uiPriority w:val="9"/>
-    <w:rsid w:val="001E5980"/>
-    <w:rPr>
-      <w:rFonts w:asciiTheme="majorHAnsi" w:eastAsiaTheme="majorEastAsia" w:hAnsiTheme="majorHAnsi" w:cstheme="majorBidi"/>
-      <w:b/>
-      <w:bCs/>
-      <w:color w:val="4F81BD" w:themeColor="accent1"/>
-    </w:rPr>
-  </w:style>
-  <w:style w:type="paragraph" w:styleId="Paragraphedeliste">
-    <w:name w:val="List Paragraph"/>
-    <w:basedOn w:val="Normal"/>
-    <w:uiPriority w:val="34"/>
-    <w:qFormat/>
-    <w:rsid w:val="001E5980"/>
-    <w:pPr>
-      <w:ind w:left="720"/>
-      <w:contextualSpacing/>
-    </w:pPr>
-  </w:style>
-  <w:style w:type="character" w:customStyle="1" w:styleId="Titre4Car">
-    <w:name w:val="Titre 4 Car"/>
-    <w:basedOn w:val="Policepardfaut"/>
-    <w:link w:val="Titre4"/>
-    <w:uiPriority w:val="9"/>
-    <w:rsid w:val="00796A4E"/>
-    <w:rPr>
-      <w:rFonts w:asciiTheme="majorHAnsi" w:eastAsiaTheme="majorEastAsia" w:hAnsiTheme="majorHAnsi" w:cstheme="majorBidi"/>
-      <w:b/>
-      <w:bCs/>
-      <w:i/>
-      <w:iCs/>
-      <w:color w:val="4F81BD" w:themeColor="accent1"/>
-    </w:rPr>
-  </w:style>
-  <w:style w:type="character" w:customStyle="1" w:styleId="Titre5Car">
-    <w:name w:val="Titre 5 Car"/>
-    <w:basedOn w:val="Policepardfaut"/>
-    <w:link w:val="Titre5"/>
-    <w:uiPriority w:val="9"/>
-    <w:rsid w:val="00796A4E"/>
-    <w:rPr>
-      <w:rFonts w:asciiTheme="majorHAnsi" w:eastAsiaTheme="majorEastAsia" w:hAnsiTheme="majorHAnsi" w:cstheme="majorBidi"/>
-      <w:color w:val="243F60" w:themeColor="accent1" w:themeShade="7F"/>
-    </w:rPr>
-  </w:style>
-  <w:style w:type="paragraph" w:styleId="Listepuces">
-    <w:name w:val="List Bullet"/>
-    <w:basedOn w:val="Normal"/>
-    <w:uiPriority w:val="99"/>
-    <w:unhideWhenUsed/>
-    <w:rsid w:val="00F47072"/>
-    <w:pPr>
-      <w:numPr>
-        <w:numId w:val="4"/>
-      </w:numPr>
-      <w:spacing w:after="160" w:line="259" w:lineRule="auto"/>
-      <w:contextualSpacing/>
-    </w:pPr>
-  </w:style>
-  <w:style w:type="paragraph" w:customStyle="1" w:styleId="Default">
-    <w:name w:val="Default"/>
-    <w:rsid w:val="00305054"/>
-    <w:pPr>
-      <w:autoSpaceDE w:val="0"/>
-      <w:autoSpaceDN w:val="0"/>
-      <w:adjustRightInd w:val="0"/>
-      <w:spacing w:after="0" w:line="240" w:lineRule="auto"/>
-    </w:pPr>
-    <w:rPr>
-      <w:rFonts w:ascii="Cambria" w:hAnsi="Cambria" w:cs="Cambria"/>
-      <w:color w:val="000000"/>
-      <w:sz w:val="24"/>
-      <w:szCs w:val="24"/>
-    </w:rPr>
-  </w:style>
-  <w:style w:type="paragraph" w:styleId="NormalWeb">
-    <w:name w:val="Normal (Web)"/>
-    <w:basedOn w:val="Normal"/>
-    <w:uiPriority w:val="99"/>
-    <w:unhideWhenUsed/>
-    <w:rsid w:val="00305054"/>
-    <w:pPr>
-      <w:spacing w:after="0" w:line="240" w:lineRule="auto"/>
-    </w:pPr>
-    <w:rPr>
-      <w:rFonts w:ascii="Times New Roman" w:hAnsi="Times New Roman" w:cs="Times New Roman"/>
-      <w:sz w:val="24"/>
-      <w:szCs w:val="24"/>
-      <w:lang w:eastAsia="fr-CH"/>
-    </w:rPr>
-  </w:style>
-  <w:style w:type="character" w:styleId="lev">
-    <w:name w:val="Strong"/>
-    <w:basedOn w:val="Policepardfaut"/>
-    <w:uiPriority w:val="22"/>
-    <w:qFormat/>
-    <w:rsid w:val="00305054"/>
-    <w:rPr>
-      <w:b/>
-      <w:bCs/>
-    </w:rPr>
   </w:style>
 </w:styles>
 </file>
@@ -12366,7 +11912,7 @@
 </file>
 
 <file path=customXml/itemProps2.xml><?xml version="1.0" encoding="utf-8"?>
-<ds:datastoreItem xmlns:ds="http://schemas.openxmlformats.org/officeDocument/2006/customXml" ds:itemID="{81ABAC47-1B5A-4E6D-83CC-14B49B046945}">
+<ds:datastoreItem xmlns:ds="http://schemas.openxmlformats.org/officeDocument/2006/customXml" ds:itemID="{2B8AD6AC-A0E7-45D3-B3A6-C2716218FE3A}">
   <ds:schemaRefs>
     <ds:schemaRef ds:uri="http://schemas.openxmlformats.org/officeDocument/2006/bibliography"/>
   </ds:schemaRefs>

</xml_diff>

<commit_message>
Ajout des autocritiques et bilans itération 6
</commit_message>
<xml_diff>
--- a/Rapport_final.docx
+++ b/Rapport_final.docx
@@ -329,7 +329,7 @@
               </mc:Choice>
               <mc:Fallback>
                 <w:pict>
-                  <v:rect w14:anchorId="6706D3C1" id="Rectangle 52" o:spid="_x0000_s1026" style="position:absolute;margin-left:0;margin-top:0;width:612pt;height:11in;z-index:-251655168;visibility:visible;mso-wrap-style:square;mso-width-percent:1000;mso-height-percent:1000;mso-wrap-distance-left:9pt;mso-wrap-distance-top:0;mso-wrap-distance-right:9pt;mso-wrap-distance-bottom:0;mso-position-horizontal:center;mso-position-horizontal-relative:page;mso-position-vertical:center;mso-position-vertical-relative:page;mso-width-percent:1000;mso-height-percent:1000;mso-width-relative:page;mso-height-relative:page;v-text-anchor:middle" o:gfxdata="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